<commit_message>
Added text to Chap-2 Methodology
</commit_message>
<xml_diff>
--- a/main_btp.docx
+++ b/main_btp.docx
@@ -32,7 +32,7 @@
           <w:u w:val="single"/>
         </w:rPr>
         <w:drawing>
-          <wp:anchor distT="152400" distB="152400" distL="152400" distR="152400" simplePos="0" relativeHeight="251659264" behindDoc="0" locked="0" layoutInCell="1" allowOverlap="1" wp14:anchorId="6B0329D6" wp14:editId="7368F285">
+          <wp:anchor distT="152400" distB="152400" distL="152400" distR="152400" simplePos="0" relativeHeight="251655168" behindDoc="0" locked="0" layoutInCell="1" allowOverlap="1" wp14:anchorId="6B0329D6" wp14:editId="7368F285">
             <wp:simplePos x="0" y="0"/>
             <wp:positionH relativeFrom="margin">
               <wp:posOffset>-350430</wp:posOffset>
@@ -280,16 +280,9 @@
           <w:sz w:val="24"/>
           <w:szCs w:val="24"/>
         </w:rPr>
-        <w:t>Department of Electrical Engineering, Indian Institute of Technology Roorkee, INDIA</w:t>
-      </w:r>
-      <w:r>
-        <w:rPr>
-          <w:rFonts w:ascii="Calibri Light" w:hAnsi="Calibri Light" w:cs="Times New Roman"/>
-          <w:sz w:val="24"/>
-          <w:szCs w:val="24"/>
-        </w:rPr>
-        <w:t xml:space="preserve"> is an authentic record of our own work carried under the guidance of  </w:t>
-      </w:r>
+        <w:t xml:space="preserve">Department of Electrical Engineering, Indian Institute of Technology </w:t>
+      </w:r>
+      <w:proofErr w:type="spellStart"/>
       <w:r>
         <w:rPr>
           <w:rFonts w:ascii="Calibri Light" w:hAnsi="Calibri Light" w:cs="Times New Roman"/>
@@ -297,6 +290,35 @@
           <w:bCs/>
           <w:sz w:val="24"/>
           <w:szCs w:val="24"/>
+        </w:rPr>
+        <w:t>Roorkee</w:t>
+      </w:r>
+      <w:proofErr w:type="spellEnd"/>
+      <w:r>
+        <w:rPr>
+          <w:rFonts w:ascii="Calibri Light" w:hAnsi="Calibri Light" w:cs="Times New Roman"/>
+          <w:b/>
+          <w:bCs/>
+          <w:sz w:val="24"/>
+          <w:szCs w:val="24"/>
+        </w:rPr>
+        <w:t>, INDIA</w:t>
+      </w:r>
+      <w:r>
+        <w:rPr>
+          <w:rFonts w:ascii="Calibri Light" w:hAnsi="Calibri Light" w:cs="Times New Roman"/>
+          <w:sz w:val="24"/>
+          <w:szCs w:val="24"/>
+        </w:rPr>
+        <w:t xml:space="preserve"> is an authentic record of our own work carried under the guidance of  </w:t>
+      </w:r>
+      <w:r>
+        <w:rPr>
+          <w:rFonts w:ascii="Calibri Light" w:hAnsi="Calibri Light" w:cs="Times New Roman"/>
+          <w:b/>
+          <w:bCs/>
+          <w:sz w:val="24"/>
+          <w:szCs w:val="24"/>
           <w:lang w:val="da-DK"/>
         </w:rPr>
         <w:t>Dr. Pramod Agarwal, Professor</w:t>
@@ -307,7 +329,25 @@
           <w:sz w:val="24"/>
           <w:szCs w:val="24"/>
         </w:rPr>
-        <w:t>, Department of Electrical Engineering, Indian Institute of Technology Roorkee.</w:t>
+        <w:t xml:space="preserve">, Department of Electrical Engineering, Indian Institute of Technology </w:t>
+      </w:r>
+      <w:proofErr w:type="spellStart"/>
+      <w:r>
+        <w:rPr>
+          <w:rFonts w:ascii="Calibri Light" w:hAnsi="Calibri Light" w:cs="Times New Roman"/>
+          <w:sz w:val="24"/>
+          <w:szCs w:val="24"/>
+        </w:rPr>
+        <w:t>Roorkee</w:t>
+      </w:r>
+      <w:proofErr w:type="spellEnd"/>
+      <w:r>
+        <w:rPr>
+          <w:rFonts w:ascii="Calibri Light" w:hAnsi="Calibri Light" w:cs="Times New Roman"/>
+          <w:sz w:val="24"/>
+          <w:szCs w:val="24"/>
+        </w:rPr>
+        <w:t>.</w:t>
       </w:r>
     </w:p>
     <w:p>
@@ -357,7 +397,7 @@
         <mc:AlternateContent>
           <mc:Choice Requires="wps">
             <w:drawing>
-              <wp:anchor distT="152400" distB="152400" distL="152400" distR="152400" simplePos="0" relativeHeight="251660288" behindDoc="0" locked="0" layoutInCell="1" allowOverlap="1" wp14:anchorId="691EEF81" wp14:editId="27F0D081">
+              <wp:anchor distT="152400" distB="152400" distL="152400" distR="152400" simplePos="0" relativeHeight="251656192" behindDoc="0" locked="0" layoutInCell="1" allowOverlap="1" wp14:anchorId="691EEF81" wp14:editId="27F0D081">
                 <wp:simplePos x="0" y="0"/>
                 <wp:positionH relativeFrom="margin">
                   <wp:posOffset>4028529</wp:posOffset>
@@ -414,7 +454,25 @@
                                 <w:sz w:val="24"/>
                                 <w:szCs w:val="24"/>
                               </w:rPr>
-                              <w:t xml:space="preserve">Rahul Jangid </w:t>
+                              <w:t xml:space="preserve">Rahul </w:t>
+                            </w:r>
+                            <w:proofErr w:type="spellStart"/>
+                            <w:r>
+                              <w:rPr>
+                                <w:rFonts w:ascii="Times Roman"/>
+                                <w:sz w:val="24"/>
+                                <w:szCs w:val="24"/>
+                              </w:rPr>
+                              <w:t>Jangid</w:t>
+                            </w:r>
+                            <w:proofErr w:type="spellEnd"/>
+                            <w:r>
+                              <w:rPr>
+                                <w:rFonts w:ascii="Times Roman"/>
+                                <w:sz w:val="24"/>
+                                <w:szCs w:val="24"/>
+                              </w:rPr>
+                              <w:t xml:space="preserve"> </w:t>
                             </w:r>
                           </w:p>
                           <w:p>
@@ -440,14 +498,34 @@
                             <w:pPr>
                               <w:pStyle w:val="Body"/>
                             </w:pPr>
+                            <w:proofErr w:type="spellStart"/>
                             <w:r>
                               <w:rPr>
                                 <w:rFonts w:ascii="Times Roman"/>
                                 <w:sz w:val="24"/>
                                 <w:szCs w:val="24"/>
                               </w:rPr>
-                              <w:t>Mohit Tibrewal</w:t>
+                              <w:t>Mohit</w:t>
                             </w:r>
+                            <w:proofErr w:type="spellEnd"/>
+                            <w:r>
+                              <w:rPr>
+                                <w:rFonts w:ascii="Times Roman"/>
+                                <w:sz w:val="24"/>
+                                <w:szCs w:val="24"/>
+                              </w:rPr>
+                              <w:t xml:space="preserve"> </w:t>
+                            </w:r>
+                            <w:proofErr w:type="spellStart"/>
+                            <w:r>
+                              <w:rPr>
+                                <w:rFonts w:ascii="Times Roman"/>
+                                <w:sz w:val="24"/>
+                                <w:szCs w:val="24"/>
+                              </w:rPr>
+                              <w:t>Tibrewal</w:t>
+                            </w:r>
+                            <w:proofErr w:type="spellEnd"/>
                             <w:r>
                               <w:rPr>
                                 <w:rFonts w:ascii="Times Roman" w:eastAsia="Times Roman" w:hAnsi="Times Roman" w:cs="Times Roman"/>
@@ -470,7 +548,7 @@
           </mc:Choice>
           <mc:Fallback>
             <w:pict>
-              <v:rect w14:anchorId="691EEF81" id="officeArt object" o:spid="_x0000_s1026" style="position:absolute;margin-left:317.2pt;margin-top:17.05pt;width:137.2pt;height:58.4pt;z-index:251660288;visibility:visible;mso-wrap-style:square;mso-wrap-distance-left:12pt;mso-wrap-distance-top:12pt;mso-wrap-distance-right:12pt;mso-wrap-distance-bottom:12pt;mso-position-horizontal:absolute;mso-position-horizontal-relative:margin;mso-position-vertical:absolute;mso-position-vertical-relative:line;v-text-anchor:top" wrapcoords="0 -18 0 21561 21593 21561 21593 -18 0 -18" o:gfxdata="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" filled="f" stroked="f" strokeweight="1pt">
+              <v:rect w14:anchorId="691EEF81" id="officeArt object" o:spid="_x0000_s1026" style="position:absolute;margin-left:317.2pt;margin-top:17.05pt;width:137.2pt;height:58.4pt;z-index:251656192;visibility:visible;mso-wrap-style:square;mso-wrap-distance-left:12pt;mso-wrap-distance-top:12pt;mso-wrap-distance-right:12pt;mso-wrap-distance-bottom:12pt;mso-position-horizontal:absolute;mso-position-horizontal-relative:margin;mso-position-vertical:absolute;mso-position-vertical-relative:line;v-text-anchor:top" wrapcoords="0 -18 0 21561 21593 21561 21593 -18 0 -18" o:gfxdata="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" filled="f" stroked="f" strokeweight="1pt">
                 <v:stroke miterlimit="4"/>
                 <v:textbox inset="4pt,4pt,4pt,4pt">
                   <w:txbxContent>
@@ -489,7 +567,25 @@
                           <w:sz w:val="24"/>
                           <w:szCs w:val="24"/>
                         </w:rPr>
-                        <w:t xml:space="preserve">Rahul Jangid </w:t>
+                        <w:t xml:space="preserve">Rahul </w:t>
+                      </w:r>
+                      <w:proofErr w:type="spellStart"/>
+                      <w:r>
+                        <w:rPr>
+                          <w:rFonts w:ascii="Times Roman"/>
+                          <w:sz w:val="24"/>
+                          <w:szCs w:val="24"/>
+                        </w:rPr>
+                        <w:t>Jangid</w:t>
+                      </w:r>
+                      <w:proofErr w:type="spellEnd"/>
+                      <w:r>
+                        <w:rPr>
+                          <w:rFonts w:ascii="Times Roman"/>
+                          <w:sz w:val="24"/>
+                          <w:szCs w:val="24"/>
+                        </w:rPr>
+                        <w:t xml:space="preserve"> </w:t>
                       </w:r>
                     </w:p>
                     <w:p>
@@ -515,14 +611,34 @@
                       <w:pPr>
                         <w:pStyle w:val="Body"/>
                       </w:pPr>
+                      <w:proofErr w:type="spellStart"/>
                       <w:r>
                         <w:rPr>
                           <w:rFonts w:ascii="Times Roman"/>
                           <w:sz w:val="24"/>
                           <w:szCs w:val="24"/>
                         </w:rPr>
-                        <w:t>Mohit Tibrewal</w:t>
+                        <w:t>Mohit</w:t>
                       </w:r>
+                      <w:proofErr w:type="spellEnd"/>
+                      <w:r>
+                        <w:rPr>
+                          <w:rFonts w:ascii="Times Roman"/>
+                          <w:sz w:val="24"/>
+                          <w:szCs w:val="24"/>
+                        </w:rPr>
+                        <w:t xml:space="preserve"> </w:t>
+                      </w:r>
+                      <w:proofErr w:type="spellStart"/>
+                      <w:r>
+                        <w:rPr>
+                          <w:rFonts w:ascii="Times Roman"/>
+                          <w:sz w:val="24"/>
+                          <w:szCs w:val="24"/>
+                        </w:rPr>
+                        <w:t>Tibrewal</w:t>
+                      </w:r>
+                      <w:proofErr w:type="spellEnd"/>
                       <w:r>
                         <w:rPr>
                           <w:rFonts w:ascii="Times Roman" w:eastAsia="Times Roman" w:hAnsi="Times Roman" w:cs="Times Roman"/>
@@ -739,7 +855,7 @@
         <mc:AlternateContent>
           <mc:Choice Requires="wps">
             <w:drawing>
-              <wp:anchor distT="152400" distB="152400" distL="152400" distR="152400" simplePos="0" relativeHeight="251661312" behindDoc="0" locked="0" layoutInCell="1" allowOverlap="1" wp14:anchorId="2B291CFF" wp14:editId="634A1E5A">
+              <wp:anchor distT="152400" distB="152400" distL="152400" distR="152400" simplePos="0" relativeHeight="251658240" behindDoc="0" locked="0" layoutInCell="1" allowOverlap="1" wp14:anchorId="2B291CFF" wp14:editId="634A1E5A">
                 <wp:simplePos x="0" y="0"/>
                 <wp:positionH relativeFrom="margin">
                   <wp:posOffset>3239201</wp:posOffset>
@@ -833,8 +949,18 @@
                                 <w:sz w:val="26"/>
                                 <w:szCs w:val="26"/>
                               </w:rPr>
-                              <w:t>Department of Electrical Engineering IIT Roorkee</w:t>
+                              <w:t xml:space="preserve">Department of Electrical Engineering IIT </w:t>
                             </w:r>
+                            <w:proofErr w:type="spellStart"/>
+                            <w:r>
+                              <w:rPr>
+                                <w:rFonts w:ascii="Times Roman"/>
+                                <w:sz w:val="26"/>
+                                <w:szCs w:val="26"/>
+                              </w:rPr>
+                              <w:t>Roorkee</w:t>
+                            </w:r>
+                            <w:proofErr w:type="spellEnd"/>
                           </w:p>
                         </w:txbxContent>
                       </wps:txbx>
@@ -849,7 +975,7 @@
           </mc:Choice>
           <mc:Fallback>
             <w:pict>
-              <v:rect w14:anchorId="2B291CFF" id="_x0000_s1027" style="position:absolute;margin-left:255.05pt;margin-top:40.75pt;width:250pt;height:128pt;z-index:251661312;visibility:visible;mso-wrap-style:square;mso-wrap-distance-left:12pt;mso-wrap-distance-top:12pt;mso-wrap-distance-right:12pt;mso-wrap-distance-bottom:12pt;mso-position-horizontal:absolute;mso-position-horizontal-relative:margin;mso-position-vertical:absolute;mso-position-vertical-relative:line;v-text-anchor:top" wrapcoords="0 0 0 21600 21600 21600 21600 0 0 0" o:gfxdata="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" filled="f" stroked="f" strokeweight="1pt">
+              <v:rect w14:anchorId="2B291CFF" id="_x0000_s1027" style="position:absolute;margin-left:255.05pt;margin-top:40.75pt;width:250pt;height:128pt;z-index:251658240;visibility:visible;mso-wrap-style:square;mso-wrap-distance-left:12pt;mso-wrap-distance-top:12pt;mso-wrap-distance-right:12pt;mso-wrap-distance-bottom:12pt;mso-position-horizontal:absolute;mso-position-horizontal-relative:margin;mso-position-vertical:absolute;mso-position-vertical-relative:line;v-text-anchor:top" wrapcoords="0 0 0 21600 21600 21600 21600 0 0 0" o:gfxdata="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" filled="f" stroked="f" strokeweight="1pt">
                 <v:stroke miterlimit="4"/>
                 <v:textbox inset="4pt,4pt,4pt,4pt">
                   <w:txbxContent>
@@ -905,8 +1031,18 @@
                           <w:sz w:val="26"/>
                           <w:szCs w:val="26"/>
                         </w:rPr>
-                        <w:t>Department of Electrical Engineering IIT Roorkee</w:t>
+                        <w:t xml:space="preserve">Department of Electrical Engineering IIT </w:t>
                       </w:r>
+                      <w:proofErr w:type="spellStart"/>
+                      <w:r>
+                        <w:rPr>
+                          <w:rFonts w:ascii="Times Roman"/>
+                          <w:sz w:val="26"/>
+                          <w:szCs w:val="26"/>
+                        </w:rPr>
+                        <w:t>Roorkee</w:t>
+                      </w:r>
+                      <w:proofErr w:type="spellEnd"/>
                     </w:p>
                   </w:txbxContent>
                 </v:textbox>
@@ -944,8 +1080,18 @@
           <w:sz w:val="26"/>
           <w:szCs w:val="26"/>
         </w:rPr>
-        <w:t>Date:</w:t>
-      </w:r>
+        <w:t>Date</w:t>
+      </w:r>
+      <w:proofErr w:type="gramStart"/>
+      <w:r>
+        <w:rPr>
+          <w:rFonts w:ascii="Times New Roman" w:hAnsi="Times New Roman" w:cs="Times New Roman"/>
+          <w:sz w:val="26"/>
+          <w:szCs w:val="26"/>
+        </w:rPr>
+        <w:t>:</w:t>
+      </w:r>
+      <w:proofErr w:type="gramEnd"/>
       <w:r>
         <w:rPr>
           <w:rFonts w:ascii="Times New Roman" w:eastAsia="Times Roman" w:hAnsi="Times New Roman" w:cs="Times New Roman"/>
@@ -1110,29 +1256,83 @@
           <w:sz w:val="28"/>
           <w:szCs w:val="28"/>
         </w:rPr>
-        <w:t>We would like to express our sincere gratitude to Dr. Pramod Agarwal, Professor, Department of Electrical Engineering, Indian Institute of Technology Roorkee for their valuable guidance, support, encouragement and the inspirational support throughout the Project. We express deep and sincere sense of gratitude to all teachers of EE department for their encouraging and caring words and suggestions which have contributed towards completion of this project. We are indebted to all our classmates for taking interest in discussing our problems and encouraging us. We convey our deep sense of gratitude to the Head of Electrical Engineering Department (HOD), who directly or indirectly helped us during the work. Finally, we would like to express our deepest gratitude to the Almighty for showering blessings on us during the course of work.</w:t>
-      </w:r>
-    </w:p>
-    <w:p>
-      <w:pPr>
-        <w:pStyle w:val="Default"/>
-        <w:spacing w:after="240"/>
+        <w:t xml:space="preserve">We would like to express our sincere gratitude to Dr. </w:t>
+      </w:r>
+      <w:proofErr w:type="spellStart"/>
+      <w:r>
         <w:rPr>
           <w:rFonts w:ascii="Times New Roman" w:hAnsi="Times New Roman" w:cs="Times New Roman"/>
           <w:sz w:val="28"/>
           <w:szCs w:val="28"/>
         </w:rPr>
-      </w:pPr>
-    </w:p>
-    <w:p>
-      <w:pPr>
-        <w:pStyle w:val="Default"/>
-        <w:spacing w:after="240"/>
+        <w:t>Pramod</w:t>
+      </w:r>
+      <w:proofErr w:type="spellEnd"/>
+      <w:r>
         <w:rPr>
           <w:rFonts w:ascii="Times New Roman" w:hAnsi="Times New Roman" w:cs="Times New Roman"/>
           <w:sz w:val="28"/>
           <w:szCs w:val="28"/>
         </w:rPr>
+        <w:t xml:space="preserve"> Agarwal, Professor, Department of Electrical Engineering, </w:t>
+      </w:r>
+      <w:proofErr w:type="gramStart"/>
+      <w:r>
+        <w:rPr>
+          <w:rFonts w:ascii="Times New Roman" w:hAnsi="Times New Roman" w:cs="Times New Roman"/>
+          <w:sz w:val="28"/>
+          <w:szCs w:val="28"/>
+        </w:rPr>
+        <w:t>Indian</w:t>
+      </w:r>
+      <w:proofErr w:type="gramEnd"/>
+      <w:r>
+        <w:rPr>
+          <w:rFonts w:ascii="Times New Roman" w:hAnsi="Times New Roman" w:cs="Times New Roman"/>
+          <w:sz w:val="28"/>
+          <w:szCs w:val="28"/>
+        </w:rPr>
+        <w:t xml:space="preserve"> Institute of Technology </w:t>
+      </w:r>
+      <w:proofErr w:type="spellStart"/>
+      <w:r>
+        <w:rPr>
+          <w:rFonts w:ascii="Times New Roman" w:hAnsi="Times New Roman" w:cs="Times New Roman"/>
+          <w:sz w:val="28"/>
+          <w:szCs w:val="28"/>
+        </w:rPr>
+        <w:t>Roorkee</w:t>
+      </w:r>
+      <w:proofErr w:type="spellEnd"/>
+      <w:r>
+        <w:rPr>
+          <w:rFonts w:ascii="Times New Roman" w:hAnsi="Times New Roman" w:cs="Times New Roman"/>
+          <w:sz w:val="28"/>
+          <w:szCs w:val="28"/>
+        </w:rPr>
+        <w:t xml:space="preserve"> for their valuable guidance, support, encouragement and the inspirational support throughout the Project. We express deep and sincere sense of gratitude to all teachers of EE department for their encouraging and caring words and suggestions which have contributed towards completion of this project. We are indebted to all our classmates for taking interest in discussing our problems and encouraging us. We convey our deep sense of gratitude to the Head of Electrical Engineering Department (HOD), who directly or indirectly helped us during the work. Finally, we would like to express our deepest gratitude to the Almighty for showering blessings on us during the course of work.</w:t>
+      </w:r>
+    </w:p>
+    <w:p>
+      <w:pPr>
+        <w:pStyle w:val="Default"/>
+        <w:spacing w:after="240"/>
+        <w:rPr>
+          <w:rFonts w:ascii="Times New Roman" w:hAnsi="Times New Roman" w:cs="Times New Roman"/>
+          <w:sz w:val="28"/>
+          <w:szCs w:val="28"/>
+        </w:rPr>
+      </w:pPr>
+    </w:p>
+    <w:p>
+      <w:pPr>
+        <w:pStyle w:val="Default"/>
+        <w:spacing w:after="240"/>
+        <w:rPr>
+          <w:rFonts w:ascii="Times New Roman" w:hAnsi="Times New Roman" w:cs="Times New Roman"/>
+          <w:sz w:val="28"/>
+          <w:szCs w:val="28"/>
+        </w:rPr>
       </w:pPr>
     </w:p>
     <w:p>
@@ -1166,7 +1366,7 @@
         <mc:AlternateContent>
           <mc:Choice Requires="wps">
             <w:drawing>
-              <wp:anchor distT="152400" distB="152400" distL="152400" distR="152400" simplePos="0" relativeHeight="251662336" behindDoc="0" locked="0" layoutInCell="1" allowOverlap="1" wp14:anchorId="31DC394E" wp14:editId="688F25D9">
+              <wp:anchor distT="152400" distB="152400" distL="152400" distR="152400" simplePos="0" relativeHeight="251659264" behindDoc="0" locked="0" layoutInCell="1" allowOverlap="1" wp14:anchorId="31DC394E" wp14:editId="688F25D9">
                 <wp:simplePos x="0" y="0"/>
                 <wp:positionH relativeFrom="margin">
                   <wp:posOffset>3715301</wp:posOffset>
@@ -1224,7 +1424,25 @@
                                 <w:sz w:val="38"/>
                                 <w:szCs w:val="38"/>
                               </w:rPr>
-                              <w:t xml:space="preserve">Rahul Jangid </w:t>
+                              <w:t xml:space="preserve">Rahul </w:t>
+                            </w:r>
+                            <w:proofErr w:type="spellStart"/>
+                            <w:r>
+                              <w:rPr>
+                                <w:rFonts w:ascii="Times Roman"/>
+                                <w:sz w:val="38"/>
+                                <w:szCs w:val="38"/>
+                              </w:rPr>
+                              <w:t>Jangid</w:t>
+                            </w:r>
+                            <w:proofErr w:type="spellEnd"/>
+                            <w:r>
+                              <w:rPr>
+                                <w:rFonts w:ascii="Times Roman"/>
+                                <w:sz w:val="38"/>
+                                <w:szCs w:val="38"/>
+                              </w:rPr>
+                              <w:t xml:space="preserve"> </w:t>
                             </w:r>
                           </w:p>
                           <w:p>
@@ -1237,13 +1455,23 @@
                                 <w:szCs w:val="38"/>
                               </w:rPr>
                             </w:pPr>
+                            <w:proofErr w:type="spellStart"/>
                             <w:r>
                               <w:rPr>
                                 <w:rFonts w:ascii="Times Roman"/>
                                 <w:sz w:val="38"/>
                                 <w:szCs w:val="38"/>
                               </w:rPr>
-                              <w:t xml:space="preserve">Nimit Jain </w:t>
+                              <w:t>Nimit</w:t>
+                            </w:r>
+                            <w:proofErr w:type="spellEnd"/>
+                            <w:r>
+                              <w:rPr>
+                                <w:rFonts w:ascii="Times Roman"/>
+                                <w:sz w:val="38"/>
+                                <w:szCs w:val="38"/>
+                              </w:rPr>
+                              <w:t xml:space="preserve"> Jain </w:t>
                             </w:r>
                           </w:p>
                           <w:p>
@@ -1256,14 +1484,34 @@
                                 <w:szCs w:val="38"/>
                               </w:rPr>
                             </w:pPr>
+                            <w:proofErr w:type="spellStart"/>
                             <w:r>
                               <w:rPr>
                                 <w:rFonts w:ascii="Times Roman"/>
                                 <w:sz w:val="38"/>
                                 <w:szCs w:val="38"/>
                               </w:rPr>
-                              <w:t>Mohit Tibrewal</w:t>
+                              <w:t>Mohit</w:t>
                             </w:r>
+                            <w:proofErr w:type="spellEnd"/>
+                            <w:r>
+                              <w:rPr>
+                                <w:rFonts w:ascii="Times Roman"/>
+                                <w:sz w:val="38"/>
+                                <w:szCs w:val="38"/>
+                              </w:rPr>
+                              <w:t xml:space="preserve"> </w:t>
+                            </w:r>
+                            <w:proofErr w:type="spellStart"/>
+                            <w:r>
+                              <w:rPr>
+                                <w:rFonts w:ascii="Times Roman"/>
+                                <w:sz w:val="38"/>
+                                <w:szCs w:val="38"/>
+                              </w:rPr>
+                              <w:t>Tibrewal</w:t>
+                            </w:r>
+                            <w:proofErr w:type="spellEnd"/>
                           </w:p>
                           <w:p>
                             <w:pPr>
@@ -1303,7 +1551,7 @@
           </mc:Choice>
           <mc:Fallback>
             <w:pict>
-              <v:rect w14:anchorId="31DC394E" id="_x0000_s1028" style="position:absolute;margin-left:292.55pt;margin-top:55.15pt;width:269.3pt;height:334.2pt;z-index:251662336;visibility:visible;mso-wrap-style:square;mso-wrap-distance-left:12pt;mso-wrap-distance-top:12pt;mso-wrap-distance-right:12pt;mso-wrap-distance-bottom:12pt;mso-position-horizontal:absolute;mso-position-horizontal-relative:margin;mso-position-vertical:absolute;mso-position-vertical-relative:line;v-text-anchor:top" wrapcoords="-4 -3 -4 21597 21596 21597 21596 -3 -4 -3" o:gfxdata="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" filled="f" stroked="f" strokeweight="1pt">
+              <v:rect w14:anchorId="31DC394E" id="_x0000_s1028" style="position:absolute;margin-left:292.55pt;margin-top:55.15pt;width:269.3pt;height:334.2pt;z-index:251659264;visibility:visible;mso-wrap-style:square;mso-wrap-distance-left:12pt;mso-wrap-distance-top:12pt;mso-wrap-distance-right:12pt;mso-wrap-distance-bottom:12pt;mso-position-horizontal:absolute;mso-position-horizontal-relative:margin;mso-position-vertical:absolute;mso-position-vertical-relative:line;v-text-anchor:top" wrapcoords="-4 -3 -4 21597 21596 21597 21596 -3 -4 -3" o:gfxdata="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" filled="f" stroked="f" strokeweight="1pt">
                 <v:stroke miterlimit="4"/>
                 <v:textbox inset="4pt,4pt,4pt,4pt">
                   <w:txbxContent>
@@ -1323,7 +1571,25 @@
                           <w:sz w:val="38"/>
                           <w:szCs w:val="38"/>
                         </w:rPr>
-                        <w:t xml:space="preserve">Rahul Jangid </w:t>
+                        <w:t xml:space="preserve">Rahul </w:t>
+                      </w:r>
+                      <w:proofErr w:type="spellStart"/>
+                      <w:r>
+                        <w:rPr>
+                          <w:rFonts w:ascii="Times Roman"/>
+                          <w:sz w:val="38"/>
+                          <w:szCs w:val="38"/>
+                        </w:rPr>
+                        <w:t>Jangid</w:t>
+                      </w:r>
+                      <w:proofErr w:type="spellEnd"/>
+                      <w:r>
+                        <w:rPr>
+                          <w:rFonts w:ascii="Times Roman"/>
+                          <w:sz w:val="38"/>
+                          <w:szCs w:val="38"/>
+                        </w:rPr>
+                        <w:t xml:space="preserve"> </w:t>
                       </w:r>
                     </w:p>
                     <w:p>
@@ -1336,13 +1602,23 @@
                           <w:szCs w:val="38"/>
                         </w:rPr>
                       </w:pPr>
+                      <w:proofErr w:type="spellStart"/>
                       <w:r>
                         <w:rPr>
                           <w:rFonts w:ascii="Times Roman"/>
                           <w:sz w:val="38"/>
                           <w:szCs w:val="38"/>
                         </w:rPr>
-                        <w:t xml:space="preserve">Nimit Jain </w:t>
+                        <w:t>Nimit</w:t>
+                      </w:r>
+                      <w:proofErr w:type="spellEnd"/>
+                      <w:r>
+                        <w:rPr>
+                          <w:rFonts w:ascii="Times Roman"/>
+                          <w:sz w:val="38"/>
+                          <w:szCs w:val="38"/>
+                        </w:rPr>
+                        <w:t xml:space="preserve"> Jain </w:t>
                       </w:r>
                     </w:p>
                     <w:p>
@@ -1355,14 +1631,34 @@
                           <w:szCs w:val="38"/>
                         </w:rPr>
                       </w:pPr>
+                      <w:proofErr w:type="spellStart"/>
                       <w:r>
                         <w:rPr>
                           <w:rFonts w:ascii="Times Roman"/>
                           <w:sz w:val="38"/>
                           <w:szCs w:val="38"/>
                         </w:rPr>
-                        <w:t>Mohit Tibrewal</w:t>
+                        <w:t>Mohit</w:t>
                       </w:r>
+                      <w:proofErr w:type="spellEnd"/>
+                      <w:r>
+                        <w:rPr>
+                          <w:rFonts w:ascii="Times Roman"/>
+                          <w:sz w:val="38"/>
+                          <w:szCs w:val="38"/>
+                        </w:rPr>
+                        <w:t xml:space="preserve"> </w:t>
+                      </w:r>
+                      <w:proofErr w:type="spellStart"/>
+                      <w:r>
+                        <w:rPr>
+                          <w:rFonts w:ascii="Times Roman"/>
+                          <w:sz w:val="38"/>
+                          <w:szCs w:val="38"/>
+                        </w:rPr>
+                        <w:t>Tibrewal</w:t>
+                      </w:r>
+                      <w:proofErr w:type="spellEnd"/>
                     </w:p>
                     <w:p>
                       <w:pPr>
@@ -1425,8 +1721,18 @@
           <w:sz w:val="38"/>
           <w:szCs w:val="38"/>
         </w:rPr>
-        <w:t>Date:</w:t>
-      </w:r>
+        <w:t>Date</w:t>
+      </w:r>
+      <w:proofErr w:type="gramStart"/>
+      <w:r>
+        <w:rPr>
+          <w:rFonts w:ascii="Times New Roman" w:hAnsi="Times New Roman" w:cs="Times New Roman"/>
+          <w:sz w:val="38"/>
+          <w:szCs w:val="38"/>
+        </w:rPr>
+        <w:t>:</w:t>
+      </w:r>
+      <w:proofErr w:type="gramEnd"/>
       <w:r>
         <w:rPr>
           <w:rFonts w:ascii="Times New Roman" w:eastAsia="Times Roman" w:hAnsi="Times New Roman" w:cs="Times New Roman"/>
@@ -1590,7 +1896,25 @@
           <w:sz w:val="24"/>
           <w:szCs w:val="24"/>
         </w:rPr>
-        <w:t>Bidirectional converter provides the ability to not only transfer energy from DC grid (battery) to AC grid (AC loads) but also transfers energy from AC grid (Wind Energy) to DC grid to charge the battery (energy storage). The battery to grid (B2G) mode allows power utility companies to offset peak power consumption thus allowing household consumers and industry corporations to save money on their electricity bills. This paper describes the design and provides the implementation details for a Three-Level PWM AC-DC bidirectional converter. Although the three-level PWM AC- DC design requires a more complex controller than its counterparts. The converter is realised by developing the bidirectional converter in MATLAB and its interconnection between AC grid and DC grid (battery).This interconnection is a crucial for current electricity distribution system because it enables connection of distributed energy resourced (DERs).</w:t>
+        <w:t xml:space="preserve">Bidirectional converter provides the ability to not only transfer energy from DC grid (battery) to AC grid (AC loads) but also transfers energy from AC grid (Wind Energy) to DC grid to charge the battery (energy storage). The battery to grid (B2G) mode allows power utility companies to offset peak power consumption thus allowing household consumers and industry corporations to save money on their electricity bills. This paper describes the design and provides the implementation details for a Three-Level PWM AC-DC bidirectional converter. Although the three-level PWM AC- DC design requires a more complex controller than its counterparts. The converter is </w:t>
+      </w:r>
+      <w:proofErr w:type="spellStart"/>
+      <w:r>
+        <w:rPr>
+          <w:rFonts w:ascii="Calibri Light" w:hAnsi="Calibri Light" w:cs="Times New Roman"/>
+          <w:sz w:val="24"/>
+          <w:szCs w:val="24"/>
+        </w:rPr>
+        <w:t>realised</w:t>
+      </w:r>
+      <w:proofErr w:type="spellEnd"/>
+      <w:r>
+        <w:rPr>
+          <w:rFonts w:ascii="Calibri Light" w:hAnsi="Calibri Light" w:cs="Times New Roman"/>
+          <w:sz w:val="24"/>
+          <w:szCs w:val="24"/>
+        </w:rPr>
+        <w:t xml:space="preserve"> by developing the bidirectional converter in MATLAB and its interconnection between AC grid and DC grid (battery).This interconnection is a crucial for current electricity distribution system because it enables connection of distributed energy resourced (DERs).</w:t>
       </w:r>
     </w:p>
     <w:p>
@@ -1622,7 +1946,25 @@
           <w:sz w:val="32"/>
           <w:szCs w:val="32"/>
         </w:rPr>
-        <w:t>// TO DO : Write more stuffs here in paras</w:t>
+        <w:t xml:space="preserve">// TO </w:t>
+      </w:r>
+      <w:proofErr w:type="gramStart"/>
+      <w:r>
+        <w:rPr>
+          <w:rFonts w:ascii="Times New Roman" w:hAnsi="Times New Roman" w:cs="Times New Roman"/>
+          <w:sz w:val="32"/>
+          <w:szCs w:val="32"/>
+        </w:rPr>
+        <w:t>DO :</w:t>
+      </w:r>
+      <w:proofErr w:type="gramEnd"/>
+      <w:r>
+        <w:rPr>
+          <w:rFonts w:ascii="Times New Roman" w:hAnsi="Times New Roman" w:cs="Times New Roman"/>
+          <w:sz w:val="32"/>
+          <w:szCs w:val="32"/>
+        </w:rPr>
+        <w:t xml:space="preserve"> Write more stuffs here in paras</w:t>
       </w:r>
     </w:p>
     <w:p>
@@ -3035,6 +3377,7 @@
         </w:rPr>
         <w:t>I</w:t>
       </w:r>
+      <w:proofErr w:type="spellStart"/>
       <w:r>
         <w:rPr>
           <w:rFonts w:ascii="Times New Roman" w:hAnsi="Times New Roman" w:cs="Times New Roman"/>
@@ -3043,6 +3386,7 @@
         </w:rPr>
         <w:t>ntroductio</w:t>
       </w:r>
+      <w:proofErr w:type="spellEnd"/>
       <w:r>
         <w:rPr>
           <w:rFonts w:ascii="Times New Roman" w:hAnsi="Times New Roman" w:cs="Times New Roman"/>
@@ -3140,7 +3484,7 @@
           <w:szCs w:val="24"/>
         </w:rPr>
         <w:drawing>
-          <wp:anchor distT="152400" distB="152400" distL="152400" distR="152400" simplePos="0" relativeHeight="251658240" behindDoc="0" locked="0" layoutInCell="1" allowOverlap="1" wp14:anchorId="56ABDEBB" wp14:editId="7B477DA9">
+          <wp:anchor distT="152400" distB="152400" distL="152400" distR="152400" simplePos="0" relativeHeight="251654144" behindDoc="0" locked="0" layoutInCell="1" allowOverlap="1" wp14:anchorId="56ABDEBB" wp14:editId="7B477DA9">
             <wp:simplePos x="0" y="0"/>
             <wp:positionH relativeFrom="margin">
               <wp:posOffset>-191770</wp:posOffset>
@@ -3214,7 +3558,25 @@
           <w:sz w:val="24"/>
           <w:szCs w:val="24"/>
         </w:rPr>
-        <w:t>BDC proposes to smoothen out stressful load demands within the grid, especially in time slots when grid power is at its peak. It also provides ancillary service to alleviate grid consumption. BDC utilises battery as an energy source during peak time, and when the grid is of peak, the battery of DC grid is charged.</w:t>
+        <w:t xml:space="preserve">BDC proposes to smoothen out stressful load demands within the grid, especially in time slots when grid power is at its peak. It also provides ancillary service to alleviate grid consumption. BDC </w:t>
+      </w:r>
+      <w:proofErr w:type="spellStart"/>
+      <w:r>
+        <w:rPr>
+          <w:rFonts w:ascii="Calibri Light" w:hAnsi="Calibri Light" w:cs="Times New Roman"/>
+          <w:sz w:val="24"/>
+          <w:szCs w:val="24"/>
+        </w:rPr>
+        <w:t>utilises</w:t>
+      </w:r>
+      <w:proofErr w:type="spellEnd"/>
+      <w:r>
+        <w:rPr>
+          <w:rFonts w:ascii="Calibri Light" w:hAnsi="Calibri Light" w:cs="Times New Roman"/>
+          <w:sz w:val="24"/>
+          <w:szCs w:val="24"/>
+        </w:rPr>
+        <w:t xml:space="preserve"> battery as an energy source during peak time, and when the grid is of peak, the battery of DC grid is charged.</w:t>
       </w:r>
     </w:p>
     <w:p>
@@ -3351,7 +3713,7 @@
           <w:noProof/>
         </w:rPr>
         <w:drawing>
-          <wp:anchor distT="152400" distB="152400" distL="152400" distR="152400" simplePos="0" relativeHeight="251660288" behindDoc="0" locked="0" layoutInCell="1" allowOverlap="1" wp14:anchorId="1DA9BAF2" wp14:editId="1375A2B8">
+          <wp:anchor distT="152400" distB="152400" distL="152400" distR="152400" simplePos="0" relativeHeight="251657216" behindDoc="0" locked="0" layoutInCell="1" allowOverlap="1" wp14:anchorId="1DA9BAF2" wp14:editId="1375A2B8">
             <wp:simplePos x="0" y="0"/>
             <wp:positionH relativeFrom="margin">
               <wp:posOffset>-229874</wp:posOffset>
@@ -3427,7 +3789,7 @@
         <mc:AlternateContent>
           <mc:Choice Requires="wps">
             <w:drawing>
-              <wp:anchor distT="152400" distB="152400" distL="152400" distR="152400" simplePos="0" relativeHeight="251665408" behindDoc="0" locked="0" layoutInCell="1" allowOverlap="1" wp14:anchorId="22F0274A" wp14:editId="223A9CE7">
+              <wp:anchor distT="152400" distB="152400" distL="152400" distR="152400" simplePos="0" relativeHeight="251661312" behindDoc="0" locked="0" layoutInCell="1" allowOverlap="1" wp14:anchorId="22F0274A" wp14:editId="223A9CE7">
                 <wp:simplePos x="0" y="0"/>
                 <wp:positionH relativeFrom="margin">
                   <wp:posOffset>4394835</wp:posOffset>
@@ -3511,7 +3873,7 @@
           </mc:Choice>
           <mc:Fallback>
             <w:pict>
-              <v:rect w14:anchorId="22F0274A" id="_x0000_s1029" style="position:absolute;margin-left:346.05pt;margin-top:25.3pt;width:178.45pt;height:51.75pt;z-index:251665408;visibility:visible;mso-wrap-style:square;mso-height-percent:0;mso-wrap-distance-left:12pt;mso-wrap-distance-top:12pt;mso-wrap-distance-right:12pt;mso-wrap-distance-bottom:12pt;mso-position-horizontal:absolute;mso-position-horizontal-relative:margin;mso-position-vertical:absolute;mso-position-vertical-relative:line;mso-height-percent:0;mso-height-relative:margin;v-text-anchor:top" wrapcoords="0 0 0 21595 21601 21595 21601 0 0 0" o:gfxdata="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" filled="f" stroked="f" strokeweight="1pt">
+              <v:rect w14:anchorId="22F0274A" id="_x0000_s1029" style="position:absolute;margin-left:346.05pt;margin-top:25.3pt;width:178.45pt;height:51.75pt;z-index:251661312;visibility:visible;mso-wrap-style:square;mso-height-percent:0;mso-wrap-distance-left:12pt;mso-wrap-distance-top:12pt;mso-wrap-distance-right:12pt;mso-wrap-distance-bottom:12pt;mso-position-horizontal:absolute;mso-position-horizontal-relative:margin;mso-position-vertical:absolute;mso-position-vertical-relative:line;mso-height-percent:0;mso-height-relative:margin;v-text-anchor:top" wrapcoords="0 0 0 21595 21601 21595 21601 0 0 0" o:gfxdata="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" filled="f" stroked="f" strokeweight="1pt">
                 <v:stroke miterlimit="4"/>
                 <v:textbox inset="4pt,4pt,4pt,4pt">
                   <w:txbxContent>
@@ -3671,59 +4033,403 @@
     </w:p>
     <w:p>
       <w:pPr>
+        <w:pBdr>
+          <w:top w:val="none" w:sz="0" w:space="0" w:color="auto"/>
+          <w:left w:val="none" w:sz="0" w:space="0" w:color="auto"/>
+          <w:bottom w:val="none" w:sz="0" w:space="0" w:color="auto"/>
+          <w:right w:val="none" w:sz="0" w:space="0" w:color="auto"/>
+          <w:between w:val="none" w:sz="0" w:space="0" w:color="auto"/>
+          <w:bar w:val="none" w:sz="0" w:color="auto"/>
+        </w:pBdr>
+        <w:autoSpaceDE w:val="0"/>
+        <w:autoSpaceDN w:val="0"/>
+        <w:adjustRightInd w:val="0"/>
+        <w:rPr>
+          <w:rFonts w:ascii="Verdana" w:hAnsi="Verdana" w:cs="Verdana"/>
+          <w:color w:val="000000"/>
+        </w:rPr>
+      </w:pPr>
+    </w:p>
+    <w:p>
+      <w:pPr>
         <w:pStyle w:val="btp"/>
-        <w:rPr>
-          <w:rFonts w:ascii="Times New Roman" w:eastAsia="Times Roman" w:hAnsi="Times New Roman" w:cs="Times New Roman"/>
+        <w:jc w:val="both"/>
+        <w:rPr>
+          <w:rFonts w:ascii="Calibri Light" w:hAnsi="Calibri Light" w:cs="Verdana"/>
           <w:color w:val="000000"/>
-        </w:rPr>
-      </w:pPr>
+          <w:sz w:val="26"/>
+          <w:szCs w:val="26"/>
+        </w:rPr>
+      </w:pPr>
+      <w:r>
+        <w:rPr>
+          <w:rFonts w:ascii="Calibri Light" w:hAnsi="Calibri Light" w:cs="Verdana"/>
+          <w:color w:val="000000"/>
+          <w:sz w:val="26"/>
+          <w:szCs w:val="26"/>
+        </w:rPr>
+        <w:t xml:space="preserve">In recent years, due to the growing concern over energy shortage and environmental pollution, the concepts of distributed generation (DG), and dc-ac based hybrid power systems have become progressively more popular with the decreasing costs of various clean renewable energy sources. Under small-scale power distribution system, such as house, </w:t>
+      </w:r>
+      <w:r>
+        <w:rPr>
+          <w:rFonts w:ascii="Calibri Light" w:hAnsi="Calibri Light" w:cs="Verdana"/>
+          <w:color w:val="000000"/>
+          <w:sz w:val="26"/>
+          <w:szCs w:val="26"/>
+        </w:rPr>
+        <w:lastRenderedPageBreak/>
+        <w:t>commercial buildings, bi-directional single-phase PWM converters perform as key components to fulfill the following modes of operation.</w:t>
+      </w:r>
+    </w:p>
+    <w:p>
+      <w:pPr>
+        <w:pStyle w:val="btp"/>
+        <w:jc w:val="both"/>
+        <w:rPr>
+          <w:rFonts w:ascii="Calibri Light" w:hAnsi="Calibri Light" w:cs="Verdana"/>
+          <w:color w:val="000000"/>
+          <w:sz w:val="26"/>
+          <w:szCs w:val="26"/>
+        </w:rPr>
+      </w:pPr>
+    </w:p>
+    <w:p>
+      <w:pPr>
+        <w:pStyle w:val="btp"/>
+        <w:jc w:val="both"/>
+        <w:rPr>
+          <w:rFonts w:ascii="Calibri Light" w:hAnsi="Calibri Light" w:cs="Verdana"/>
+          <w:color w:val="000000"/>
+          <w:sz w:val="26"/>
+          <w:szCs w:val="26"/>
+        </w:rPr>
+      </w:pPr>
+      <w:r>
+        <w:rPr>
+          <w:rFonts w:ascii="Calibri Light" w:hAnsi="Calibri Light" w:cs="Verdana"/>
+          <w:color w:val="000000"/>
+          <w:sz w:val="26"/>
+          <w:szCs w:val="26"/>
+        </w:rPr>
+        <w:t>// INSERT DIAGRAM HERE SAMPLE ATTACHED, ATTACHFINALWHENNINJACOMPLETES IT</w:t>
+      </w:r>
+    </w:p>
+    <w:p>
+      <w:pPr>
+        <w:pStyle w:val="btp"/>
+        <w:jc w:val="both"/>
+        <w:rPr>
+          <w:rFonts w:ascii="Calibri Light" w:eastAsia="Times Roman" w:hAnsi="Calibri Light" w:cs="Times New Roman"/>
+          <w:color w:val="000000"/>
+          <w:sz w:val="26"/>
+          <w:szCs w:val="26"/>
+        </w:rPr>
+      </w:pPr>
+      <w:r>
+        <w:rPr>
+          <w:rFonts w:ascii="Calibri Light" w:eastAsia="Times Roman" w:hAnsi="Calibri Light" w:cs="Times New Roman"/>
+          <w:noProof/>
+          <w:color w:val="000000"/>
+          <w:sz w:val="26"/>
+          <w:szCs w:val="26"/>
+        </w:rPr>
+        <w:drawing>
+          <wp:inline distT="0" distB="0" distL="0" distR="0" wp14:anchorId="1374D41D" wp14:editId="2048BC4B">
+            <wp:extent cx="6120130" cy="2738523"/>
+            <wp:effectExtent l="0" t="0" r="0" b="5080"/>
+            <wp:docPr id="5" name="Picture 5"/>
+            <wp:cNvGraphicFramePr>
+              <a:graphicFrameLocks xmlns:a="http://schemas.openxmlformats.org/drawingml/2006/main" noChangeAspect="1"/>
+            </wp:cNvGraphicFramePr>
+            <a:graphic xmlns:a="http://schemas.openxmlformats.org/drawingml/2006/main">
+              <a:graphicData uri="http://schemas.openxmlformats.org/drawingml/2006/picture">
+                <pic:pic xmlns:pic="http://schemas.openxmlformats.org/drawingml/2006/picture">
+                  <pic:nvPicPr>
+                    <pic:cNvPr id="0" name="Picture 1"/>
+                    <pic:cNvPicPr>
+                      <a:picLocks noChangeAspect="1" noChangeArrowheads="1"/>
+                    </pic:cNvPicPr>
+                  </pic:nvPicPr>
+                  <pic:blipFill>
+                    <a:blip r:embed="rId11">
+                      <a:extLst>
+                        <a:ext uri="{28A0092B-C50C-407E-A947-70E740481C1C}">
+                          <a14:useLocalDpi xmlns:a14="http://schemas.microsoft.com/office/drawing/2010/main" val="0"/>
+                        </a:ext>
+                      </a:extLst>
+                    </a:blip>
+                    <a:srcRect/>
+                    <a:stretch>
+                      <a:fillRect/>
+                    </a:stretch>
+                  </pic:blipFill>
+                  <pic:spPr bwMode="auto">
+                    <a:xfrm>
+                      <a:off x="0" y="0"/>
+                      <a:ext cx="6120130" cy="2738523"/>
+                    </a:xfrm>
+                    <a:prstGeom prst="rect">
+                      <a:avLst/>
+                    </a:prstGeom>
+                    <a:noFill/>
+                    <a:ln>
+                      <a:noFill/>
+                    </a:ln>
+                  </pic:spPr>
+                </pic:pic>
+              </a:graphicData>
+            </a:graphic>
+          </wp:inline>
+        </w:drawing>
+      </w:r>
+    </w:p>
+    <w:p>
+      <w:pPr>
+        <w:pStyle w:val="btp"/>
+        <w:jc w:val="center"/>
+        <w:rPr>
+          <w:rFonts w:ascii="Calibri Light" w:eastAsia="Times Roman" w:hAnsi="Calibri Light" w:cs="Times New Roman"/>
+          <w:b/>
+          <w:color w:val="000000"/>
+          <w:sz w:val="24"/>
+          <w:szCs w:val="24"/>
+        </w:rPr>
+      </w:pPr>
+      <w:r>
+        <w:rPr>
+          <w:rFonts w:ascii="Calibri Light" w:eastAsia="Times Roman" w:hAnsi="Calibri Light" w:cs="Times New Roman"/>
+          <w:b/>
+          <w:color w:val="000000"/>
+          <w:sz w:val="24"/>
+          <w:szCs w:val="24"/>
+        </w:rPr>
+        <w:t>Figure 2.1: //NAMEOFDIAGRAM</w:t>
+      </w:r>
     </w:p>
     <w:p>
       <w:pPr>
         <w:pStyle w:val="Heading1"/>
-        <w:rPr>
-          <w:rFonts w:eastAsia="Times Roman"/>
-        </w:rPr>
-      </w:pPr>
-      <w:r>
-        <w:lastRenderedPageBreak/>
+      </w:pPr>
+      <w:r>
         <w:t>2.1 Stand Alone</w:t>
       </w:r>
       <w:r>
         <w:t xml:space="preserve"> Inverter</w:t>
       </w:r>
-    </w:p>
+      <w:r>
+        <w:t xml:space="preserve"> Mode</w:t>
+      </w:r>
+    </w:p>
+    <w:p>
+      <w:pPr>
+        <w:pBdr>
+          <w:top w:val="none" w:sz="0" w:space="0" w:color="auto"/>
+          <w:left w:val="none" w:sz="0" w:space="0" w:color="auto"/>
+          <w:bottom w:val="none" w:sz="0" w:space="0" w:color="auto"/>
+          <w:right w:val="none" w:sz="0" w:space="0" w:color="auto"/>
+          <w:between w:val="none" w:sz="0" w:space="0" w:color="auto"/>
+          <w:bar w:val="none" w:sz="0" w:color="auto"/>
+        </w:pBdr>
+        <w:autoSpaceDE w:val="0"/>
+        <w:autoSpaceDN w:val="0"/>
+        <w:adjustRightInd w:val="0"/>
+        <w:rPr>
+          <w:rFonts w:ascii="Verdana" w:hAnsi="Verdana" w:cs="Verdana"/>
+          <w:color w:val="000000"/>
+        </w:rPr>
+      </w:pPr>
+      <w:r>
+        <w:rPr>
+          <w:rFonts w:ascii="Calibri Light" w:hAnsi="Calibri Light" w:cs="Verdana"/>
+          <w:color w:val="000000"/>
+          <w:sz w:val="26"/>
+          <w:szCs w:val="26"/>
+        </w:rPr>
+        <w:t>When the grid is lost, the converter regulates the ac bus voltage and frequencies feeding the ac loads while the renewable ene</w:t>
+      </w:r>
+      <w:bookmarkStart w:id="0" w:name="_GoBack"/>
+      <w:bookmarkEnd w:id="0"/>
+      <w:r>
+        <w:rPr>
+          <w:rFonts w:ascii="Calibri Light" w:hAnsi="Calibri Light" w:cs="Verdana"/>
+          <w:color w:val="000000"/>
+          <w:sz w:val="26"/>
+          <w:szCs w:val="26"/>
+        </w:rPr>
+        <w:t xml:space="preserve">rgy sources or energy storage on the dc side to provide power. The ac side renewable energy resources would act as current sources. </w:t>
+      </w:r>
+    </w:p>
+    <w:p/>
     <w:p>
       <w:pPr>
         <w:pStyle w:val="Heading1"/>
-        <w:rPr>
-          <w:rFonts w:eastAsia="Times Roman"/>
-        </w:rPr>
       </w:pPr>
       <w:r>
         <w:t>2.2 Grid Tied Inverter</w:t>
       </w:r>
-    </w:p>
+      <w:r>
+        <w:t xml:space="preserve"> Mode</w:t>
+      </w:r>
+    </w:p>
+    <w:p>
+      <w:pPr>
+        <w:pBdr>
+          <w:top w:val="none" w:sz="0" w:space="0" w:color="auto"/>
+          <w:left w:val="none" w:sz="0" w:space="0" w:color="auto"/>
+          <w:bottom w:val="none" w:sz="0" w:space="0" w:color="auto"/>
+          <w:right w:val="none" w:sz="0" w:space="0" w:color="auto"/>
+          <w:between w:val="none" w:sz="0" w:space="0" w:color="auto"/>
+          <w:bar w:val="none" w:sz="0" w:color="auto"/>
+        </w:pBdr>
+        <w:autoSpaceDE w:val="0"/>
+        <w:autoSpaceDN w:val="0"/>
+        <w:adjustRightInd w:val="0"/>
+        <w:rPr>
+          <w:rFonts w:ascii="Verdana" w:hAnsi="Verdana" w:cs="Verdana"/>
+          <w:color w:val="000000"/>
+        </w:rPr>
+      </w:pPr>
+      <w:r>
+        <w:rPr>
+          <w:rFonts w:ascii="Calibri Light" w:hAnsi="Calibri Light" w:cs="Verdana"/>
+          <w:color w:val="000000"/>
+          <w:sz w:val="26"/>
+          <w:szCs w:val="26"/>
+        </w:rPr>
+        <w:t xml:space="preserve">When the grid is connected, the converter acts as a current source injecting or sinking power from the grid to balance the power flow between the dc and ac subsystems, while one of the dc resources regulates the dc bus voltage. </w:t>
+      </w:r>
+    </w:p>
+    <w:p/>
     <w:p>
       <w:pPr>
         <w:pStyle w:val="Heading1"/>
-        <w:rPr>
-          <w:rFonts w:eastAsia="Times Roman"/>
-        </w:rPr>
-      </w:pPr>
-      <w:r>
-        <w:t xml:space="preserve">2.3 Grid Tied Rectifier </w:t>
-      </w:r>
-    </w:p>
+      </w:pPr>
+      <w:r>
+        <w:t>2.3 Grid Tied Rectifier</w:t>
+      </w:r>
+      <w:r>
+        <w:t xml:space="preserve"> Mode</w:t>
+      </w:r>
+    </w:p>
+    <w:p>
+      <w:pPr>
+        <w:pBdr>
+          <w:top w:val="none" w:sz="0" w:space="0" w:color="auto"/>
+          <w:left w:val="none" w:sz="0" w:space="0" w:color="auto"/>
+          <w:bottom w:val="none" w:sz="0" w:space="0" w:color="auto"/>
+          <w:right w:val="none" w:sz="0" w:space="0" w:color="auto"/>
+          <w:between w:val="none" w:sz="0" w:space="0" w:color="auto"/>
+          <w:bar w:val="none" w:sz="0" w:color="auto"/>
+        </w:pBdr>
+        <w:autoSpaceDE w:val="0"/>
+        <w:autoSpaceDN w:val="0"/>
+        <w:adjustRightInd w:val="0"/>
+        <w:rPr>
+          <w:rFonts w:ascii="Verdana" w:hAnsi="Verdana" w:cs="Verdana"/>
+          <w:color w:val="000000"/>
+        </w:rPr>
+      </w:pPr>
+      <w:r>
+        <w:rPr>
+          <w:rFonts w:ascii="Calibri Light" w:hAnsi="Calibri Light" w:cs="Verdana"/>
+          <w:color w:val="000000"/>
+          <w:sz w:val="26"/>
+          <w:szCs w:val="26"/>
+        </w:rPr>
+        <w:t xml:space="preserve">When the grid is present, the converter regulates the dc bus voltage to sustain the dc loads while all dc side energy sources operate as current sources. </w:t>
+      </w:r>
+    </w:p>
+    <w:p/>
     <w:p>
       <w:pPr>
         <w:pStyle w:val="Heading1"/>
-        <w:rPr>
-          <w:rFonts w:eastAsia="Times Roman"/>
-        </w:rPr>
       </w:pPr>
       <w:r>
         <w:t xml:space="preserve">2.4 Grid Tied Charger </w:t>
+      </w:r>
+      <w:r>
+        <w:t>Mode</w:t>
+      </w:r>
+    </w:p>
+    <w:p>
+      <w:pPr>
+        <w:pBdr>
+          <w:top w:val="none" w:sz="0" w:space="0" w:color="auto"/>
+          <w:left w:val="none" w:sz="0" w:space="0" w:color="auto"/>
+          <w:bottom w:val="none" w:sz="0" w:space="0" w:color="auto"/>
+          <w:right w:val="none" w:sz="0" w:space="0" w:color="auto"/>
+          <w:between w:val="none" w:sz="0" w:space="0" w:color="auto"/>
+          <w:bar w:val="none" w:sz="0" w:color="auto"/>
+        </w:pBdr>
+        <w:autoSpaceDE w:val="0"/>
+        <w:autoSpaceDN w:val="0"/>
+        <w:adjustRightInd w:val="0"/>
+        <w:jc w:val="both"/>
+        <w:rPr>
+          <w:rFonts w:ascii="Calibri Light" w:hAnsi="Calibri Light" w:cs="Verdana"/>
+          <w:color w:val="000000"/>
+          <w:sz w:val="26"/>
+          <w:szCs w:val="26"/>
+        </w:rPr>
+      </w:pPr>
+      <w:r>
+        <w:rPr>
+          <w:rFonts w:ascii="Calibri Light" w:hAnsi="Calibri Light" w:cs="Verdana"/>
+          <w:color w:val="000000"/>
+          <w:sz w:val="26"/>
+          <w:szCs w:val="26"/>
+        </w:rPr>
+        <w:t xml:space="preserve">When the grid is present, the converter charges the energy storage elements, such as batteries. </w:t>
+      </w:r>
+    </w:p>
+    <w:p>
+      <w:pPr>
+        <w:pBdr>
+          <w:top w:val="none" w:sz="0" w:space="0" w:color="auto"/>
+          <w:left w:val="none" w:sz="0" w:space="0" w:color="auto"/>
+          <w:bottom w:val="none" w:sz="0" w:space="0" w:color="auto"/>
+          <w:right w:val="none" w:sz="0" w:space="0" w:color="auto"/>
+          <w:between w:val="none" w:sz="0" w:space="0" w:color="auto"/>
+          <w:bar w:val="none" w:sz="0" w:color="auto"/>
+        </w:pBdr>
+        <w:autoSpaceDE w:val="0"/>
+        <w:autoSpaceDN w:val="0"/>
+        <w:adjustRightInd w:val="0"/>
+        <w:jc w:val="both"/>
+        <w:rPr>
+          <w:rFonts w:ascii="Calibri Light" w:hAnsi="Calibri Light" w:cs="Verdana"/>
+          <w:color w:val="000000"/>
+          <w:sz w:val="26"/>
+          <w:szCs w:val="26"/>
+        </w:rPr>
+      </w:pPr>
+    </w:p>
+    <w:p>
+      <w:pPr>
+        <w:jc w:val="both"/>
+        <w:rPr>
+          <w:rFonts w:ascii="Calibri Light" w:hAnsi="Calibri Light"/>
+          <w:sz w:val="26"/>
+          <w:szCs w:val="26"/>
+        </w:rPr>
+      </w:pPr>
+      <w:r>
+        <w:rPr>
+          <w:rFonts w:ascii="Calibri Light" w:hAnsi="Calibri Light" w:cs="Verdana"/>
+          <w:color w:val="000000"/>
+          <w:sz w:val="26"/>
+          <w:szCs w:val="26"/>
+        </w:rPr>
+        <w:t>By applying the modeling methodology of semi-conductor switches, the switching, average and small signal models of the converter are derived under different modes of operation</w:t>
+      </w:r>
+      <w:r>
+        <w:rPr>
+          <w:rFonts w:ascii="Calibri Light" w:hAnsi="Calibri Light" w:cs="Verdana"/>
+          <w:color w:val="000000"/>
+          <w:sz w:val="26"/>
+          <w:szCs w:val="26"/>
+        </w:rPr>
+        <w:t>.</w:t>
       </w:r>
     </w:p>
     <w:p>
@@ -3913,7 +4619,16 @@
           <w:sz w:val="24"/>
           <w:szCs w:val="24"/>
         </w:rPr>
-        <w:t>Power circuit was fabricated using MOSFETs (IRF460) as basic switching devices. As discussed in previous chapters, standard H-bridge has been used. MOSFETs have been fitted on a module which receives the TTL gate pulses from pulse generator circuit and various components as discussed below performs the task of protection and isolation of devices.</w:t>
+        <w:t xml:space="preserve">Power circuit was fabricated using MOSFETs (IRF460) as basic switching devices. As discussed in previous chapters, standard H-bridge has been used. MOSFETs have been fitted on a module which </w:t>
+      </w:r>
+      <w:r>
+        <w:rPr>
+          <w:rFonts w:ascii="Calibri Light" w:hAnsi="Calibri Light" w:cs="Times New Roman"/>
+          <w:sz w:val="24"/>
+          <w:szCs w:val="24"/>
+        </w:rPr>
+        <w:lastRenderedPageBreak/>
+        <w:t>receives the TTL gate pulses from pulse generator circuit and various components as discussed below performs the task of protection and isolation of devices.</w:t>
       </w:r>
     </w:p>
     <w:p>
@@ -3937,7 +4652,15 @@
         </w:rPr>
       </w:pPr>
       <w:r>
-        <w:t>3.1.1 Snubber Circuit:</w:t>
+        <w:t xml:space="preserve">3.1.1 </w:t>
+      </w:r>
+      <w:proofErr w:type="spellStart"/>
+      <w:r>
+        <w:t>Snubber</w:t>
+      </w:r>
+      <w:proofErr w:type="spellEnd"/>
+      <w:r>
+        <w:t xml:space="preserve"> Circuit:</w:t>
       </w:r>
     </w:p>
     <w:p>
@@ -4084,7 +4807,7 @@
           <w:szCs w:val="40"/>
         </w:rPr>
         <w:drawing>
-          <wp:anchor distT="0" distB="0" distL="114300" distR="114300" simplePos="0" relativeHeight="251663360" behindDoc="0" locked="0" layoutInCell="1" allowOverlap="1" wp14:anchorId="06CFB687" wp14:editId="498D7320">
+          <wp:anchor distT="0" distB="0" distL="114300" distR="114300" simplePos="0" relativeHeight="251660288" behindDoc="0" locked="0" layoutInCell="1" allowOverlap="1" wp14:anchorId="06CFB687" wp14:editId="498D7320">
             <wp:simplePos x="0" y="0"/>
             <wp:positionH relativeFrom="column">
               <wp:posOffset>3810</wp:posOffset>
@@ -4109,7 +4832,7 @@
                     </pic:cNvPicPr>
                   </pic:nvPicPr>
                   <pic:blipFill>
-                    <a:blip r:embed="rId11">
+                    <a:blip r:embed="rId12">
                       <a:extLst>
                         <a:ext uri="{28A0092B-C50C-407E-A947-70E740481C1C}">
                           <a14:useLocalDpi xmlns:a14="http://schemas.microsoft.com/office/drawing/2010/main" val="0"/>
@@ -4191,7 +4914,7 @@
                     </pic:cNvPicPr>
                   </pic:nvPicPr>
                   <pic:blipFill>
-                    <a:blip r:embed="rId12">
+                    <a:blip r:embed="rId13">
                       <a:extLst>
                         <a:ext uri="{28A0092B-C50C-407E-A947-70E740481C1C}">
                           <a14:useLocalDpi xmlns:a14="http://schemas.microsoft.com/office/drawing/2010/main" val="0"/>
@@ -4250,7 +4973,27 @@
           <w:sz w:val="24"/>
           <w:szCs w:val="24"/>
         </w:rPr>
-        <w:t>Figure 3.1 – Snubber Circuit</w:t>
+        <w:t xml:space="preserve">Figure 3.1 – </w:t>
+      </w:r>
+      <w:proofErr w:type="spellStart"/>
+      <w:r>
+        <w:rPr>
+          <w:rFonts w:ascii="Calibri Light" w:eastAsia="Times Roman" w:hAnsi="Calibri Light" w:cs="Times New Roman"/>
+          <w:b/>
+          <w:sz w:val="24"/>
+          <w:szCs w:val="24"/>
+        </w:rPr>
+        <w:t>Snubber</w:t>
+      </w:r>
+      <w:proofErr w:type="spellEnd"/>
+      <w:r>
+        <w:rPr>
+          <w:rFonts w:ascii="Calibri Light" w:eastAsia="Times Roman" w:hAnsi="Calibri Light" w:cs="Times New Roman"/>
+          <w:b/>
+          <w:sz w:val="24"/>
+          <w:szCs w:val="24"/>
+        </w:rPr>
+        <w:t xml:space="preserve"> Circuit</w:t>
       </w:r>
     </w:p>
     <w:p>
@@ -4343,7 +5086,19 @@
           <w:sz w:val="26"/>
           <w:szCs w:val="26"/>
         </w:rPr>
-        <w:t>*T</w:t>
+        <w:t>*</w:t>
+      </w:r>
+      <w:proofErr w:type="spellStart"/>
+      <w:proofErr w:type="gramStart"/>
+      <w:r>
+        <w:rPr>
+          <w:rFonts w:ascii="Calibri" w:hAnsi="Calibri" w:cs="Calibri"/>
+          <w:b/>
+          <w:bCs/>
+          <w:sz w:val="26"/>
+          <w:szCs w:val="26"/>
+        </w:rPr>
+        <w:t>T</w:t>
       </w:r>
       <w:r>
         <w:rPr>
@@ -4353,7 +5108,29 @@
           <w:sz w:val="17"/>
           <w:szCs w:val="17"/>
         </w:rPr>
-        <w:t>off(min)</w:t>
+        <w:t>off</w:t>
+      </w:r>
+      <w:proofErr w:type="spellEnd"/>
+      <w:r>
+        <w:rPr>
+          <w:rFonts w:ascii="Calibri" w:hAnsi="Calibri" w:cs="Calibri"/>
+          <w:b/>
+          <w:bCs/>
+          <w:sz w:val="17"/>
+          <w:szCs w:val="17"/>
+        </w:rPr>
+        <w:t>(</w:t>
+      </w:r>
+      <w:proofErr w:type="gramEnd"/>
+      <w:r>
+        <w:rPr>
+          <w:rFonts w:ascii="Calibri" w:hAnsi="Calibri" w:cs="Calibri"/>
+          <w:b/>
+          <w:bCs/>
+          <w:sz w:val="17"/>
+          <w:szCs w:val="17"/>
+        </w:rPr>
+        <w:t>min)</w:t>
       </w:r>
       <w:r>
         <w:rPr>
@@ -4416,7 +5193,6 @@
         </w:rPr>
       </w:pPr>
       <w:r>
-        <w:lastRenderedPageBreak/>
         <w:t>3.1.2 Pulse Amplification and Isolation Circuit</w:t>
       </w:r>
     </w:p>
@@ -4437,7 +5213,45 @@
           <w:sz w:val="24"/>
           <w:szCs w:val="24"/>
         </w:rPr>
-        <w:t>Pulse amplification and isolation circuits first isolate the pulses coming from TTL sources from the power circuits and then pulses are amplified. Whole process of amplifying and isolation is carried out by MCT2E along with npn transistors and separate DC supply created using standard 12-0-12 transformer and voltage regulator-7812. Separate DC supply is must for each module as the pulses have to be given with respect to the source of each mosfet, hence we need separate ref. point for each pulse.</w:t>
+        <w:t xml:space="preserve">Pulse amplification and isolation circuits first isolate the pulses coming from TTL sources from the power circuits and then pulses are amplified. Whole process of amplifying and isolation is carried out by MCT2E along with </w:t>
+      </w:r>
+      <w:proofErr w:type="spellStart"/>
+      <w:proofErr w:type="gramStart"/>
+      <w:r>
+        <w:rPr>
+          <w:rFonts w:ascii="Calibri Light" w:hAnsi="Calibri Light" w:cs="Times New Roman"/>
+          <w:sz w:val="24"/>
+          <w:szCs w:val="24"/>
+        </w:rPr>
+        <w:t>npn</w:t>
+      </w:r>
+      <w:proofErr w:type="spellEnd"/>
+      <w:proofErr w:type="gramEnd"/>
+      <w:r>
+        <w:rPr>
+          <w:rFonts w:ascii="Calibri Light" w:hAnsi="Calibri Light" w:cs="Times New Roman"/>
+          <w:sz w:val="24"/>
+          <w:szCs w:val="24"/>
+        </w:rPr>
+        <w:t xml:space="preserve"> transistors and separate DC supply created using standard 12-0-12 transformer and voltage regulator-7812. Separate DC supply is must for each module as the pulses have to be given with respect to the source of each </w:t>
+      </w:r>
+      <w:proofErr w:type="spellStart"/>
+      <w:r>
+        <w:rPr>
+          <w:rFonts w:ascii="Calibri Light" w:hAnsi="Calibri Light" w:cs="Times New Roman"/>
+          <w:sz w:val="24"/>
+          <w:szCs w:val="24"/>
+        </w:rPr>
+        <w:t>mosfet</w:t>
+      </w:r>
+      <w:proofErr w:type="spellEnd"/>
+      <w:r>
+        <w:rPr>
+          <w:rFonts w:ascii="Calibri Light" w:hAnsi="Calibri Light" w:cs="Times New Roman"/>
+          <w:sz w:val="24"/>
+          <w:szCs w:val="24"/>
+        </w:rPr>
+        <w:t>, hence we need separate ref. point for each pulse.</w:t>
       </w:r>
     </w:p>
     <w:p>
@@ -4458,6 +5272,7 @@
           <w:sz w:val="24"/>
           <w:szCs w:val="24"/>
         </w:rPr>
+        <w:lastRenderedPageBreak/>
         <w:drawing>
           <wp:inline distT="0" distB="0" distL="0" distR="0" wp14:anchorId="383D7F76" wp14:editId="1D2A354E">
             <wp:extent cx="6120130" cy="2040043"/>
@@ -4476,7 +5291,7 @@
                     </pic:cNvPicPr>
                   </pic:nvPicPr>
                   <pic:blipFill>
-                    <a:blip r:embed="rId13">
+                    <a:blip r:embed="rId14">
                       <a:extLst>
                         <a:ext uri="{28A0092B-C50C-407E-A947-70E740481C1C}">
                           <a14:useLocalDpi xmlns:a14="http://schemas.microsoft.com/office/drawing/2010/main" val="0"/>
@@ -4676,7 +5491,15 @@
         <w:t>3.2.2</w:t>
       </w:r>
       <w:r>
-        <w:t xml:space="preserve"> SPWM Pulses Generation and deadband Module</w:t>
+        <w:t xml:space="preserve"> SPWM Pulses Generation and </w:t>
+      </w:r>
+      <w:proofErr w:type="spellStart"/>
+      <w:r>
+        <w:t>deadband</w:t>
+      </w:r>
+      <w:proofErr w:type="spellEnd"/>
+      <w:r>
+        <w:t xml:space="preserve"> Module</w:t>
       </w:r>
     </w:p>
     <w:p>
@@ -4803,7 +5626,6 @@
         </w:rPr>
       </w:pPr>
       <w:r>
-        <w:lastRenderedPageBreak/>
         <w:t>3.2.2</w:t>
       </w:r>
       <w:r>
@@ -4839,15 +5661,87 @@
           <w:sz w:val="24"/>
           <w:szCs w:val="24"/>
         </w:rPr>
-        <w:t xml:space="preserve"> greater than 18Khz as per IEEE </w:t>
-      </w:r>
+        <w:t xml:space="preserve"> greater than </w:t>
+      </w:r>
+      <w:proofErr w:type="gramStart"/>
       <w:r>
         <w:rPr>
           <w:rFonts w:ascii="Calibri Light" w:hAnsi="Calibri Light" w:cs="Times New Roman"/>
           <w:sz w:val="24"/>
           <w:szCs w:val="24"/>
         </w:rPr>
-        <w:t xml:space="preserve">standards as mentioned in previous chapters, a minimum slew rate of 50V/us is required. Hence the op-amp used is a quad-opamp LF347n and a standard triangular wave generation circuit was followed to obtain a unity triangular wave of frequency 25 KHz.The circuit, schematic.and output has been shown in below figures. </w:t>
+        <w:t>18Khz</w:t>
+      </w:r>
+      <w:proofErr w:type="gramEnd"/>
+      <w:r>
+        <w:rPr>
+          <w:rFonts w:ascii="Calibri Light" w:hAnsi="Calibri Light" w:cs="Times New Roman"/>
+          <w:sz w:val="24"/>
+          <w:szCs w:val="24"/>
+        </w:rPr>
+        <w:t xml:space="preserve"> as per IEEE </w:t>
+      </w:r>
+      <w:r>
+        <w:rPr>
+          <w:rFonts w:ascii="Calibri Light" w:hAnsi="Calibri Light" w:cs="Times New Roman"/>
+          <w:sz w:val="24"/>
+          <w:szCs w:val="24"/>
+        </w:rPr>
+        <w:t>standards as mentioned in previous chapters, a minimum slew rate of 50V/us is required. Hence the op-amp used is a quad-</w:t>
+      </w:r>
+      <w:proofErr w:type="spellStart"/>
+      <w:r>
+        <w:rPr>
+          <w:rFonts w:ascii="Calibri Light" w:hAnsi="Calibri Light" w:cs="Times New Roman"/>
+          <w:sz w:val="24"/>
+          <w:szCs w:val="24"/>
+        </w:rPr>
+        <w:t>opamp</w:t>
+      </w:r>
+      <w:proofErr w:type="spellEnd"/>
+      <w:r>
+        <w:rPr>
+          <w:rFonts w:ascii="Calibri Light" w:hAnsi="Calibri Light" w:cs="Times New Roman"/>
+          <w:sz w:val="24"/>
+          <w:szCs w:val="24"/>
+        </w:rPr>
+        <w:t xml:space="preserve"> LF347n and a standard triangular wave generation circuit was followed to obtain a unity triangular wave of frequency 25 </w:t>
+      </w:r>
+      <w:proofErr w:type="spellStart"/>
+      <w:r>
+        <w:rPr>
+          <w:rFonts w:ascii="Calibri Light" w:hAnsi="Calibri Light" w:cs="Times New Roman"/>
+          <w:sz w:val="24"/>
+          <w:szCs w:val="24"/>
+        </w:rPr>
+        <w:t>KHz.The</w:t>
+      </w:r>
+      <w:proofErr w:type="spellEnd"/>
+      <w:r>
+        <w:rPr>
+          <w:rFonts w:ascii="Calibri Light" w:hAnsi="Calibri Light" w:cs="Times New Roman"/>
+          <w:sz w:val="24"/>
+          <w:szCs w:val="24"/>
+        </w:rPr>
+        <w:t xml:space="preserve"> circuit, </w:t>
+      </w:r>
+      <w:proofErr w:type="spellStart"/>
+      <w:r>
+        <w:rPr>
+          <w:rFonts w:ascii="Calibri Light" w:hAnsi="Calibri Light" w:cs="Times New Roman"/>
+          <w:sz w:val="24"/>
+          <w:szCs w:val="24"/>
+        </w:rPr>
+        <w:t>schematic.and</w:t>
+      </w:r>
+      <w:proofErr w:type="spellEnd"/>
+      <w:r>
+        <w:rPr>
+          <w:rFonts w:ascii="Calibri Light" w:hAnsi="Calibri Light" w:cs="Times New Roman"/>
+          <w:sz w:val="24"/>
+          <w:szCs w:val="24"/>
+        </w:rPr>
+        <w:t xml:space="preserve"> output has been shown in below figures. </w:t>
       </w:r>
     </w:p>
     <w:p>
@@ -4858,6 +5752,7 @@
         </w:rPr>
       </w:pPr>
       <w:r>
+        <w:lastRenderedPageBreak/>
         <w:t>3.2.2.2 SPWM Core Circuit</w:t>
       </w:r>
     </w:p>
@@ -4910,7 +5805,25 @@
           <w:sz w:val="24"/>
           <w:szCs w:val="24"/>
         </w:rPr>
-        <w:t xml:space="preserve">Current sensing circuit is fabricated using HALL Effect sensor and buffer amplifier. </w:t>
+        <w:t xml:space="preserve">Current sensing circuit is fabricated using </w:t>
+      </w:r>
+      <w:proofErr w:type="gramStart"/>
+      <w:r>
+        <w:rPr>
+          <w:rFonts w:ascii="Calibri Light" w:hAnsi="Calibri Light" w:cs="Times New Roman"/>
+          <w:sz w:val="24"/>
+          <w:szCs w:val="24"/>
+        </w:rPr>
+        <w:t>HALL</w:t>
+      </w:r>
+      <w:proofErr w:type="gramEnd"/>
+      <w:r>
+        <w:rPr>
+          <w:rFonts w:ascii="Calibri Light" w:hAnsi="Calibri Light" w:cs="Times New Roman"/>
+          <w:sz w:val="24"/>
+          <w:szCs w:val="24"/>
+        </w:rPr>
+        <w:t xml:space="preserve"> Effect sensor and buffer amplifier. </w:t>
       </w:r>
     </w:p>
     <w:p>
@@ -5001,7 +5914,25 @@
           <w:sz w:val="24"/>
           <w:szCs w:val="24"/>
         </w:rPr>
-        <w:t>7805 is a 5V fixed three terminal positive voltage regulator IC. The IC has features such as safe operating area protection, thermal shut down, internal current limiting which makes the IC very rugged. Output currents up to 1A can be drawn from the IC provided that there is a proper heat sink. A 9V transformer steps down the main voltage, 1A bridge rectifies it and capacitor C1 filters it and 7805 regulates it to produce a steady 5Volt DC. The circuit schematic is given below.</w:t>
+        <w:t xml:space="preserve">7805 is a 5V fixed three terminal positive voltage regulator IC. The IC has features such as safe operating area protection, thermal shut down, internal current limiting which makes the IC very rugged. Output currents up to 1A can be drawn from the IC provided that there is a proper heat sink. A 9V transformer steps down the main voltage, 1A </w:t>
+      </w:r>
+      <w:proofErr w:type="gramStart"/>
+      <w:r>
+        <w:rPr>
+          <w:rFonts w:ascii="Calibri Light" w:hAnsi="Calibri Light" w:cs="Times New Roman"/>
+          <w:sz w:val="24"/>
+          <w:szCs w:val="24"/>
+        </w:rPr>
+        <w:t>bridge</w:t>
+      </w:r>
+      <w:proofErr w:type="gramEnd"/>
+      <w:r>
+        <w:rPr>
+          <w:rFonts w:ascii="Calibri Light" w:hAnsi="Calibri Light" w:cs="Times New Roman"/>
+          <w:sz w:val="24"/>
+          <w:szCs w:val="24"/>
+        </w:rPr>
+        <w:t xml:space="preserve"> rectifies it and capacitor C1 filters it and 7805 regulates it to produce a steady 5Volt DC. The circuit schematic is given below.</w:t>
       </w:r>
     </w:p>
     <w:p>
@@ -5022,7 +5953,6 @@
           <w:sz w:val="24"/>
           <w:szCs w:val="24"/>
         </w:rPr>
-        <w:lastRenderedPageBreak/>
         <w:drawing>
           <wp:inline distT="0" distB="0" distL="0" distR="0" wp14:anchorId="4D7FF642" wp14:editId="53C25C33">
             <wp:extent cx="6120130" cy="3318470"/>
@@ -5041,7 +5971,7 @@
                     </pic:cNvPicPr>
                   </pic:nvPicPr>
                   <pic:blipFill>
-                    <a:blip r:embed="rId14">
+                    <a:blip r:embed="rId15">
                       <a:extLst>
                         <a:ext uri="{28A0092B-C50C-407E-A947-70E740481C1C}">
                           <a14:useLocalDpi xmlns:a14="http://schemas.microsoft.com/office/drawing/2010/main" val="0"/>
@@ -5112,8 +6042,6 @@
         </w:rPr>
         <w:t xml:space="preserve"> [7]</w:t>
       </w:r>
-      <w:bookmarkStart w:id="0" w:name="_GoBack"/>
-      <w:bookmarkEnd w:id="0"/>
     </w:p>
     <w:p>
       <w:pPr>
@@ -5133,6 +6061,7 @@
           <w:sz w:val="24"/>
           <w:szCs w:val="24"/>
         </w:rPr>
+        <w:lastRenderedPageBreak/>
         <w:drawing>
           <wp:inline distT="0" distB="0" distL="0" distR="0" wp14:anchorId="4A16DB1F" wp14:editId="424B7D43">
             <wp:extent cx="5819775" cy="2352675"/>
@@ -5151,7 +6080,7 @@
                     </pic:cNvPicPr>
                   </pic:nvPicPr>
                   <pic:blipFill>
-                    <a:blip r:embed="rId15">
+                    <a:blip r:embed="rId16">
                       <a:extLst>
                         <a:ext uri="{28A0092B-C50C-407E-A947-70E740481C1C}">
                           <a14:useLocalDpi xmlns:a14="http://schemas.microsoft.com/office/drawing/2010/main" val="0"/>
@@ -5597,7 +6526,6 @@
         </w:rPr>
       </w:pPr>
       <w:r>
-        <w:lastRenderedPageBreak/>
         <w:t>4.1 Voltage sensing module</w:t>
       </w:r>
     </w:p>
@@ -5825,6 +6753,7 @@
           <w:szCs w:val="24"/>
           <w:lang w:val="it-IT"/>
         </w:rPr>
+        <w:lastRenderedPageBreak/>
         <w:t>Integration of DC microgrids to improve efficiency of energy storage and generation systems. For instance,a dedicated DC grid for electric vehicles in a city which also acts as energy storage system for the AC grid.</w:t>
       </w:r>
     </w:p>
@@ -6125,7 +7054,25 @@
           <w:sz w:val="26"/>
           <w:szCs w:val="26"/>
         </w:rPr>
-        <w:t>[2]. Bimbhra .P.S "Power Electronics" Khanna Publishers, New Delhi, 2003. 4th Edition</w:t>
+        <w:t xml:space="preserve">[2]. </w:t>
+      </w:r>
+      <w:proofErr w:type="spellStart"/>
+      <w:r>
+        <w:rPr>
+          <w:rFonts w:ascii="Calibri Light" w:hAnsi="Calibri Light" w:cs="Times New Roman"/>
+          <w:sz w:val="26"/>
+          <w:szCs w:val="26"/>
+        </w:rPr>
+        <w:t>Bimbhra</w:t>
+      </w:r>
+      <w:proofErr w:type="spellEnd"/>
+      <w:r>
+        <w:rPr>
+          <w:rFonts w:ascii="Calibri Light" w:hAnsi="Calibri Light" w:cs="Times New Roman"/>
+          <w:sz w:val="26"/>
+          <w:szCs w:val="26"/>
+        </w:rPr>
+        <w:t xml:space="preserve"> .P.S "Power Electronics" Khanna Publishers, New Delhi, 2003. 4th Edition</w:t>
       </w:r>
     </w:p>
     <w:p>
@@ -6160,7 +7107,79 @@
           <w:sz w:val="26"/>
           <w:szCs w:val="26"/>
         </w:rPr>
-        <w:t xml:space="preserve">[3]. S. Bose, Y. Liu, K. Bahei-Eldin, J.de Bedout, and M. Adamiak, “Tie line Controls in DC grid Applications,” in iREP Symposium Bulk Power System Dynamics and Control VII, Revitalizing Operational Reliability, pp. 1-9, Aug. 2007. </w:t>
+        <w:t xml:space="preserve">[3]. S. Bose, Y. Liu, K. </w:t>
+      </w:r>
+      <w:proofErr w:type="spellStart"/>
+      <w:r>
+        <w:rPr>
+          <w:rFonts w:ascii="Calibri Light" w:hAnsi="Calibri Light" w:cs="Times"/>
+          <w:sz w:val="26"/>
+          <w:szCs w:val="26"/>
+        </w:rPr>
+        <w:t>Bahei-Eldin</w:t>
+      </w:r>
+      <w:proofErr w:type="spellEnd"/>
+      <w:r>
+        <w:rPr>
+          <w:rFonts w:ascii="Calibri Light" w:hAnsi="Calibri Light" w:cs="Times"/>
+          <w:sz w:val="26"/>
+          <w:szCs w:val="26"/>
+        </w:rPr>
+        <w:t xml:space="preserve">, J.de </w:t>
+      </w:r>
+      <w:proofErr w:type="spellStart"/>
+      <w:r>
+        <w:rPr>
+          <w:rFonts w:ascii="Calibri Light" w:hAnsi="Calibri Light" w:cs="Times"/>
+          <w:sz w:val="26"/>
+          <w:szCs w:val="26"/>
+        </w:rPr>
+        <w:t>Bedout</w:t>
+      </w:r>
+      <w:proofErr w:type="spellEnd"/>
+      <w:r>
+        <w:rPr>
+          <w:rFonts w:ascii="Calibri Light" w:hAnsi="Calibri Light" w:cs="Times"/>
+          <w:sz w:val="26"/>
+          <w:szCs w:val="26"/>
+        </w:rPr>
+        <w:t xml:space="preserve">, and M. </w:t>
+      </w:r>
+      <w:proofErr w:type="spellStart"/>
+      <w:r>
+        <w:rPr>
+          <w:rFonts w:ascii="Calibri Light" w:hAnsi="Calibri Light" w:cs="Times"/>
+          <w:sz w:val="26"/>
+          <w:szCs w:val="26"/>
+        </w:rPr>
+        <w:t>Adamiak</w:t>
+      </w:r>
+      <w:proofErr w:type="spellEnd"/>
+      <w:r>
+        <w:rPr>
+          <w:rFonts w:ascii="Calibri Light" w:hAnsi="Calibri Light" w:cs="Times"/>
+          <w:sz w:val="26"/>
+          <w:szCs w:val="26"/>
+        </w:rPr>
+        <w:t xml:space="preserve">, “Tie line Controls in DC grid Applications,” in </w:t>
+      </w:r>
+      <w:proofErr w:type="spellStart"/>
+      <w:r>
+        <w:rPr>
+          <w:rFonts w:ascii="Calibri Light" w:hAnsi="Calibri Light" w:cs="Times"/>
+          <w:sz w:val="26"/>
+          <w:szCs w:val="26"/>
+        </w:rPr>
+        <w:t>iREP</w:t>
+      </w:r>
+      <w:proofErr w:type="spellEnd"/>
+      <w:r>
+        <w:rPr>
+          <w:rFonts w:ascii="Calibri Light" w:hAnsi="Calibri Light" w:cs="Times"/>
+          <w:sz w:val="26"/>
+          <w:szCs w:val="26"/>
+        </w:rPr>
+        <w:t xml:space="preserve"> Symposium Bulk Power System Dynamics and Control VII, Revitalizing Operational Reliability, pp. 1-9, Aug. 2007. </w:t>
       </w:r>
     </w:p>
     <w:p>
@@ -6197,6 +7216,7 @@
         </w:rPr>
         <w:t xml:space="preserve">[4] </w:t>
       </w:r>
+      <w:proofErr w:type="spellStart"/>
       <w:r>
         <w:rPr>
           <w:rFonts w:ascii="Calibri Light" w:hAnsi="Calibri Light" w:cs="Helvetica"/>
@@ -6205,6 +7225,7 @@
         </w:rPr>
         <w:t>R.H.Lasseter</w:t>
       </w:r>
+      <w:proofErr w:type="spellEnd"/>
       <w:r>
         <w:rPr>
           <w:rFonts w:ascii="Calibri Light" w:hAnsi="Calibri Light" w:cs="Times"/>
@@ -6314,7 +7335,70 @@
           <w:sz w:val="26"/>
           <w:szCs w:val="26"/>
         </w:rPr>
-        <w:t>[6] F. D. Kanellos, A. I. Tsouchnikas, and N. D. Hatziargyriou, “DC grid Simulation during Grid-Connected and Islanded Mode of Operation,” in Int. Conf. Power Systems</w:t>
+        <w:t xml:space="preserve">[6] F. D. </w:t>
+      </w:r>
+      <w:proofErr w:type="spellStart"/>
+      <w:r>
+        <w:rPr>
+          <w:rFonts w:ascii="Calibri Light" w:hAnsi="Calibri Light" w:cs="Times"/>
+          <w:sz w:val="26"/>
+          <w:szCs w:val="26"/>
+        </w:rPr>
+        <w:t>Kanellos</w:t>
+      </w:r>
+      <w:proofErr w:type="spellEnd"/>
+      <w:r>
+        <w:rPr>
+          <w:rFonts w:ascii="Calibri Light" w:hAnsi="Calibri Light" w:cs="Times"/>
+          <w:sz w:val="26"/>
+          <w:szCs w:val="26"/>
+        </w:rPr>
+        <w:t xml:space="preserve">, A. I. </w:t>
+      </w:r>
+      <w:proofErr w:type="spellStart"/>
+      <w:r>
+        <w:rPr>
+          <w:rFonts w:ascii="Calibri Light" w:hAnsi="Calibri Light" w:cs="Times"/>
+          <w:sz w:val="26"/>
+          <w:szCs w:val="26"/>
+        </w:rPr>
+        <w:t>Tsouchnikas</w:t>
+      </w:r>
+      <w:proofErr w:type="spellEnd"/>
+      <w:r>
+        <w:rPr>
+          <w:rFonts w:ascii="Calibri Light" w:hAnsi="Calibri Light" w:cs="Times"/>
+          <w:sz w:val="26"/>
+          <w:szCs w:val="26"/>
+        </w:rPr>
+        <w:t xml:space="preserve">, and N. D. </w:t>
+      </w:r>
+      <w:proofErr w:type="spellStart"/>
+      <w:r>
+        <w:rPr>
+          <w:rFonts w:ascii="Calibri Light" w:hAnsi="Calibri Light" w:cs="Times"/>
+          <w:sz w:val="26"/>
+          <w:szCs w:val="26"/>
+        </w:rPr>
+        <w:t>Hatziargyriou</w:t>
+      </w:r>
+      <w:proofErr w:type="spellEnd"/>
+      <w:r>
+        <w:rPr>
+          <w:rFonts w:ascii="Calibri Light" w:hAnsi="Calibri Light" w:cs="Times"/>
+          <w:sz w:val="26"/>
+          <w:szCs w:val="26"/>
+        </w:rPr>
+        <w:t>, “DC grid Simulation during Grid-</w:t>
+      </w:r>
+      <w:r>
+        <w:rPr>
+          <w:rFonts w:ascii="Calibri Light" w:hAnsi="Calibri Light" w:cs="Times"/>
+          <w:sz w:val="26"/>
+          <w:szCs w:val="26"/>
+        </w:rPr>
+        <w:lastRenderedPageBreak/>
+        <w:t>Connected and Islanded Mode of Operation,” in Int. Conf. Power Systems</w:t>
       </w:r>
       <w:r>
         <w:rPr>
@@ -6393,7 +7477,25 @@
           <w:sz w:val="26"/>
           <w:szCs w:val="26"/>
         </w:rPr>
-        <w:t xml:space="preserve">Ming Li, Dong Dai &amp; Xikui Ma, </w:t>
+        <w:t xml:space="preserve">Ming Li, Dong Dai &amp; </w:t>
+      </w:r>
+      <w:proofErr w:type="spellStart"/>
+      <w:r>
+        <w:rPr>
+          <w:rFonts w:ascii="Calibri Light" w:hAnsi="Calibri Light"/>
+          <w:sz w:val="26"/>
+          <w:szCs w:val="26"/>
+        </w:rPr>
+        <w:t>Xikui</w:t>
+      </w:r>
+      <w:proofErr w:type="spellEnd"/>
+      <w:r>
+        <w:rPr>
+          <w:rFonts w:ascii="Calibri Light" w:hAnsi="Calibri Light"/>
+          <w:sz w:val="26"/>
+          <w:szCs w:val="26"/>
+        </w:rPr>
+        <w:t xml:space="preserve"> Ma, </w:t>
       </w:r>
       <w:r>
         <w:rPr>
@@ -6632,6 +7734,7 @@
           <w:sz w:val="40"/>
           <w:szCs w:val="40"/>
         </w:rPr>
+        <w:lastRenderedPageBreak/>
         <w:drawing>
           <wp:inline distT="0" distB="0" distL="0" distR="0" wp14:anchorId="0F453F07" wp14:editId="6E8FA2B8">
             <wp:extent cx="6507467" cy="5668666"/>
@@ -6650,7 +7753,7 @@
                     </pic:cNvPicPr>
                   </pic:nvPicPr>
                   <pic:blipFill>
-                    <a:blip r:embed="rId16">
+                    <a:blip r:embed="rId17">
                       <a:extLst>
                         <a:ext uri="{28A0092B-C50C-407E-A947-70E740481C1C}">
                           <a14:useLocalDpi xmlns:a14="http://schemas.microsoft.com/office/drawing/2010/main" val="0"/>
@@ -6795,6 +7898,7 @@
           <w:rFonts w:ascii="Times New Roman" w:hAnsi="Times New Roman" w:cs="Times New Roman"/>
           <w:noProof/>
         </w:rPr>
+        <w:lastRenderedPageBreak/>
         <w:drawing>
           <wp:inline distT="0" distB="0" distL="0" distR="0" wp14:anchorId="17625483" wp14:editId="3250D16D">
             <wp:extent cx="6121400" cy="3314700"/>
@@ -6813,7 +7917,7 @@
                     </pic:cNvPicPr>
                   </pic:nvPicPr>
                   <pic:blipFill>
-                    <a:blip r:embed="rId17">
+                    <a:blip r:embed="rId18">
                       <a:extLst>
                         <a:ext uri="{28A0092B-C50C-407E-A947-70E740481C1C}">
                           <a14:useLocalDpi xmlns:a14="http://schemas.microsoft.com/office/drawing/2010/main" val="0"/>
@@ -6846,8 +7950,8 @@
       </w:r>
     </w:p>
     <w:sectPr>
-      <w:headerReference w:type="default" r:id="rId18"/>
-      <w:footerReference w:type="default" r:id="rId19"/>
+      <w:headerReference w:type="default" r:id="rId19"/>
+      <w:footerReference w:type="default" r:id="rId20"/>
       <w:pgSz w:w="11906" w:h="16838"/>
       <w:pgMar w:top="1134" w:right="1134" w:bottom="1134" w:left="1134" w:header="709" w:footer="850" w:gutter="0"/>
       <w:cols w:space="720"/>
@@ -6905,7 +8009,7 @@
       <w:rPr>
         <w:noProof/>
       </w:rPr>
-      <w:t>17</w:t>
+      <w:t>8</w:t>
     </w:r>
     <w:r>
       <w:fldChar w:fldCharType="end"/>

</xml_diff>

<commit_message>
Changed Final Flow Diagram in methodology
</commit_message>
<xml_diff>
--- a/main_btp.docx
+++ b/main_btp.docx
@@ -32,7 +32,7 @@
           <w:u w:val="single"/>
         </w:rPr>
         <w:drawing>
-          <wp:anchor distT="152400" distB="152400" distL="152400" distR="152400" simplePos="0" relativeHeight="251655168" behindDoc="0" locked="0" layoutInCell="1" allowOverlap="1" wp14:anchorId="6B0329D6" wp14:editId="7368F285">
+          <wp:anchor distT="152400" distB="152400" distL="152400" distR="152400" simplePos="0" relativeHeight="251654144" behindDoc="0" locked="0" layoutInCell="1" allowOverlap="1" wp14:anchorId="6B0329D6" wp14:editId="1BAF41ED">
             <wp:simplePos x="0" y="0"/>
             <wp:positionH relativeFrom="margin">
               <wp:posOffset>-350430</wp:posOffset>
@@ -373,7 +373,7 @@
         <mc:AlternateContent>
           <mc:Choice Requires="wps">
             <w:drawing>
-              <wp:anchor distT="152400" distB="152400" distL="152400" distR="152400" simplePos="0" relativeHeight="251656192" behindDoc="0" locked="0" layoutInCell="1" allowOverlap="1" wp14:anchorId="691EEF81" wp14:editId="27F0D081">
+              <wp:anchor distT="152400" distB="152400" distL="152400" distR="152400" simplePos="0" relativeHeight="251655168" behindDoc="0" locked="0" layoutInCell="1" allowOverlap="1" wp14:anchorId="691EEF81" wp14:editId="2D80F1A6">
                 <wp:simplePos x="0" y="0"/>
                 <wp:positionH relativeFrom="margin">
                   <wp:posOffset>4028529</wp:posOffset>
@@ -486,7 +486,7 @@
           </mc:Choice>
           <mc:Fallback>
             <w:pict>
-              <v:rect w14:anchorId="691EEF81" id="officeArt object" o:spid="_x0000_s1026" style="position:absolute;margin-left:317.2pt;margin-top:17.05pt;width:137.2pt;height:58.4pt;z-index:251656192;visibility:visible;mso-wrap-style:square;mso-wrap-distance-left:12pt;mso-wrap-distance-top:12pt;mso-wrap-distance-right:12pt;mso-wrap-distance-bottom:12pt;mso-position-horizontal:absolute;mso-position-horizontal-relative:margin;mso-position-vertical:absolute;mso-position-vertical-relative:line;v-text-anchor:top" wrapcoords="0 -18 0 21561 21593 21561 21593 -18 0 -18" o:gfxdata="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" filled="f" stroked="f" strokeweight="1pt">
+              <v:rect w14:anchorId="691EEF81" id="officeArt object" o:spid="_x0000_s1026" style="position:absolute;margin-left:317.2pt;margin-top:17.05pt;width:137.2pt;height:58.4pt;z-index:251655168;visibility:visible;mso-wrap-style:square;mso-wrap-distance-left:12pt;mso-wrap-distance-top:12pt;mso-wrap-distance-right:12pt;mso-wrap-distance-bottom:12pt;mso-position-horizontal:absolute;mso-position-horizontal-relative:margin;mso-position-vertical:absolute;mso-position-vertical-relative:line;v-text-anchor:top" wrapcoords="0 -18 0 21561 21593 21561 21593 -18 0 -18" o:gfxdata="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" filled="f" stroked="f" strokeweight="1pt">
                 <v:stroke miterlimit="4"/>
                 <v:textbox inset="4pt,4pt,4pt,4pt">
                   <w:txbxContent>
@@ -648,7 +648,7 @@
           <w:szCs w:val="12"/>
         </w:rPr>
         <w:drawing>
-          <wp:inline distT="0" distB="0" distL="0" distR="0" wp14:anchorId="73233D1B" wp14:editId="29EC33BD">
+          <wp:inline distT="0" distB="0" distL="0" distR="0" wp14:anchorId="73233D1B" wp14:editId="46C32AE5">
             <wp:extent cx="6413500" cy="12700"/>
             <wp:effectExtent l="0" t="0" r="0" b="0"/>
             <wp:docPr id="1073741829" name="officeArt object"/>
@@ -755,7 +755,7 @@
         <mc:AlternateContent>
           <mc:Choice Requires="wps">
             <w:drawing>
-              <wp:anchor distT="152400" distB="152400" distL="152400" distR="152400" simplePos="0" relativeHeight="251658240" behindDoc="0" locked="0" layoutInCell="1" allowOverlap="1" wp14:anchorId="2B291CFF" wp14:editId="634A1E5A">
+              <wp:anchor distT="152400" distB="152400" distL="152400" distR="152400" simplePos="0" relativeHeight="251657216" behindDoc="0" locked="0" layoutInCell="1" allowOverlap="1" wp14:anchorId="2B291CFF" wp14:editId="485178DE">
                 <wp:simplePos x="0" y="0"/>
                 <wp:positionH relativeFrom="margin">
                   <wp:posOffset>3239201</wp:posOffset>
@@ -865,7 +865,7 @@
           </mc:Choice>
           <mc:Fallback>
             <w:pict>
-              <v:rect w14:anchorId="2B291CFF" id="_x0000_s1027" style="position:absolute;margin-left:255.05pt;margin-top:40.75pt;width:250pt;height:128pt;z-index:251658240;visibility:visible;mso-wrap-style:square;mso-wrap-distance-left:12pt;mso-wrap-distance-top:12pt;mso-wrap-distance-right:12pt;mso-wrap-distance-bottom:12pt;mso-position-horizontal:absolute;mso-position-horizontal-relative:margin;mso-position-vertical:absolute;mso-position-vertical-relative:line;v-text-anchor:top" wrapcoords="0 0 0 21600 21600 21600 21600 0 0 0" o:gfxdata="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" filled="f" stroked="f" strokeweight="1pt">
+              <v:rect w14:anchorId="2B291CFF" id="_x0000_s1027" style="position:absolute;margin-left:255.05pt;margin-top:40.75pt;width:250pt;height:128pt;z-index:251657216;visibility:visible;mso-wrap-style:square;mso-wrap-distance-left:12pt;mso-wrap-distance-top:12pt;mso-wrap-distance-right:12pt;mso-wrap-distance-bottom:12pt;mso-position-horizontal:absolute;mso-position-horizontal-relative:margin;mso-position-vertical:absolute;mso-position-vertical-relative:line;v-text-anchor:top" wrapcoords="0 0 0 21600 21600 21600 21600 0 0 0" o:gfxdata="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" filled="f" stroked="f" strokeweight="1pt">
                 <v:stroke miterlimit="4"/>
                 <v:textbox inset="4pt,4pt,4pt,4pt">
                   <w:txbxContent>
@@ -1115,40 +1115,40 @@
         <w:pStyle w:val="Default"/>
         <w:spacing w:after="240"/>
         <w:rPr>
+          <w:rFonts w:ascii="Calibri" w:hAnsi="Calibri" w:cs="Times New Roman"/>
+          <w:sz w:val="24"/>
+          <w:szCs w:val="24"/>
+        </w:rPr>
+      </w:pPr>
+      <w:r>
+        <w:rPr>
+          <w:rFonts w:ascii="Calibri" w:hAnsi="Calibri" w:cs="Times New Roman"/>
+          <w:sz w:val="24"/>
+          <w:szCs w:val="24"/>
+        </w:rPr>
+        <w:t>We would like to express our sincere gratitude to Dr. Pramod Agarwal, Professor, Department of Electrical Engineering, Indian Institute of Technology Roorkee for their valuable guidance, support, encouragement and the inspirational support throughout the Project. We express deep and sincere sense of gratitude to all teachers of EE department for their encouraging and caring words and suggestions which have contributed towards completion of this project. We are indebted to all our classmates for taking interest in discussing our problems and encouraging us. We convey our deep sense of gratitude to the Head of Electrical Engineering Department (HOD), who directly or indirectly helped us during the work. Finally, we would like to express our deepest gratitude to the Almighty for showering blessings on us during the course of work.</w:t>
+      </w:r>
+    </w:p>
+    <w:p>
+      <w:pPr>
+        <w:pStyle w:val="Default"/>
+        <w:spacing w:after="240"/>
+        <w:rPr>
           <w:rFonts w:ascii="Times New Roman" w:hAnsi="Times New Roman" w:cs="Times New Roman"/>
           <w:sz w:val="28"/>
           <w:szCs w:val="28"/>
         </w:rPr>
       </w:pPr>
-      <w:r>
+    </w:p>
+    <w:p>
+      <w:pPr>
+        <w:pStyle w:val="Default"/>
+        <w:spacing w:after="240"/>
         <w:rPr>
           <w:rFonts w:ascii="Times New Roman" w:hAnsi="Times New Roman" w:cs="Times New Roman"/>
           <w:sz w:val="28"/>
           <w:szCs w:val="28"/>
         </w:rPr>
-        <w:t>We would like to express our sincere gratitude to Dr. Pramod Agarwal, Professor, Department of Electrical Engineering, Indian Institute of Technology Roorkee for their valuable guidance, support, encouragement and the inspirational support throughout the Project. We express deep and sincere sense of gratitude to all teachers of EE department for their encouraging and caring words and suggestions which have contributed towards completion of this project. We are indebted to all our classmates for taking interest in discussing our problems and encouraging us. We convey our deep sense of gratitude to the Head of Electrical Engineering Department (HOD), who directly or indirectly helped us during the work. Finally, we would like to express our deepest gratitude to the Almighty for showering blessings on us during the course of work.</w:t>
-      </w:r>
-    </w:p>
-    <w:p>
-      <w:pPr>
-        <w:pStyle w:val="Default"/>
-        <w:spacing w:after="240"/>
-        <w:rPr>
-          <w:rFonts w:ascii="Times New Roman" w:hAnsi="Times New Roman" w:cs="Times New Roman"/>
-          <w:sz w:val="28"/>
-          <w:szCs w:val="28"/>
-        </w:rPr>
-      </w:pPr>
-    </w:p>
-    <w:p>
-      <w:pPr>
-        <w:pStyle w:val="Default"/>
-        <w:spacing w:after="240"/>
-        <w:rPr>
-          <w:rFonts w:ascii="Times New Roman" w:hAnsi="Times New Roman" w:cs="Times New Roman"/>
-          <w:sz w:val="28"/>
-          <w:szCs w:val="28"/>
-        </w:rPr>
       </w:pPr>
     </w:p>
     <w:p>
@@ -1182,7 +1182,7 @@
         <mc:AlternateContent>
           <mc:Choice Requires="wps">
             <w:drawing>
-              <wp:anchor distT="152400" distB="152400" distL="152400" distR="152400" simplePos="0" relativeHeight="251659264" behindDoc="0" locked="0" layoutInCell="1" allowOverlap="1" wp14:anchorId="31DC394E" wp14:editId="688F25D9">
+              <wp:anchor distT="152400" distB="152400" distL="152400" distR="152400" simplePos="0" relativeHeight="251659264" behindDoc="0" locked="0" layoutInCell="1" allowOverlap="1" wp14:anchorId="31DC394E" wp14:editId="7896C924">
                 <wp:simplePos x="0" y="0"/>
                 <wp:positionH relativeFrom="margin">
                   <wp:posOffset>3715301</wp:posOffset>
@@ -1229,14 +1229,14 @@
                               <w:pStyle w:val="Default"/>
                               <w:spacing w:after="240"/>
                               <w:rPr>
-                                <w:rFonts w:ascii="Times Roman" w:eastAsia="Times Roman" w:hAnsi="Times Roman" w:cs="Times Roman"/>
+                                <w:rFonts w:ascii="Calibri" w:eastAsia="Times Roman" w:hAnsi="Calibri" w:cs="Times Roman"/>
                                 <w:sz w:val="38"/>
                                 <w:szCs w:val="38"/>
                               </w:rPr>
                             </w:pPr>
                             <w:r>
                               <w:rPr>
-                                <w:rFonts w:ascii="Times Roman"/>
+                                <w:rFonts w:ascii="Calibri" w:hAnsi="Calibri"/>
                                 <w:sz w:val="38"/>
                                 <w:szCs w:val="38"/>
                               </w:rPr>
@@ -1248,14 +1248,14 @@
                               <w:pStyle w:val="Default"/>
                               <w:spacing w:after="240"/>
                               <w:rPr>
-                                <w:rFonts w:ascii="Times Roman" w:eastAsia="Times Roman" w:hAnsi="Times Roman" w:cs="Times Roman"/>
+                                <w:rFonts w:ascii="Calibri" w:eastAsia="Times Roman" w:hAnsi="Calibri" w:cs="Times Roman"/>
                                 <w:sz w:val="38"/>
                                 <w:szCs w:val="38"/>
                               </w:rPr>
                             </w:pPr>
                             <w:r>
                               <w:rPr>
-                                <w:rFonts w:ascii="Times Roman"/>
+                                <w:rFonts w:ascii="Calibri" w:hAnsi="Calibri"/>
                                 <w:sz w:val="38"/>
                                 <w:szCs w:val="38"/>
                               </w:rPr>
@@ -1267,14 +1267,14 @@
                               <w:pStyle w:val="Default"/>
                               <w:spacing w:after="240"/>
                               <w:rPr>
-                                <w:rFonts w:ascii="Times Roman" w:eastAsia="Times Roman" w:hAnsi="Times Roman" w:cs="Times Roman"/>
+                                <w:rFonts w:ascii="Calibri" w:eastAsia="Times Roman" w:hAnsi="Calibri" w:cs="Times Roman"/>
                                 <w:sz w:val="38"/>
                                 <w:szCs w:val="38"/>
                               </w:rPr>
                             </w:pPr>
                             <w:r>
                               <w:rPr>
-                                <w:rFonts w:ascii="Times Roman"/>
+                                <w:rFonts w:ascii="Calibri" w:hAnsi="Calibri"/>
                                 <w:sz w:val="38"/>
                                 <w:szCs w:val="38"/>
                               </w:rPr>
@@ -1286,14 +1286,14 @@
                               <w:pStyle w:val="Default"/>
                               <w:spacing w:after="240"/>
                               <w:rPr>
-                                <w:rFonts w:ascii="Times Roman" w:eastAsia="Times Roman" w:hAnsi="Times Roman" w:cs="Times Roman"/>
+                                <w:rFonts w:ascii="Calibri" w:eastAsia="Times Roman" w:hAnsi="Calibri" w:cs="Times Roman"/>
                                 <w:sz w:val="38"/>
                                 <w:szCs w:val="38"/>
                               </w:rPr>
                             </w:pPr>
                             <w:r>
                               <w:rPr>
-                                <w:rFonts w:ascii="Times Roman"/>
+                                <w:rFonts w:ascii="Calibri" w:hAnsi="Calibri"/>
                                 <w:sz w:val="38"/>
                                 <w:szCs w:val="38"/>
                               </w:rPr>
@@ -1328,14 +1328,14 @@
                         <w:pStyle w:val="Default"/>
                         <w:spacing w:after="240"/>
                         <w:rPr>
-                          <w:rFonts w:ascii="Times Roman" w:eastAsia="Times Roman" w:hAnsi="Times Roman" w:cs="Times Roman"/>
+                          <w:rFonts w:ascii="Calibri" w:eastAsia="Times Roman" w:hAnsi="Calibri" w:cs="Times Roman"/>
                           <w:sz w:val="38"/>
                           <w:szCs w:val="38"/>
                         </w:rPr>
                       </w:pPr>
                       <w:r>
                         <w:rPr>
-                          <w:rFonts w:ascii="Times Roman"/>
+                          <w:rFonts w:ascii="Calibri" w:hAnsi="Calibri"/>
                           <w:sz w:val="38"/>
                           <w:szCs w:val="38"/>
                         </w:rPr>
@@ -1347,14 +1347,14 @@
                         <w:pStyle w:val="Default"/>
                         <w:spacing w:after="240"/>
                         <w:rPr>
-                          <w:rFonts w:ascii="Times Roman" w:eastAsia="Times Roman" w:hAnsi="Times Roman" w:cs="Times Roman"/>
+                          <w:rFonts w:ascii="Calibri" w:eastAsia="Times Roman" w:hAnsi="Calibri" w:cs="Times Roman"/>
                           <w:sz w:val="38"/>
                           <w:szCs w:val="38"/>
                         </w:rPr>
                       </w:pPr>
                       <w:r>
                         <w:rPr>
-                          <w:rFonts w:ascii="Times Roman"/>
+                          <w:rFonts w:ascii="Calibri" w:hAnsi="Calibri"/>
                           <w:sz w:val="38"/>
                           <w:szCs w:val="38"/>
                         </w:rPr>
@@ -1366,14 +1366,14 @@
                         <w:pStyle w:val="Default"/>
                         <w:spacing w:after="240"/>
                         <w:rPr>
-                          <w:rFonts w:ascii="Times Roman" w:eastAsia="Times Roman" w:hAnsi="Times Roman" w:cs="Times Roman"/>
+                          <w:rFonts w:ascii="Calibri" w:eastAsia="Times Roman" w:hAnsi="Calibri" w:cs="Times Roman"/>
                           <w:sz w:val="38"/>
                           <w:szCs w:val="38"/>
                         </w:rPr>
                       </w:pPr>
                       <w:r>
                         <w:rPr>
-                          <w:rFonts w:ascii="Times Roman"/>
+                          <w:rFonts w:ascii="Calibri" w:hAnsi="Calibri"/>
                           <w:sz w:val="38"/>
                           <w:szCs w:val="38"/>
                         </w:rPr>
@@ -1385,14 +1385,14 @@
                         <w:pStyle w:val="Default"/>
                         <w:spacing w:after="240"/>
                         <w:rPr>
-                          <w:rFonts w:ascii="Times Roman" w:eastAsia="Times Roman" w:hAnsi="Times Roman" w:cs="Times Roman"/>
+                          <w:rFonts w:ascii="Calibri" w:eastAsia="Times Roman" w:hAnsi="Calibri" w:cs="Times Roman"/>
                           <w:sz w:val="38"/>
                           <w:szCs w:val="38"/>
                         </w:rPr>
                       </w:pPr>
                       <w:r>
                         <w:rPr>
-                          <w:rFonts w:ascii="Times Roman"/>
+                          <w:rFonts w:ascii="Calibri" w:hAnsi="Calibri"/>
                           <w:sz w:val="38"/>
                           <w:szCs w:val="38"/>
                         </w:rPr>
@@ -1430,14 +1430,14 @@
         <w:pStyle w:val="Default"/>
         <w:spacing w:after="240"/>
         <w:rPr>
-          <w:rFonts w:ascii="Times New Roman" w:eastAsia="Times Roman" w:hAnsi="Times New Roman" w:cs="Times New Roman"/>
-          <w:sz w:val="24"/>
-          <w:szCs w:val="24"/>
-        </w:rPr>
-      </w:pPr>
-      <w:r>
-        <w:rPr>
-          <w:rFonts w:ascii="Times New Roman" w:hAnsi="Times New Roman" w:cs="Times New Roman"/>
+          <w:rFonts w:ascii="Calibri" w:eastAsia="Times Roman" w:hAnsi="Calibri" w:cs="Times New Roman"/>
+          <w:sz w:val="24"/>
+          <w:szCs w:val="24"/>
+        </w:rPr>
+      </w:pPr>
+      <w:r>
+        <w:rPr>
+          <w:rFonts w:ascii="Calibri" w:hAnsi="Calibri" w:cs="Times New Roman"/>
           <w:sz w:val="38"/>
           <w:szCs w:val="38"/>
         </w:rPr>
@@ -1445,7 +1445,7 @@
       </w:r>
       <w:r>
         <w:rPr>
-          <w:rFonts w:ascii="Times New Roman" w:eastAsia="Times Roman" w:hAnsi="Times New Roman" w:cs="Times New Roman"/>
+          <w:rFonts w:ascii="Calibri" w:eastAsia="Times Roman" w:hAnsi="Calibri" w:cs="Times New Roman"/>
           <w:sz w:val="38"/>
           <w:szCs w:val="38"/>
         </w:rPr>
@@ -1453,7 +1453,7 @@
       </w:r>
       <w:r>
         <w:rPr>
-          <w:rFonts w:ascii="Times New Roman" w:hAnsi="Times New Roman" w:cs="Times New Roman"/>
+          <w:rFonts w:ascii="Calibri" w:hAnsi="Calibri" w:cs="Times New Roman"/>
           <w:sz w:val="38"/>
           <w:szCs w:val="38"/>
           <w:lang w:val="nl-NL"/>
@@ -1574,7 +1574,6 @@
           <w:sz w:val="36"/>
           <w:szCs w:val="36"/>
         </w:rPr>
-        <w:lastRenderedPageBreak/>
         <w:t>ABSTRACT</w:t>
       </w:r>
     </w:p>
@@ -1595,14 +1594,14 @@
         <w:spacing w:after="240"/>
         <w:jc w:val="both"/>
         <w:rPr>
-          <w:rFonts w:ascii="Calibri Light" w:hAnsi="Calibri Light" w:cs="Times New Roman"/>
-          <w:sz w:val="24"/>
-          <w:szCs w:val="24"/>
-        </w:rPr>
-      </w:pPr>
-      <w:r>
-        <w:rPr>
-          <w:rFonts w:ascii="Calibri Light" w:hAnsi="Calibri Light" w:cs="Times New Roman"/>
+          <w:rFonts w:ascii="Calibri" w:hAnsi="Calibri" w:cs="Times New Roman"/>
+          <w:sz w:val="24"/>
+          <w:szCs w:val="24"/>
+        </w:rPr>
+      </w:pPr>
+      <w:r>
+        <w:rPr>
+          <w:rFonts w:ascii="Calibri" w:hAnsi="Calibri" w:cs="Times New Roman"/>
           <w:sz w:val="24"/>
           <w:szCs w:val="24"/>
         </w:rPr>
@@ -1866,7 +1865,6 @@
                 <w:sz w:val="28"/>
                 <w:szCs w:val="28"/>
               </w:rPr>
-              <w:lastRenderedPageBreak/>
               <w:t>Topic</w:t>
             </w:r>
           </w:p>
@@ -1943,6 +1941,7 @@
                 <w:sz w:val="28"/>
                 <w:szCs w:val="28"/>
               </w:rPr>
+              <w:lastRenderedPageBreak/>
               <w:t>Candidate’s Declaration</w:t>
             </w:r>
           </w:p>
@@ -3096,14 +3095,14 @@
         <w:spacing w:after="240"/>
         <w:jc w:val="both"/>
         <w:rPr>
-          <w:rFonts w:ascii="Calibri Light" w:eastAsia="Times Roman" w:hAnsi="Calibri Light" w:cs="Segoe UI"/>
-          <w:sz w:val="24"/>
-          <w:szCs w:val="24"/>
-        </w:rPr>
-      </w:pPr>
-      <w:r>
-        <w:rPr>
-          <w:rFonts w:ascii="Calibri Light" w:hAnsi="Calibri Light" w:cs="Segoe UI"/>
+          <w:rFonts w:ascii="Calibri" w:eastAsia="Times Roman" w:hAnsi="Calibri" w:cs="Segoe UI"/>
+          <w:sz w:val="24"/>
+          <w:szCs w:val="24"/>
+        </w:rPr>
+      </w:pPr>
+      <w:r>
+        <w:rPr>
+          <w:rFonts w:ascii="Calibri" w:hAnsi="Calibri" w:cs="Segoe UI"/>
           <w:sz w:val="24"/>
           <w:szCs w:val="24"/>
         </w:rPr>
@@ -3127,14 +3126,14 @@
         <w:spacing w:after="240"/>
         <w:jc w:val="both"/>
         <w:rPr>
-          <w:rFonts w:ascii="Calibri Light" w:eastAsia="Times Roman" w:hAnsi="Calibri Light" w:cs="Times New Roman"/>
-          <w:sz w:val="24"/>
-          <w:szCs w:val="24"/>
-        </w:rPr>
-      </w:pPr>
-      <w:r>
-        <w:rPr>
-          <w:rFonts w:ascii="Calibri Light" w:hAnsi="Calibri Light" w:cs="Times New Roman"/>
+          <w:rFonts w:ascii="Calibri" w:eastAsia="Times Roman" w:hAnsi="Calibri" w:cs="Times New Roman"/>
+          <w:sz w:val="24"/>
+          <w:szCs w:val="24"/>
+        </w:rPr>
+      </w:pPr>
+      <w:r>
+        <w:rPr>
+          <w:rFonts w:ascii="Calibri" w:hAnsi="Calibri" w:cs="Times New Roman"/>
           <w:sz w:val="24"/>
           <w:szCs w:val="24"/>
         </w:rPr>
@@ -3142,7 +3141,7 @@
       </w:r>
       <w:r>
         <w:rPr>
-          <w:rFonts w:ascii="Calibri Light" w:hAnsi="Calibri Light" w:cs="Times New Roman"/>
+          <w:rFonts w:ascii="Calibri" w:hAnsi="Calibri" w:cs="Times New Roman"/>
           <w:sz w:val="24"/>
           <w:szCs w:val="24"/>
         </w:rPr>
@@ -3150,23 +3149,23 @@
       </w:r>
       <w:r>
         <w:rPr>
-          <w:rFonts w:ascii="Calibri Light" w:eastAsia="Times Roman" w:hAnsi="Calibri Light" w:cs="Times New Roman"/>
+          <w:rFonts w:ascii="Calibri" w:eastAsia="Times Roman" w:hAnsi="Calibri" w:cs="Times New Roman"/>
           <w:noProof/>
           <w:sz w:val="24"/>
           <w:szCs w:val="24"/>
         </w:rPr>
         <w:drawing>
-          <wp:anchor distT="152400" distB="152400" distL="152400" distR="152400" simplePos="0" relativeHeight="251654144" behindDoc="0" locked="0" layoutInCell="1" allowOverlap="1" wp14:anchorId="56ABDEBB" wp14:editId="7B477DA9">
+          <wp:anchor distT="152400" distB="152400" distL="152400" distR="152400" simplePos="0" relativeHeight="251658240" behindDoc="0" locked="0" layoutInCell="1" allowOverlap="1" wp14:anchorId="56ABDEBB" wp14:editId="34ADB901">
             <wp:simplePos x="0" y="0"/>
             <wp:positionH relativeFrom="margin">
-              <wp:posOffset>-191770</wp:posOffset>
+              <wp:posOffset>-196215</wp:posOffset>
             </wp:positionH>
             <wp:positionV relativeFrom="line">
-              <wp:posOffset>545465</wp:posOffset>
+              <wp:posOffset>542925</wp:posOffset>
             </wp:positionV>
-            <wp:extent cx="6120057" cy="3846893"/>
-            <wp:effectExtent l="0" t="0" r="0" b="0"/>
-            <wp:wrapTopAndBottom distT="152400" distB="152400"/>
+            <wp:extent cx="6119495" cy="3846830"/>
+            <wp:effectExtent l="0" t="0" r="0" b="1270"/>
+            <wp:wrapSquare wrapText="bothSides"/>
             <wp:docPr id="1073741835" name="officeArt object"/>
             <wp:cNvGraphicFramePr/>
             <a:graphic xmlns:a="http://schemas.openxmlformats.org/drawingml/2006/main">
@@ -3187,7 +3186,7 @@
                   <pic:spPr>
                     <a:xfrm>
                       <a:off x="0" y="0"/>
-                      <a:ext cx="6120057" cy="3846893"/>
+                      <a:ext cx="6119495" cy="3846830"/>
                     </a:xfrm>
                     <a:prstGeom prst="rect">
                       <a:avLst/>
@@ -3206,7 +3205,7 @@
       </w:r>
       <w:r>
         <w:rPr>
-          <w:rFonts w:ascii="Calibri Light" w:hAnsi="Calibri Light" w:cs="Times New Roman"/>
+          <w:rFonts w:ascii="Calibri" w:hAnsi="Calibri" w:cs="Times New Roman"/>
           <w:sz w:val="24"/>
           <w:szCs w:val="24"/>
         </w:rPr>
@@ -3219,14 +3218,14 @@
         <w:spacing w:after="240"/>
         <w:jc w:val="both"/>
         <w:rPr>
-          <w:rFonts w:ascii="Calibri Light" w:eastAsia="Times Roman" w:hAnsi="Calibri Light" w:cs="Times New Roman"/>
-          <w:sz w:val="24"/>
-          <w:szCs w:val="24"/>
-        </w:rPr>
-      </w:pPr>
-      <w:r>
-        <w:rPr>
-          <w:rFonts w:ascii="Calibri Light" w:hAnsi="Calibri Light" w:cs="Times New Roman"/>
+          <w:rFonts w:ascii="Calibri" w:eastAsia="Times Roman" w:hAnsi="Calibri" w:cs="Times New Roman"/>
+          <w:sz w:val="24"/>
+          <w:szCs w:val="24"/>
+        </w:rPr>
+      </w:pPr>
+      <w:r>
+        <w:rPr>
+          <w:rFonts w:ascii="Calibri" w:hAnsi="Calibri" w:cs="Times New Roman"/>
           <w:sz w:val="24"/>
           <w:szCs w:val="24"/>
         </w:rPr>
@@ -3266,27 +3265,27 @@
         <w:spacing w:after="240"/>
         <w:jc w:val="both"/>
         <w:rPr>
-          <w:rFonts w:ascii="Calibri Light" w:eastAsia="Times Roman" w:hAnsi="Calibri Light" w:cs="Times New Roman"/>
-          <w:sz w:val="24"/>
-          <w:szCs w:val="24"/>
-        </w:rPr>
-      </w:pPr>
-      <w:r>
-        <w:rPr>
-          <w:rFonts w:ascii="Calibri Light" w:hAnsi="Calibri Light" w:cs="Times New Roman"/>
-          <w:sz w:val="24"/>
-          <w:szCs w:val="24"/>
-        </w:rPr>
-        <w:t xml:space="preserve">They are suitable for peak shaving application. For this application, the batteries act as energy storage units. Energy is stored in the batteries during night time when the cost of electricity is at its lowest. During peak hours, unused energy are drawn from them to put power back to the grid. With this scheme, EV owners could produce revenue. They charge their batteries while electricity is </w:t>
-      </w:r>
-      <w:r>
-        <w:rPr>
-          <w:rFonts w:ascii="Calibri Light" w:hAnsi="Calibri Light" w:cs="Times New Roman"/>
+          <w:rFonts w:ascii="Calibri" w:eastAsia="Times Roman" w:hAnsi="Calibri" w:cs="Times New Roman"/>
+          <w:sz w:val="24"/>
+          <w:szCs w:val="24"/>
+        </w:rPr>
+      </w:pPr>
+      <w:r>
+        <w:rPr>
+          <w:rFonts w:ascii="Calibri" w:hAnsi="Calibri" w:cs="Times New Roman"/>
+          <w:sz w:val="24"/>
+          <w:szCs w:val="24"/>
+        </w:rPr>
+        <w:t xml:space="preserve">They are suitable for peak shaving application. For this application, the batteries act as energy storage units. Energy is stored in the batteries during night time when the cost of electricity is at its lowest. During peak hours, unused energy are drawn from them to put power back to the grid. With this scheme, EV owners could produce revenue. They charge their batteries while electricity </w:t>
+      </w:r>
+      <w:r>
+        <w:rPr>
+          <w:rFonts w:ascii="Calibri" w:hAnsi="Calibri" w:cs="Times New Roman"/>
           <w:sz w:val="24"/>
           <w:szCs w:val="24"/>
         </w:rPr>
         <w:lastRenderedPageBreak/>
-        <w:t>cheap, and use them to put power back to the grid during peak hours. Utilities could also benefit from this by having increased system flexibility. They could use this as energy storage for intermittent renewable energy sources such as wind and solar. BDC is also suitable for regulating frequency fluctuations caused by system imbalances. Trough bidirectional converters, regulation is made possible by allowing the grid to absorb/release small quantities of energy from/to the batteries.</w:t>
+        <w:t>is cheap, and use them to put power back to the grid during peak hours. Utilities could also benefit from this by having increased system flexibility. They could use this as energy storage for intermittent renewable energy sources such as wind and solar. BDC is also suitable for regulating frequency fluctuations caused by system imbalances. Trough bidirectional converters, regulation is made possible by allowing the grid to absorb/release small quantities of energy from/to the batteries.</w:t>
       </w:r>
     </w:p>
     <w:p>
@@ -3295,14 +3294,14 @@
         <w:spacing w:after="240"/>
         <w:jc w:val="both"/>
         <w:rPr>
-          <w:rFonts w:ascii="Calibri Light" w:eastAsia="Times Roman" w:hAnsi="Calibri Light" w:cs="Times New Roman"/>
-          <w:sz w:val="24"/>
-          <w:szCs w:val="24"/>
-        </w:rPr>
-      </w:pPr>
-      <w:r>
-        <w:rPr>
-          <w:rFonts w:ascii="Calibri Light" w:hAnsi="Calibri Light" w:cs="Times New Roman"/>
+          <w:rFonts w:ascii="Calibri" w:eastAsia="Times Roman" w:hAnsi="Calibri" w:cs="Times New Roman"/>
+          <w:sz w:val="24"/>
+          <w:szCs w:val="24"/>
+        </w:rPr>
+      </w:pPr>
+      <w:r>
+        <w:rPr>
+          <w:rFonts w:ascii="Calibri" w:hAnsi="Calibri" w:cs="Times New Roman"/>
           <w:sz w:val="24"/>
           <w:szCs w:val="24"/>
         </w:rPr>
@@ -3315,14 +3314,14 @@
         <w:spacing w:after="240"/>
         <w:jc w:val="both"/>
         <w:rPr>
-          <w:rFonts w:ascii="Calibri Light" w:eastAsia="Times Roman" w:hAnsi="Calibri Light" w:cs="Times New Roman"/>
-          <w:sz w:val="24"/>
-          <w:szCs w:val="24"/>
-        </w:rPr>
-      </w:pPr>
-      <w:r>
-        <w:rPr>
-          <w:rFonts w:ascii="Calibri Light" w:hAnsi="Calibri Light" w:cs="Times New Roman"/>
+          <w:rFonts w:ascii="Calibri" w:eastAsia="Times Roman" w:hAnsi="Calibri" w:cs="Times New Roman"/>
+          <w:sz w:val="24"/>
+          <w:szCs w:val="24"/>
+        </w:rPr>
+      </w:pPr>
+      <w:r>
+        <w:rPr>
+          <w:rFonts w:ascii="Calibri" w:hAnsi="Calibri" w:cs="Times New Roman"/>
           <w:sz w:val="24"/>
           <w:szCs w:val="24"/>
         </w:rPr>
@@ -3330,7 +3329,7 @@
       </w:r>
       <w:r>
         <w:rPr>
-          <w:rFonts w:ascii="Calibri Light" w:hAnsi="Calibri Light" w:cs="Times New Roman"/>
+          <w:rFonts w:ascii="Calibri" w:hAnsi="Calibri" w:cs="Times New Roman"/>
           <w:sz w:val="24"/>
           <w:szCs w:val="24"/>
           <w:lang w:val="fr-FR"/>
@@ -3339,7 +3338,7 @@
       </w:r>
       <w:r>
         <w:rPr>
-          <w:rFonts w:ascii="Calibri Light" w:hAnsi="Calibri Light" w:cs="Times New Roman"/>
+          <w:rFonts w:ascii="Calibri" w:hAnsi="Calibri" w:cs="Times New Roman"/>
           <w:sz w:val="24"/>
           <w:szCs w:val="24"/>
         </w:rPr>
@@ -3367,7 +3366,7 @@
           <w:noProof/>
         </w:rPr>
         <w:drawing>
-          <wp:anchor distT="152400" distB="152400" distL="152400" distR="152400" simplePos="0" relativeHeight="251657216" behindDoc="0" locked="0" layoutInCell="1" allowOverlap="1" wp14:anchorId="1DA9BAF2" wp14:editId="1375A2B8">
+          <wp:anchor distT="152400" distB="152400" distL="152400" distR="152400" simplePos="0" relativeHeight="251656192" behindDoc="0" locked="0" layoutInCell="1" allowOverlap="1" wp14:anchorId="1DA9BAF2" wp14:editId="079F2B2A">
             <wp:simplePos x="0" y="0"/>
             <wp:positionH relativeFrom="margin">
               <wp:posOffset>-229874</wp:posOffset>
@@ -3443,7 +3442,7 @@
         <mc:AlternateContent>
           <mc:Choice Requires="wps">
             <w:drawing>
-              <wp:anchor distT="152400" distB="152400" distL="152400" distR="152400" simplePos="0" relativeHeight="251661312" behindDoc="0" locked="0" layoutInCell="1" allowOverlap="1" wp14:anchorId="22F0274A" wp14:editId="223A9CE7">
+              <wp:anchor distT="152400" distB="152400" distL="152400" distR="152400" simplePos="0" relativeHeight="251661312" behindDoc="0" locked="0" layoutInCell="1" allowOverlap="1" wp14:anchorId="22F0274A" wp14:editId="0047AEE5">
                 <wp:simplePos x="0" y="0"/>
                 <wp:positionH relativeFrom="margin">
                   <wp:posOffset>4394835</wp:posOffset>
@@ -3709,6 +3708,37 @@
         <w:pStyle w:val="btp"/>
         <w:jc w:val="both"/>
         <w:rPr>
+          <w:rFonts w:ascii="Calibri" w:hAnsi="Calibri" w:cs="Verdana"/>
+          <w:color w:val="000000"/>
+          <w:sz w:val="26"/>
+          <w:szCs w:val="26"/>
+        </w:rPr>
+      </w:pPr>
+      <w:r>
+        <w:rPr>
+          <w:rFonts w:ascii="Calibri" w:hAnsi="Calibri" w:cs="Verdana"/>
+          <w:color w:val="000000"/>
+          <w:sz w:val="26"/>
+          <w:szCs w:val="26"/>
+        </w:rPr>
+        <w:t xml:space="preserve">In recent years, due to the growing concern over energy shortage and environmental pollution, the concepts of distributed generation (DG), and dc-ac based hybrid power systems have become progressively more popular with the decreasing costs of various clean renewable energy sources. Under small-scale power distribution system, such as </w:t>
+      </w:r>
+      <w:r>
+        <w:rPr>
+          <w:rFonts w:ascii="Calibri" w:hAnsi="Calibri" w:cs="Verdana"/>
+          <w:color w:val="000000"/>
+          <w:sz w:val="26"/>
+          <w:szCs w:val="26"/>
+        </w:rPr>
+        <w:lastRenderedPageBreak/>
+        <w:t>house, commercial buildings, bi-directional single-phase PWM converters perform as key components to fulfill the following modes of operation.</w:t>
+      </w:r>
+    </w:p>
+    <w:p>
+      <w:pPr>
+        <w:pStyle w:val="btp"/>
+        <w:jc w:val="both"/>
+        <w:rPr>
           <w:rFonts w:ascii="Calibri Light" w:hAnsi="Calibri Light" w:cs="Verdana"/>
           <w:color w:val="000000"/>
           <w:sz w:val="26"/>
@@ -3718,61 +3748,16 @@
       <w:r>
         <w:rPr>
           <w:rFonts w:ascii="Calibri Light" w:hAnsi="Calibri Light" w:cs="Verdana"/>
-          <w:color w:val="000000"/>
-          <w:sz w:val="26"/>
-          <w:szCs w:val="26"/>
-        </w:rPr>
-        <w:t xml:space="preserve">In recent years, due to the growing concern over energy shortage and environmental pollution, the concepts of distributed generation (DG), and dc-ac based hybrid power systems have become progressively more popular with the decreasing costs of various clean renewable energy sources. Under small-scale power distribution system, such as house, </w:t>
-      </w:r>
-      <w:r>
-        <w:rPr>
-          <w:rFonts w:ascii="Calibri Light" w:hAnsi="Calibri Light" w:cs="Verdana"/>
-          <w:color w:val="000000"/>
-          <w:sz w:val="26"/>
-          <w:szCs w:val="26"/>
-        </w:rPr>
-        <w:lastRenderedPageBreak/>
-        <w:t>commercial buildings, bi-directional single-phase PWM converters perform as key components to fulfill the following modes of operation.</w:t>
-      </w:r>
-    </w:p>
-    <w:p>
-      <w:pPr>
-        <w:pStyle w:val="btp"/>
-        <w:jc w:val="both"/>
-        <w:rPr>
-          <w:rFonts w:ascii="Calibri Light" w:hAnsi="Calibri Light" w:cs="Verdana"/>
-          <w:color w:val="000000"/>
-          <w:sz w:val="26"/>
-          <w:szCs w:val="26"/>
-        </w:rPr>
-      </w:pPr>
-    </w:p>
-    <w:p>
-      <w:pPr>
-        <w:pStyle w:val="btp"/>
-        <w:jc w:val="both"/>
-        <w:rPr>
-          <w:rFonts w:ascii="Calibri Light" w:eastAsia="Times Roman" w:hAnsi="Calibri Light" w:cs="Times New Roman"/>
-          <w:color w:val="000000"/>
-          <w:sz w:val="26"/>
-          <w:szCs w:val="26"/>
-        </w:rPr>
-      </w:pPr>
-      <w:bookmarkStart w:id="0" w:name="_GoBack"/>
-      <w:bookmarkEnd w:id="0"/>
-      <w:r>
-        <w:rPr>
-          <w:rFonts w:ascii="Calibri Light" w:eastAsia="Times Roman" w:hAnsi="Calibri Light" w:cs="Times New Roman"/>
           <w:noProof/>
           <w:color w:val="000000"/>
           <w:sz w:val="26"/>
           <w:szCs w:val="26"/>
         </w:rPr>
         <w:drawing>
-          <wp:inline distT="0" distB="0" distL="0" distR="0" wp14:anchorId="72153411" wp14:editId="5CDAFA78">
-            <wp:extent cx="6120130" cy="2353657"/>
-            <wp:effectExtent l="0" t="0" r="0" b="8890"/>
-            <wp:docPr id="6" name="Picture 6" descr="C:\Users\Mohit Agarwal\Desktop\BTP\Blank Flowchart - New Page-3.png"/>
+          <wp:inline distT="0" distB="0" distL="0" distR="0" wp14:anchorId="487998B5" wp14:editId="67241A02">
+            <wp:extent cx="6120130" cy="2156337"/>
+            <wp:effectExtent l="0" t="0" r="0" b="0"/>
+            <wp:docPr id="5" name="Picture 5" descr="C:\Users\Mohit Agarwal\Desktop\BTP\final_diag.png"/>
             <wp:cNvGraphicFramePr>
               <a:graphicFrameLocks xmlns:a="http://schemas.openxmlformats.org/drawingml/2006/main" noChangeAspect="1"/>
             </wp:cNvGraphicFramePr>
@@ -3780,7 +3765,7 @@
               <a:graphicData uri="http://schemas.openxmlformats.org/drawingml/2006/picture">
                 <pic:pic xmlns:pic="http://schemas.openxmlformats.org/drawingml/2006/picture">
                   <pic:nvPicPr>
-                    <pic:cNvPr id="0" name="Picture 1" descr="C:\Users\Mohit Agarwal\Desktop\BTP\Blank Flowchart - New Page-3.png"/>
+                    <pic:cNvPr id="0" name="Picture 1" descr="C:\Users\Mohit Agarwal\Desktop\BTP\final_diag.png"/>
                     <pic:cNvPicPr>
                       <a:picLocks noChangeAspect="1" noChangeArrowheads="1"/>
                     </pic:cNvPicPr>
@@ -3801,7 +3786,7 @@
                   <pic:spPr bwMode="auto">
                     <a:xfrm>
                       <a:off x="0" y="0"/>
-                      <a:ext cx="6120130" cy="2353657"/>
+                      <a:ext cx="6120130" cy="2156337"/>
                     </a:xfrm>
                     <a:prstGeom prst="rect">
                       <a:avLst/>
@@ -3817,6 +3802,8 @@
           </wp:inline>
         </w:drawing>
       </w:r>
+      <w:bookmarkStart w:id="0" w:name="_GoBack"/>
+      <w:bookmarkEnd w:id="0"/>
     </w:p>
     <w:p>
       <w:pPr>
@@ -3879,13 +3866,13 @@
         <w:autoSpaceDN w:val="0"/>
         <w:adjustRightInd w:val="0"/>
         <w:rPr>
-          <w:rFonts w:ascii="Verdana" w:hAnsi="Verdana" w:cs="Verdana"/>
+          <w:rFonts w:ascii="Calibri" w:hAnsi="Calibri" w:cs="Verdana"/>
           <w:color w:val="000000"/>
         </w:rPr>
       </w:pPr>
       <w:r>
         <w:rPr>
-          <w:rFonts w:ascii="Calibri Light" w:hAnsi="Calibri Light" w:cs="Verdana"/>
+          <w:rFonts w:ascii="Calibri" w:hAnsi="Calibri" w:cs="Verdana"/>
           <w:color w:val="000000"/>
           <w:sz w:val="26"/>
           <w:szCs w:val="26"/>
@@ -3919,13 +3906,13 @@
         <w:autoSpaceDN w:val="0"/>
         <w:adjustRightInd w:val="0"/>
         <w:rPr>
-          <w:rFonts w:ascii="Verdana" w:hAnsi="Verdana" w:cs="Verdana"/>
+          <w:rFonts w:ascii="Calibri" w:hAnsi="Calibri" w:cs="Verdana"/>
           <w:color w:val="000000"/>
         </w:rPr>
       </w:pPr>
       <w:r>
         <w:rPr>
-          <w:rFonts w:ascii="Calibri Light" w:hAnsi="Calibri Light" w:cs="Verdana"/>
+          <w:rFonts w:ascii="Calibri" w:hAnsi="Calibri" w:cs="Verdana"/>
           <w:color w:val="000000"/>
           <w:sz w:val="26"/>
           <w:szCs w:val="26"/>
@@ -3959,13 +3946,13 @@
         <w:autoSpaceDN w:val="0"/>
         <w:adjustRightInd w:val="0"/>
         <w:rPr>
-          <w:rFonts w:ascii="Verdana" w:hAnsi="Verdana" w:cs="Verdana"/>
+          <w:rFonts w:ascii="Calibri" w:hAnsi="Calibri" w:cs="Verdana"/>
           <w:color w:val="000000"/>
         </w:rPr>
       </w:pPr>
       <w:r>
         <w:rPr>
-          <w:rFonts w:ascii="Calibri Light" w:hAnsi="Calibri Light" w:cs="Verdana"/>
+          <w:rFonts w:ascii="Calibri" w:hAnsi="Calibri" w:cs="Verdana"/>
           <w:color w:val="000000"/>
           <w:sz w:val="26"/>
           <w:szCs w:val="26"/>
@@ -4000,7 +3987,7 @@
         <w:adjustRightInd w:val="0"/>
         <w:jc w:val="both"/>
         <w:rPr>
-          <w:rFonts w:ascii="Calibri Light" w:hAnsi="Calibri Light" w:cs="Verdana"/>
+          <w:rFonts w:ascii="Calibri" w:hAnsi="Calibri" w:cs="Verdana"/>
           <w:color w:val="000000"/>
           <w:sz w:val="26"/>
           <w:szCs w:val="26"/>
@@ -4008,7 +3995,7 @@
       </w:pPr>
       <w:r>
         <w:rPr>
-          <w:rFonts w:ascii="Calibri Light" w:hAnsi="Calibri Light" w:cs="Verdana"/>
+          <w:rFonts w:ascii="Calibri" w:hAnsi="Calibri" w:cs="Verdana"/>
           <w:color w:val="000000"/>
           <w:sz w:val="26"/>
           <w:szCs w:val="26"/>
@@ -4031,7 +4018,7 @@
         <w:adjustRightInd w:val="0"/>
         <w:jc w:val="both"/>
         <w:rPr>
-          <w:rFonts w:ascii="Calibri Light" w:hAnsi="Calibri Light" w:cs="Verdana"/>
+          <w:rFonts w:ascii="Calibri" w:hAnsi="Calibri" w:cs="Verdana"/>
           <w:color w:val="000000"/>
           <w:sz w:val="26"/>
           <w:szCs w:val="26"/>
@@ -4042,28 +4029,19 @@
       <w:pPr>
         <w:jc w:val="both"/>
         <w:rPr>
-          <w:rFonts w:ascii="Calibri Light" w:hAnsi="Calibri Light"/>
+          <w:rFonts w:ascii="Calibri" w:hAnsi="Calibri"/>
           <w:sz w:val="26"/>
           <w:szCs w:val="26"/>
         </w:rPr>
       </w:pPr>
       <w:r>
         <w:rPr>
-          <w:rFonts w:ascii="Calibri Light" w:hAnsi="Calibri Light" w:cs="Verdana"/>
+          <w:rFonts w:ascii="Calibri" w:hAnsi="Calibri" w:cs="Verdana"/>
           <w:color w:val="000000"/>
           <w:sz w:val="26"/>
           <w:szCs w:val="26"/>
         </w:rPr>
-        <w:t>By applying the modeling methodology of semi-conductor switches, the switching, average and small signal models of the converter are derived under different modes of operation</w:t>
-      </w:r>
-      <w:r>
-        <w:rPr>
-          <w:rFonts w:ascii="Calibri Light" w:hAnsi="Calibri Light" w:cs="Verdana"/>
-          <w:color w:val="000000"/>
-          <w:sz w:val="26"/>
-          <w:szCs w:val="26"/>
-        </w:rPr>
-        <w:t>.</w:t>
+        <w:t>By applying the modeling methodology of semi-conductor switches, the switching, average and small signal models of the converter are derived under different modes of operation.</w:t>
       </w:r>
     </w:p>
     <w:p>
@@ -4242,14 +4220,14 @@
         <w:spacing w:after="240"/>
         <w:jc w:val="both"/>
         <w:rPr>
-          <w:rFonts w:ascii="Calibri Light" w:eastAsia="Times Roman" w:hAnsi="Calibri Light" w:cs="Times New Roman"/>
-          <w:sz w:val="24"/>
-          <w:szCs w:val="24"/>
-        </w:rPr>
-      </w:pPr>
-      <w:r>
-        <w:rPr>
-          <w:rFonts w:ascii="Calibri Light" w:hAnsi="Calibri Light" w:cs="Times New Roman"/>
+          <w:rFonts w:ascii="Calibri" w:eastAsia="Times Roman" w:hAnsi="Calibri" w:cs="Times New Roman"/>
+          <w:sz w:val="24"/>
+          <w:szCs w:val="24"/>
+        </w:rPr>
+      </w:pPr>
+      <w:r>
+        <w:rPr>
+          <w:rFonts w:ascii="Calibri" w:hAnsi="Calibri" w:cs="Times New Roman"/>
           <w:sz w:val="24"/>
           <w:szCs w:val="24"/>
         </w:rPr>
@@ -4277,7 +4255,6 @@
         </w:rPr>
       </w:pPr>
       <w:r>
-        <w:lastRenderedPageBreak/>
         <w:t>3.1.1 Snubber Circuit:</w:t>
       </w:r>
     </w:p>
@@ -4287,14 +4264,14 @@
         <w:spacing w:after="240"/>
         <w:jc w:val="both"/>
         <w:rPr>
-          <w:rFonts w:ascii="Calibri Light" w:hAnsi="Calibri Light" w:cs="Times New Roman"/>
-          <w:sz w:val="24"/>
-          <w:szCs w:val="24"/>
-        </w:rPr>
-      </w:pPr>
-      <w:r>
-        <w:rPr>
-          <w:rFonts w:ascii="Calibri Light" w:hAnsi="Calibri Light" w:cs="Times New Roman"/>
+          <w:rFonts w:ascii="Calibri" w:hAnsi="Calibri" w:cs="Times New Roman"/>
+          <w:sz w:val="24"/>
+          <w:szCs w:val="24"/>
+        </w:rPr>
+      </w:pPr>
+      <w:r>
+        <w:rPr>
+          <w:rFonts w:ascii="Calibri" w:hAnsi="Calibri" w:cs="Times New Roman"/>
           <w:sz w:val="24"/>
           <w:szCs w:val="24"/>
         </w:rPr>
@@ -4311,7 +4288,7 @@
         <w:spacing w:after="240"/>
         <w:jc w:val="both"/>
         <w:rPr>
-          <w:rFonts w:ascii="Calibri Light" w:eastAsia="Times Roman" w:hAnsi="Calibri Light" w:cs="Times New Roman"/>
+          <w:rFonts w:ascii="Calibri" w:eastAsia="Times Roman" w:hAnsi="Calibri" w:cs="Times New Roman"/>
           <w:position w:val="4"/>
           <w:sz w:val="24"/>
           <w:szCs w:val="24"/>
@@ -4319,10 +4296,11 @@
       </w:pPr>
       <w:r>
         <w:rPr>
-          <w:rFonts w:ascii="Calibri Light" w:hAnsi="Calibri Light" w:cs="Times New Roman"/>
-          <w:sz w:val="24"/>
-          <w:szCs w:val="24"/>
-        </w:rPr>
+          <w:rFonts w:ascii="Calibri" w:hAnsi="Calibri" w:cs="Times New Roman"/>
+          <w:sz w:val="24"/>
+          <w:szCs w:val="24"/>
+        </w:rPr>
+        <w:lastRenderedPageBreak/>
         <w:t>Limiting device voltages during turn-off transients</w:t>
       </w:r>
     </w:p>
@@ -4336,7 +4314,7 @@
         <w:spacing w:after="240"/>
         <w:jc w:val="both"/>
         <w:rPr>
-          <w:rFonts w:ascii="Calibri Light" w:eastAsia="Times Roman" w:hAnsi="Calibri Light" w:cs="Times New Roman"/>
+          <w:rFonts w:ascii="Calibri" w:eastAsia="Times Roman" w:hAnsi="Calibri" w:cs="Times New Roman"/>
           <w:position w:val="4"/>
           <w:sz w:val="24"/>
           <w:szCs w:val="24"/>
@@ -4344,7 +4322,7 @@
       </w:pPr>
       <w:r>
         <w:rPr>
-          <w:rFonts w:ascii="Calibri Light" w:hAnsi="Calibri Light" w:cs="Times New Roman"/>
+          <w:rFonts w:ascii="Calibri" w:hAnsi="Calibri" w:cs="Times New Roman"/>
           <w:sz w:val="24"/>
           <w:szCs w:val="24"/>
         </w:rPr>
@@ -4361,7 +4339,7 @@
         <w:spacing w:after="240"/>
         <w:jc w:val="both"/>
         <w:rPr>
-          <w:rFonts w:ascii="Calibri Light" w:eastAsia="Times Roman" w:hAnsi="Calibri Light" w:cs="Times New Roman"/>
+          <w:rFonts w:ascii="Calibri" w:eastAsia="Times Roman" w:hAnsi="Calibri" w:cs="Times New Roman"/>
           <w:position w:val="4"/>
           <w:sz w:val="24"/>
           <w:szCs w:val="24"/>
@@ -4369,7 +4347,7 @@
       </w:pPr>
       <w:r>
         <w:rPr>
-          <w:rFonts w:ascii="Calibri Light" w:hAnsi="Calibri Light" w:cs="Times New Roman"/>
+          <w:rFonts w:ascii="Calibri" w:hAnsi="Calibri" w:cs="Times New Roman"/>
           <w:sz w:val="24"/>
           <w:szCs w:val="24"/>
         </w:rPr>
@@ -4386,7 +4364,7 @@
         <w:spacing w:after="240"/>
         <w:jc w:val="both"/>
         <w:rPr>
-          <w:rFonts w:ascii="Calibri Light" w:eastAsia="Times Roman" w:hAnsi="Calibri Light" w:cs="Times New Roman"/>
+          <w:rFonts w:ascii="Calibri" w:eastAsia="Times Roman" w:hAnsi="Calibri" w:cs="Times New Roman"/>
           <w:position w:val="4"/>
           <w:sz w:val="24"/>
           <w:szCs w:val="24"/>
@@ -4394,7 +4372,7 @@
       </w:pPr>
       <w:r>
         <w:rPr>
-          <w:rFonts w:ascii="Calibri Light" w:hAnsi="Calibri Light" w:cs="Times New Roman"/>
+          <w:rFonts w:ascii="Calibri" w:hAnsi="Calibri" w:cs="Times New Roman"/>
           <w:sz w:val="24"/>
           <w:szCs w:val="24"/>
         </w:rPr>
@@ -4411,7 +4389,7 @@
         <w:spacing w:after="240"/>
         <w:jc w:val="both"/>
         <w:rPr>
-          <w:rFonts w:ascii="Calibri Light" w:eastAsia="Times Roman" w:hAnsi="Calibri Light" w:cs="Times New Roman"/>
+          <w:rFonts w:ascii="Calibri" w:eastAsia="Times Roman" w:hAnsi="Calibri" w:cs="Times New Roman"/>
           <w:position w:val="4"/>
           <w:sz w:val="24"/>
           <w:szCs w:val="24"/>
@@ -4419,13 +4397,13 @@
       </w:pPr>
       <w:r>
         <w:rPr>
-          <w:rFonts w:ascii="Times New Roman" w:eastAsia="Times Roman" w:hAnsi="Times New Roman" w:cs="Times New Roman"/>
+          <w:rFonts w:ascii="Calibri" w:eastAsia="Times Roman" w:hAnsi="Calibri" w:cs="Times New Roman"/>
           <w:noProof/>
           <w:sz w:val="40"/>
           <w:szCs w:val="40"/>
         </w:rPr>
         <w:drawing>
-          <wp:anchor distT="0" distB="0" distL="114300" distR="114300" simplePos="0" relativeHeight="251660288" behindDoc="0" locked="0" layoutInCell="1" allowOverlap="1" wp14:anchorId="06CFB687" wp14:editId="498D7320">
+          <wp:anchor distT="0" distB="0" distL="114300" distR="114300" simplePos="0" relativeHeight="251660288" behindDoc="0" locked="0" layoutInCell="1" allowOverlap="1" wp14:anchorId="06CFB687" wp14:editId="6DC3EA72">
             <wp:simplePos x="0" y="0"/>
             <wp:positionH relativeFrom="column">
               <wp:posOffset>3810</wp:posOffset>
@@ -4489,7 +4467,7 @@
       </w:r>
       <w:r>
         <w:rPr>
-          <w:rFonts w:ascii="Calibri Light" w:hAnsi="Calibri Light" w:cs="Times New Roman"/>
+          <w:rFonts w:ascii="Calibri" w:hAnsi="Calibri" w:cs="Times New Roman"/>
           <w:sz w:val="24"/>
           <w:szCs w:val="24"/>
         </w:rPr>
@@ -4578,43 +4556,20 @@
         <w:spacing w:after="240"/>
         <w:jc w:val="center"/>
         <w:rPr>
+          <w:rFonts w:ascii="Times New Roman" w:eastAsia="Times Roman" w:hAnsi="Times New Roman" w:cs="Times New Roman"/>
+          <w:sz w:val="40"/>
+          <w:szCs w:val="40"/>
+        </w:rPr>
+      </w:pPr>
+      <w:r>
+        <w:rPr>
           <w:rFonts w:ascii="Calibri Light" w:eastAsia="Times Roman" w:hAnsi="Calibri Light" w:cs="Times New Roman"/>
           <w:b/>
           <w:sz w:val="24"/>
           <w:szCs w:val="24"/>
         </w:rPr>
-      </w:pPr>
-      <w:r>
-        <w:rPr>
-          <w:rFonts w:ascii="Calibri Light" w:eastAsia="Times Roman" w:hAnsi="Calibri Light" w:cs="Times New Roman"/>
-          <w:b/>
-          <w:sz w:val="24"/>
-          <w:szCs w:val="24"/>
-        </w:rPr>
         <w:t>Figure 3.1 – Snubber Circuit</w:t>
       </w:r>
-    </w:p>
-    <w:p>
-      <w:pPr>
-        <w:pStyle w:val="Default"/>
-        <w:spacing w:after="240"/>
-        <w:rPr>
-          <w:rFonts w:ascii="Times New Roman" w:eastAsia="Times Roman" w:hAnsi="Times New Roman" w:cs="Times New Roman"/>
-          <w:sz w:val="40"/>
-          <w:szCs w:val="40"/>
-        </w:rPr>
-      </w:pPr>
-    </w:p>
-    <w:p>
-      <w:pPr>
-        <w:pStyle w:val="Default"/>
-        <w:spacing w:after="240"/>
-        <w:rPr>
-          <w:rFonts w:ascii="Times New Roman" w:eastAsia="Times Roman" w:hAnsi="Times New Roman" w:cs="Times New Roman"/>
-          <w:sz w:val="40"/>
-          <w:szCs w:val="40"/>
-        </w:rPr>
-      </w:pPr>
     </w:p>
     <w:p>
       <w:pPr>
@@ -4632,120 +4587,374 @@
         <w:rPr>
           <w:rFonts w:ascii="Calibri" w:hAnsi="Calibri" w:cs="Calibri"/>
           <w:color w:val="000000"/>
-          <w:sz w:val="26"/>
-          <w:szCs w:val="26"/>
         </w:rPr>
       </w:pPr>
       <w:r>
         <w:rPr>
           <w:rFonts w:ascii="Calibri" w:hAnsi="Calibri" w:cs="Calibri"/>
           <w:color w:val="000000"/>
-          <w:sz w:val="26"/>
-          <w:szCs w:val="26"/>
-        </w:rPr>
-        <w:t xml:space="preserve">Values of capacitance to be used can be calculated as under </w:t>
-      </w:r>
-    </w:p>
-    <w:p>
-      <w:pPr>
-        <w:pStyle w:val="Default"/>
-        <w:spacing w:after="240"/>
-        <w:rPr>
-          <w:rFonts w:ascii="Times New Roman" w:eastAsia="Times Roman" w:hAnsi="Times New Roman" w:cs="Times New Roman"/>
-          <w:sz w:val="40"/>
-          <w:szCs w:val="40"/>
-        </w:rPr>
-      </w:pPr>
+        </w:rPr>
+        <w:t xml:space="preserve">Values of capacitance to be </w:t>
+      </w:r>
       <w:r>
         <w:rPr>
           <w:rFonts w:ascii="Calibri" w:hAnsi="Calibri" w:cs="Calibri"/>
-          <w:b/>
-          <w:bCs/>
-          <w:sz w:val="26"/>
-          <w:szCs w:val="26"/>
-        </w:rPr>
-        <w:t>Cs=I</w:t>
-      </w:r>
-      <w:r>
+          <w:color w:val="000000"/>
+        </w:rPr>
+        <w:t>used can be calculated as under:</w:t>
+      </w:r>
+    </w:p>
+    <w:p>
+      <w:pPr>
+        <w:pBdr>
+          <w:top w:val="none" w:sz="0" w:space="0" w:color="auto"/>
+          <w:left w:val="none" w:sz="0" w:space="0" w:color="auto"/>
+          <w:bottom w:val="none" w:sz="0" w:space="0" w:color="auto"/>
+          <w:right w:val="none" w:sz="0" w:space="0" w:color="auto"/>
+          <w:between w:val="none" w:sz="0" w:space="0" w:color="auto"/>
+          <w:bar w:val="none" w:sz="0" w:color="auto"/>
+        </w:pBdr>
+        <w:autoSpaceDE w:val="0"/>
+        <w:autoSpaceDN w:val="0"/>
+        <w:adjustRightInd w:val="0"/>
         <w:rPr>
           <w:rFonts w:ascii="Calibri" w:hAnsi="Calibri" w:cs="Calibri"/>
-          <w:b/>
-          <w:bCs/>
-          <w:sz w:val="17"/>
-          <w:szCs w:val="17"/>
-        </w:rPr>
-        <w:t xml:space="preserve">max </w:t>
-      </w:r>
-      <w:r>
-        <w:rPr>
-          <w:rFonts w:ascii="Calibri" w:hAnsi="Calibri" w:cs="Calibri"/>
-          <w:b/>
-          <w:bCs/>
-          <w:sz w:val="26"/>
-          <w:szCs w:val="26"/>
-        </w:rPr>
-        <w:t>*T</w:t>
-      </w:r>
-      <w:r>
-        <w:rPr>
-          <w:rFonts w:ascii="Calibri" w:hAnsi="Calibri" w:cs="Calibri"/>
-          <w:b/>
-          <w:bCs/>
-          <w:sz w:val="17"/>
-          <w:szCs w:val="17"/>
-        </w:rPr>
-        <w:t>off(min)</w:t>
-      </w:r>
-      <w:r>
-        <w:rPr>
-          <w:rFonts w:ascii="Calibri" w:hAnsi="Calibri" w:cs="Calibri"/>
-          <w:b/>
-          <w:bCs/>
-          <w:sz w:val="26"/>
-          <w:szCs w:val="26"/>
-        </w:rPr>
-        <w:t>/V</w:t>
-      </w:r>
-      <w:r>
-        <w:rPr>
-          <w:rFonts w:ascii="Calibri" w:hAnsi="Calibri" w:cs="Calibri"/>
-          <w:b/>
-          <w:bCs/>
-          <w:sz w:val="17"/>
-          <w:szCs w:val="17"/>
-        </w:rPr>
-        <w:t>in</w:t>
-      </w:r>
-      <w:r>
-        <w:rPr>
-          <w:rFonts w:ascii="Calibri" w:hAnsi="Calibri" w:cs="Calibri"/>
-          <w:b/>
-          <w:bCs/>
-          <w:sz w:val="26"/>
-          <w:szCs w:val="26"/>
-        </w:rPr>
-        <w:t>= 27*168*10</w:t>
-      </w:r>
-      <w:r>
-        <w:rPr>
-          <w:rFonts w:ascii="Calibri" w:hAnsi="Calibri" w:cs="Calibri"/>
-          <w:b/>
-          <w:bCs/>
-          <w:sz w:val="17"/>
-          <w:szCs w:val="17"/>
-        </w:rPr>
-        <w:t>-9</w:t>
-      </w:r>
-      <w:r>
-        <w:rPr>
-          <w:rFonts w:ascii="Calibri" w:hAnsi="Calibri" w:cs="Calibri"/>
-          <w:b/>
-          <w:bCs/>
-          <w:sz w:val="26"/>
-          <w:szCs w:val="26"/>
-        </w:rPr>
-        <w:t>/24=0.1μF</w:t>
-      </w:r>
+          <w:color w:val="000000"/>
+        </w:rPr>
+      </w:pPr>
+    </w:p>
+    <w:p>
+      <w:pPr>
+        <w:pStyle w:val="Default"/>
+        <w:spacing w:after="240"/>
+        <w:rPr>
+          <w:rFonts w:ascii="Times New Roman" w:eastAsia="Times Roman" w:hAnsi="Times New Roman" w:cs="Times New Roman"/>
+          <w:sz w:val="24"/>
+          <w:szCs w:val="24"/>
+        </w:rPr>
+      </w:pPr>
+      <m:oMathPara>
+        <m:oMathParaPr>
+          <m:jc m:val="center"/>
+        </m:oMathParaPr>
+        <m:oMath>
+          <m:sSub>
+            <m:sSubPr>
+              <m:ctrlPr>
+                <w:rPr>
+                  <w:rFonts w:ascii="Cambria Math" w:hAnsi="Cambria Math" w:cs="Calibri"/>
+                  <w:b/>
+                  <w:bCs/>
+                  <w:i/>
+                  <w:sz w:val="24"/>
+                  <w:szCs w:val="24"/>
+                </w:rPr>
+              </m:ctrlPr>
+            </m:sSubPr>
+            <m:e>
+              <m:r>
+                <m:rPr>
+                  <m:sty m:val="bi"/>
+                </m:rPr>
+                <w:rPr>
+                  <w:rFonts w:ascii="Cambria Math" w:hAnsi="Cambria Math" w:cs="Calibri"/>
+                  <w:sz w:val="24"/>
+                  <w:szCs w:val="24"/>
+                </w:rPr>
+                <m:t>C</m:t>
+              </m:r>
+            </m:e>
+            <m:sub>
+              <m:r>
+                <m:rPr>
+                  <m:sty m:val="bi"/>
+                </m:rPr>
+                <w:rPr>
+                  <w:rFonts w:ascii="Cambria Math" w:hAnsi="Cambria Math" w:cs="Calibri"/>
+                  <w:sz w:val="24"/>
+                  <w:szCs w:val="24"/>
+                </w:rPr>
+                <m:t>s</m:t>
+              </m:r>
+            </m:sub>
+          </m:sSub>
+          <m:r>
+            <m:rPr>
+              <m:sty m:val="bi"/>
+            </m:rPr>
+            <w:rPr>
+              <w:rFonts w:ascii="Cambria Math" w:hAnsi="Cambria Math" w:cs="Calibri"/>
+              <w:sz w:val="24"/>
+              <w:szCs w:val="24"/>
+            </w:rPr>
+            <m:t>=</m:t>
+          </m:r>
+          <m:f>
+            <m:fPr>
+              <m:ctrlPr>
+                <w:rPr>
+                  <w:rFonts w:ascii="Cambria Math" w:hAnsi="Cambria Math" w:cs="Calibri"/>
+                  <w:b/>
+                  <w:bCs/>
+                  <w:i/>
+                  <w:sz w:val="24"/>
+                  <w:szCs w:val="24"/>
+                </w:rPr>
+              </m:ctrlPr>
+            </m:fPr>
+            <m:num>
+              <m:sSubSup>
+                <m:sSubSupPr>
+                  <m:ctrlPr>
+                    <w:rPr>
+                      <w:rFonts w:ascii="Cambria Math" w:hAnsi="Cambria Math" w:cs="Calibri"/>
+                      <w:b/>
+                      <w:bCs/>
+                      <w:i/>
+                      <w:sz w:val="24"/>
+                      <w:szCs w:val="24"/>
+                    </w:rPr>
+                  </m:ctrlPr>
+                </m:sSubSupPr>
+                <m:e>
+                  <m:sSub>
+                    <m:sSubPr>
+                      <m:ctrlPr>
+                        <w:rPr>
+                          <w:rFonts w:ascii="Cambria Math" w:hAnsi="Cambria Math" w:cs="Calibri"/>
+                          <w:b/>
+                          <w:bCs/>
+                          <w:i/>
+                          <w:sz w:val="24"/>
+                          <w:szCs w:val="24"/>
+                        </w:rPr>
+                      </m:ctrlPr>
+                    </m:sSubPr>
+                    <m:e>
+                      <m:r>
+                        <m:rPr>
+                          <m:sty m:val="bi"/>
+                        </m:rPr>
+                        <w:rPr>
+                          <w:rFonts w:ascii="Cambria Math" w:hAnsi="Cambria Math" w:cs="Calibri"/>
+                          <w:sz w:val="24"/>
+                          <w:szCs w:val="24"/>
+                        </w:rPr>
+                        <m:t>I</m:t>
+                      </m:r>
+                    </m:e>
+                    <m:sub>
+                      <m:r>
+                        <m:rPr>
+                          <m:sty m:val="bi"/>
+                        </m:rPr>
+                        <w:rPr>
+                          <w:rFonts w:ascii="Cambria Math" w:hAnsi="Cambria Math" w:cs="Calibri"/>
+                          <w:sz w:val="24"/>
+                          <w:szCs w:val="24"/>
+                        </w:rPr>
+                        <m:t>max</m:t>
+                      </m:r>
+                    </m:sub>
+                  </m:sSub>
+                  <m:r>
+                    <m:rPr>
+                      <m:sty m:val="bi"/>
+                    </m:rPr>
+                    <w:rPr>
+                      <w:rFonts w:ascii="Cambria Math" w:hAnsi="Cambria Math" w:cs="Calibri"/>
+                      <w:sz w:val="24"/>
+                      <w:szCs w:val="24"/>
+                    </w:rPr>
+                    <m:t>*T</m:t>
+                  </m:r>
+                </m:e>
+                <m:sub>
+                  <m:r>
+                    <m:rPr>
+                      <m:sty m:val="bi"/>
+                    </m:rPr>
+                    <w:rPr>
+                      <w:rFonts w:ascii="Cambria Math" w:hAnsi="Cambria Math" w:cs="Calibri"/>
+                      <w:sz w:val="24"/>
+                      <w:szCs w:val="24"/>
+                    </w:rPr>
+                    <m:t>min</m:t>
+                  </m:r>
+                </m:sub>
+                <m:sup>
+                  <m:r>
+                    <m:rPr>
+                      <m:sty m:val="bi"/>
+                    </m:rPr>
+                    <w:rPr>
+                      <w:rFonts w:ascii="Cambria Math" w:hAnsi="Cambria Math" w:cs="Calibri"/>
+                      <w:sz w:val="24"/>
+                      <w:szCs w:val="24"/>
+                    </w:rPr>
+                    <m:t>off</m:t>
+                  </m:r>
+                </m:sup>
+              </m:sSubSup>
+            </m:num>
+            <m:den>
+              <m:sSub>
+                <m:sSubPr>
+                  <m:ctrlPr>
+                    <w:rPr>
+                      <w:rFonts w:ascii="Cambria Math" w:hAnsi="Cambria Math" w:cs="Calibri"/>
+                      <w:b/>
+                      <w:bCs/>
+                      <w:i/>
+                      <w:sz w:val="24"/>
+                      <w:szCs w:val="24"/>
+                    </w:rPr>
+                  </m:ctrlPr>
+                </m:sSubPr>
+                <m:e>
+                  <m:r>
+                    <m:rPr>
+                      <m:sty m:val="bi"/>
+                    </m:rPr>
+                    <w:rPr>
+                      <w:rFonts w:ascii="Cambria Math" w:hAnsi="Cambria Math" w:cs="Calibri"/>
+                      <w:sz w:val="24"/>
+                      <w:szCs w:val="24"/>
+                    </w:rPr>
+                    <m:t>V</m:t>
+                  </m:r>
+                </m:e>
+                <m:sub>
+                  <m:r>
+                    <m:rPr>
+                      <m:sty m:val="bi"/>
+                    </m:rPr>
+                    <w:rPr>
+                      <w:rFonts w:ascii="Cambria Math" w:hAnsi="Cambria Math" w:cs="Calibri"/>
+                      <w:sz w:val="24"/>
+                      <w:szCs w:val="24"/>
+                    </w:rPr>
+                    <m:t>in</m:t>
+                  </m:r>
+                </m:sub>
+              </m:sSub>
+            </m:den>
+          </m:f>
+          <m:r>
+            <m:rPr>
+              <m:sty m:val="bi"/>
+            </m:rPr>
+            <w:rPr>
+              <w:rFonts w:ascii="Cambria Math" w:hAnsi="Cambria Math" w:cs="Calibri"/>
+              <w:sz w:val="24"/>
+              <w:szCs w:val="24"/>
+            </w:rPr>
+            <m:t>=</m:t>
+          </m:r>
+          <m:f>
+            <m:fPr>
+              <m:ctrlPr>
+                <w:rPr>
+                  <w:rFonts w:ascii="Cambria Math" w:hAnsi="Cambria Math" w:cs="Calibri"/>
+                  <w:b/>
+                  <w:bCs/>
+                  <w:i/>
+                  <w:sz w:val="24"/>
+                  <w:szCs w:val="24"/>
+                </w:rPr>
+              </m:ctrlPr>
+            </m:fPr>
+            <m:num>
+              <m:r>
+                <m:rPr>
+                  <m:sty m:val="bi"/>
+                </m:rPr>
+                <w:rPr>
+                  <w:rFonts w:ascii="Cambria Math" w:hAnsi="Cambria Math" w:cs="Calibri"/>
+                  <w:sz w:val="24"/>
+                  <w:szCs w:val="24"/>
+                </w:rPr>
+                <m:t>27*168*</m:t>
+              </m:r>
+              <m:sSup>
+                <m:sSupPr>
+                  <m:ctrlPr>
+                    <w:rPr>
+                      <w:rFonts w:ascii="Cambria Math" w:hAnsi="Cambria Math" w:cs="Calibri"/>
+                      <w:b/>
+                      <w:bCs/>
+                      <w:i/>
+                      <w:sz w:val="24"/>
+                      <w:szCs w:val="24"/>
+                    </w:rPr>
+                  </m:ctrlPr>
+                </m:sSupPr>
+                <m:e>
+                  <m:r>
+                    <m:rPr>
+                      <m:sty m:val="bi"/>
+                    </m:rPr>
+                    <w:rPr>
+                      <w:rFonts w:ascii="Cambria Math" w:hAnsi="Cambria Math" w:cs="Calibri"/>
+                      <w:sz w:val="24"/>
+                      <w:szCs w:val="24"/>
+                    </w:rPr>
+                    <m:t>10</m:t>
+                  </m:r>
+                </m:e>
+                <m:sup>
+                  <m:r>
+                    <m:rPr>
+                      <m:sty m:val="bi"/>
+                    </m:rPr>
+                    <w:rPr>
+                      <w:rFonts w:ascii="Cambria Math" w:hAnsi="Cambria Math" w:cs="Calibri"/>
+                      <w:sz w:val="24"/>
+                      <w:szCs w:val="24"/>
+                    </w:rPr>
+                    <m:t>-9</m:t>
+                  </m:r>
+                </m:sup>
+              </m:sSup>
+            </m:num>
+            <m:den>
+              <m:r>
+                <m:rPr>
+                  <m:sty m:val="bi"/>
+                </m:rPr>
+                <w:rPr>
+                  <w:rFonts w:ascii="Cambria Math" w:hAnsi="Cambria Math" w:cs="Calibri"/>
+                  <w:sz w:val="24"/>
+                  <w:szCs w:val="24"/>
+                </w:rPr>
+                <m:t>24</m:t>
+              </m:r>
+            </m:den>
+          </m:f>
+          <m:r>
+            <m:rPr>
+              <m:sty m:val="bi"/>
+            </m:rPr>
+            <w:rPr>
+              <w:rFonts w:ascii="Cambria Math" w:hAnsi="Cambria Math" w:cs="Calibri"/>
+              <w:sz w:val="24"/>
+              <w:szCs w:val="24"/>
+            </w:rPr>
+            <m:t>=0.1</m:t>
+          </m:r>
+          <m:r>
+            <m:rPr>
+              <m:sty m:val="bi"/>
+            </m:rPr>
+            <w:rPr>
+              <w:rFonts w:ascii="Cambria Math" w:hAnsi="Cambria Math" w:cs="Calibri"/>
+              <w:sz w:val="24"/>
+              <w:szCs w:val="24"/>
+            </w:rPr>
+            <m:t>μF</m:t>
+          </m:r>
+        </m:oMath>
+      </m:oMathPara>
     </w:p>
     <w:p>
       <w:pPr>
@@ -4766,14 +4975,14 @@
         <w:spacing w:after="240"/>
         <w:jc w:val="both"/>
         <w:rPr>
-          <w:rFonts w:ascii="Calibri Light" w:hAnsi="Calibri Light" w:cs="Times New Roman"/>
-          <w:sz w:val="24"/>
-          <w:szCs w:val="24"/>
-        </w:rPr>
-      </w:pPr>
-      <w:r>
-        <w:rPr>
-          <w:rFonts w:ascii="Calibri Light" w:hAnsi="Calibri Light" w:cs="Times New Roman"/>
+          <w:rFonts w:ascii="Calibri" w:hAnsi="Calibri" w:cs="Times New Roman"/>
+          <w:sz w:val="24"/>
+          <w:szCs w:val="24"/>
+        </w:rPr>
+      </w:pPr>
+      <w:r>
+        <w:rPr>
+          <w:rFonts w:ascii="Calibri" w:hAnsi="Calibri" w:cs="Times New Roman"/>
           <w:sz w:val="24"/>
           <w:szCs w:val="24"/>
         </w:rPr>
@@ -4904,14 +5113,14 @@
         <w:spacing w:after="240"/>
         <w:jc w:val="both"/>
         <w:rPr>
-          <w:rFonts w:ascii="Calibri Light" w:eastAsia="Times Roman" w:hAnsi="Calibri Light" w:cs="Times New Roman"/>
-          <w:sz w:val="24"/>
-          <w:szCs w:val="24"/>
-        </w:rPr>
-      </w:pPr>
-      <w:r>
-        <w:rPr>
-          <w:rFonts w:ascii="Calibri Light" w:hAnsi="Calibri Light" w:cs="Times New Roman"/>
+          <w:rFonts w:ascii="Calibri" w:eastAsia="Times Roman" w:hAnsi="Calibri" w:cs="Times New Roman"/>
+          <w:sz w:val="24"/>
+          <w:szCs w:val="24"/>
+        </w:rPr>
+      </w:pPr>
+      <w:r>
+        <w:rPr>
+          <w:rFonts w:ascii="Calibri" w:hAnsi="Calibri" w:cs="Times New Roman"/>
           <w:sz w:val="24"/>
           <w:szCs w:val="24"/>
         </w:rPr>
@@ -4919,7 +5128,7 @@
       </w:r>
       <w:r>
         <w:rPr>
-          <w:rFonts w:ascii="Calibri Light" w:hAnsi="Calibri Light" w:cs="Times New Roman"/>
+          <w:rFonts w:ascii="Calibri" w:hAnsi="Calibri" w:cs="Times New Roman"/>
           <w:sz w:val="24"/>
           <w:szCs w:val="24"/>
           <w:lang w:val="fr-FR"/>
@@ -4928,7 +5137,7 @@
       </w:r>
       <w:r>
         <w:rPr>
-          <w:rFonts w:ascii="Calibri Light" w:hAnsi="Calibri Light" w:cs="Times New Roman"/>
+          <w:rFonts w:ascii="Calibri" w:hAnsi="Calibri" w:cs="Times New Roman"/>
           <w:sz w:val="24"/>
           <w:szCs w:val="24"/>
         </w:rPr>
@@ -4965,14 +5174,14 @@
         <w:spacing w:after="240"/>
         <w:jc w:val="both"/>
         <w:rPr>
-          <w:rFonts w:ascii="Calibri Light" w:eastAsia="Times Roman" w:hAnsi="Calibri Light" w:cs="Times New Roman"/>
-          <w:sz w:val="24"/>
-          <w:szCs w:val="24"/>
-        </w:rPr>
-      </w:pPr>
-      <w:r>
-        <w:rPr>
-          <w:rFonts w:ascii="Calibri Light" w:hAnsi="Calibri Light" w:cs="Times New Roman"/>
+          <w:rFonts w:ascii="Calibri" w:eastAsia="Times Roman" w:hAnsi="Calibri" w:cs="Times New Roman"/>
+          <w:sz w:val="24"/>
+          <w:szCs w:val="24"/>
+        </w:rPr>
+      </w:pPr>
+      <w:r>
+        <w:rPr>
+          <w:rFonts w:ascii="Calibri" w:hAnsi="Calibri" w:cs="Times New Roman"/>
           <w:sz w:val="24"/>
           <w:szCs w:val="24"/>
         </w:rPr>
@@ -4980,7 +5189,7 @@
       </w:r>
       <w:r>
         <w:rPr>
-          <w:rFonts w:ascii="Calibri Light" w:hAnsi="Calibri Light" w:cs="Times New Roman"/>
+          <w:rFonts w:ascii="Calibri" w:hAnsi="Calibri" w:cs="Times New Roman"/>
           <w:sz w:val="24"/>
           <w:szCs w:val="24"/>
         </w:rPr>
@@ -4988,7 +5197,7 @@
       </w:r>
       <w:r>
         <w:rPr>
-          <w:rFonts w:ascii="Calibri Light" w:hAnsi="Calibri Light" w:cs="Times New Roman"/>
+          <w:rFonts w:ascii="Calibri" w:hAnsi="Calibri" w:cs="Times New Roman"/>
           <w:sz w:val="24"/>
           <w:szCs w:val="24"/>
         </w:rPr>
@@ -5026,14 +5235,14 @@
         <w:spacing w:after="240"/>
         <w:jc w:val="both"/>
         <w:rPr>
-          <w:rFonts w:ascii="Calibri Light" w:eastAsia="Times Roman" w:hAnsi="Calibri Light" w:cs="Times New Roman"/>
-          <w:sz w:val="24"/>
-          <w:szCs w:val="24"/>
-        </w:rPr>
-      </w:pPr>
-      <w:r>
-        <w:rPr>
-          <w:rFonts w:ascii="Calibri Light" w:hAnsi="Calibri Light" w:cs="Times New Roman"/>
+          <w:rFonts w:ascii="Calibri" w:eastAsia="Times Roman" w:hAnsi="Calibri" w:cs="Times New Roman"/>
+          <w:sz w:val="24"/>
+          <w:szCs w:val="24"/>
+        </w:rPr>
+      </w:pPr>
+      <w:r>
+        <w:rPr>
+          <w:rFonts w:ascii="Calibri" w:hAnsi="Calibri" w:cs="Times New Roman"/>
           <w:sz w:val="24"/>
           <w:szCs w:val="24"/>
         </w:rPr>
@@ -5053,14 +5262,14 @@
         <w:spacing w:after="240"/>
         <w:jc w:val="both"/>
         <w:rPr>
-          <w:rFonts w:ascii="Calibri Light" w:eastAsia="Times Roman" w:hAnsi="Calibri Light" w:cs="Times New Roman"/>
-          <w:sz w:val="24"/>
-          <w:szCs w:val="24"/>
-        </w:rPr>
-      </w:pPr>
-      <w:r>
-        <w:rPr>
-          <w:rFonts w:ascii="Calibri Light" w:eastAsia="Times Roman" w:hAnsi="Calibri Light" w:cs="Times New Roman"/>
+          <w:rFonts w:ascii="Calibri" w:eastAsia="Times Roman" w:hAnsi="Calibri" w:cs="Times New Roman"/>
+          <w:sz w:val="24"/>
+          <w:szCs w:val="24"/>
+        </w:rPr>
+      </w:pPr>
+      <w:r>
+        <w:rPr>
+          <w:rFonts w:ascii="Calibri" w:eastAsia="Times Roman" w:hAnsi="Calibri" w:cs="Times New Roman"/>
           <w:sz w:val="24"/>
           <w:szCs w:val="24"/>
         </w:rPr>
@@ -5080,14 +5289,14 @@
         <w:spacing w:after="240"/>
         <w:jc w:val="both"/>
         <w:rPr>
-          <w:rFonts w:ascii="Calibri Light" w:eastAsia="Times Roman" w:hAnsi="Calibri Light" w:cs="Times New Roman"/>
-          <w:sz w:val="24"/>
-          <w:szCs w:val="24"/>
-        </w:rPr>
-      </w:pPr>
-      <w:r>
-        <w:rPr>
-          <w:rFonts w:ascii="Calibri Light" w:hAnsi="Calibri Light" w:cs="Times New Roman"/>
+          <w:rFonts w:ascii="Calibri" w:eastAsia="Times Roman" w:hAnsi="Calibri" w:cs="Times New Roman"/>
+          <w:sz w:val="24"/>
+          <w:szCs w:val="24"/>
+        </w:rPr>
+      </w:pPr>
+      <w:r>
+        <w:rPr>
+          <w:rFonts w:ascii="Calibri" w:hAnsi="Calibri" w:cs="Times New Roman"/>
           <w:sz w:val="24"/>
           <w:szCs w:val="24"/>
         </w:rPr>
@@ -5160,14 +5369,14 @@
         <w:spacing w:after="240"/>
         <w:jc w:val="both"/>
         <w:rPr>
-          <w:rFonts w:ascii="Calibri Light" w:hAnsi="Calibri Light" w:cs="Times New Roman"/>
-          <w:sz w:val="24"/>
-          <w:szCs w:val="24"/>
-        </w:rPr>
-      </w:pPr>
-      <w:r>
-        <w:rPr>
-          <w:rFonts w:ascii="Calibri Light" w:hAnsi="Calibri Light" w:cs="Times New Roman"/>
+          <w:rFonts w:ascii="Calibri" w:hAnsi="Calibri" w:cs="Times New Roman"/>
+          <w:sz w:val="24"/>
+          <w:szCs w:val="24"/>
+        </w:rPr>
+      </w:pPr>
+      <w:r>
+        <w:rPr>
+          <w:rFonts w:ascii="Calibri" w:hAnsi="Calibri" w:cs="Times New Roman"/>
           <w:sz w:val="24"/>
           <w:szCs w:val="24"/>
         </w:rPr>
@@ -5175,7 +5384,7 @@
       </w:r>
       <w:r>
         <w:rPr>
-          <w:rFonts w:ascii="Calibri Light" w:hAnsi="Calibri Light" w:cs="Times New Roman"/>
+          <w:rFonts w:ascii="Calibri" w:hAnsi="Calibri" w:cs="Times New Roman"/>
           <w:sz w:val="24"/>
           <w:szCs w:val="24"/>
         </w:rPr>
@@ -5183,7 +5392,7 @@
       </w:r>
       <w:r>
         <w:rPr>
-          <w:rFonts w:ascii="Calibri Light" w:hAnsi="Calibri Light" w:cs="Times New Roman"/>
+          <w:rFonts w:ascii="Calibri" w:hAnsi="Calibri" w:cs="Times New Roman"/>
           <w:sz w:val="24"/>
           <w:szCs w:val="24"/>
         </w:rPr>
@@ -5240,14 +5449,14 @@
         <w:spacing w:after="240"/>
         <w:jc w:val="both"/>
         <w:rPr>
-          <w:rFonts w:ascii="Calibri Light" w:eastAsia="Times Roman" w:hAnsi="Calibri Light" w:cs="Times New Roman"/>
-          <w:sz w:val="24"/>
-          <w:szCs w:val="24"/>
-        </w:rPr>
-      </w:pPr>
-      <w:r>
-        <w:rPr>
-          <w:rFonts w:ascii="Calibri Light" w:hAnsi="Calibri Light" w:cs="Times New Roman"/>
+          <w:rFonts w:ascii="Calibri" w:eastAsia="Times Roman" w:hAnsi="Calibri" w:cs="Times New Roman"/>
+          <w:sz w:val="24"/>
+          <w:szCs w:val="24"/>
+        </w:rPr>
+      </w:pPr>
+      <w:r>
+        <w:rPr>
+          <w:rFonts w:ascii="Calibri" w:hAnsi="Calibri" w:cs="Times New Roman"/>
           <w:sz w:val="24"/>
           <w:szCs w:val="24"/>
         </w:rPr>
@@ -5295,14 +5504,14 @@
         <w:spacing w:after="240"/>
         <w:jc w:val="both"/>
         <w:rPr>
-          <w:rFonts w:ascii="Calibri Light" w:eastAsia="Times Roman" w:hAnsi="Calibri Light" w:cs="Times New Roman"/>
-          <w:sz w:val="24"/>
-          <w:szCs w:val="24"/>
-        </w:rPr>
-      </w:pPr>
-      <w:r>
-        <w:rPr>
-          <w:rFonts w:ascii="Calibri Light" w:hAnsi="Calibri Light" w:cs="Times New Roman"/>
+          <w:rFonts w:ascii="Calibri" w:eastAsia="Times Roman" w:hAnsi="Calibri" w:cs="Times New Roman"/>
+          <w:sz w:val="24"/>
+          <w:szCs w:val="24"/>
+        </w:rPr>
+      </w:pPr>
+      <w:r>
+        <w:rPr>
+          <w:rFonts w:ascii="Calibri" w:hAnsi="Calibri" w:cs="Times New Roman"/>
           <w:sz w:val="24"/>
           <w:szCs w:val="24"/>
         </w:rPr>
@@ -5310,7 +5519,7 @@
       </w:r>
       <w:r>
         <w:rPr>
-          <w:rFonts w:ascii="Calibri Light" w:eastAsia="Times Roman" w:hAnsi="Calibri Light" w:cs="Times New Roman"/>
+          <w:rFonts w:ascii="Calibri" w:eastAsia="Times Roman" w:hAnsi="Calibri" w:cs="Times New Roman"/>
           <w:sz w:val="24"/>
           <w:szCs w:val="24"/>
         </w:rPr>
@@ -5318,7 +5527,7 @@
       </w:r>
       <w:r>
         <w:rPr>
-          <w:rFonts w:ascii="Calibri Light" w:hAnsi="Calibri Light" w:cs="Times New Roman"/>
+          <w:rFonts w:ascii="Calibri" w:hAnsi="Calibri" w:cs="Times New Roman"/>
           <w:sz w:val="24"/>
           <w:szCs w:val="24"/>
         </w:rPr>
@@ -5331,14 +5540,14 @@
         <w:spacing w:after="240"/>
         <w:jc w:val="both"/>
         <w:rPr>
-          <w:rFonts w:ascii="Calibri Light" w:hAnsi="Calibri Light" w:cs="Times New Roman"/>
-          <w:sz w:val="24"/>
-          <w:szCs w:val="24"/>
-        </w:rPr>
-      </w:pPr>
-      <w:r>
-        <w:rPr>
-          <w:rFonts w:ascii="Calibri Light" w:hAnsi="Calibri Light" w:cs="Times New Roman"/>
+          <w:rFonts w:ascii="Calibri" w:hAnsi="Calibri" w:cs="Times New Roman"/>
+          <w:sz w:val="24"/>
+          <w:szCs w:val="24"/>
+        </w:rPr>
+      </w:pPr>
+      <w:r>
+        <w:rPr>
+          <w:rFonts w:ascii="Calibri" w:hAnsi="Calibri" w:cs="Times New Roman"/>
           <w:sz w:val="24"/>
           <w:szCs w:val="24"/>
         </w:rPr>
@@ -5841,14 +6050,14 @@
         <w:spacing w:after="240"/>
         <w:jc w:val="both"/>
         <w:rPr>
-          <w:rFonts w:ascii="Calibri Light" w:eastAsia="Times Roman" w:hAnsi="Calibri Light" w:cs="Times New Roman"/>
-          <w:sz w:val="24"/>
-          <w:szCs w:val="24"/>
-        </w:rPr>
-      </w:pPr>
-      <w:r>
-        <w:rPr>
-          <w:rFonts w:ascii="Calibri Light" w:hAnsi="Calibri Light" w:cs="Times New Roman"/>
+          <w:rFonts w:ascii="Calibri" w:eastAsia="Times Roman" w:hAnsi="Calibri" w:cs="Times New Roman"/>
+          <w:sz w:val="24"/>
+          <w:szCs w:val="24"/>
+        </w:rPr>
+      </w:pPr>
+      <w:r>
+        <w:rPr>
+          <w:rFonts w:ascii="Calibri" w:hAnsi="Calibri" w:cs="Times New Roman"/>
           <w:sz w:val="24"/>
           <w:szCs w:val="24"/>
         </w:rPr>
@@ -5945,14 +6154,14 @@
         <w:spacing w:after="240"/>
         <w:jc w:val="both"/>
         <w:rPr>
-          <w:rFonts w:ascii="Calibri Light" w:eastAsia="Times Roman" w:hAnsi="Calibri Light" w:cs="Times New Roman"/>
-          <w:sz w:val="24"/>
-          <w:szCs w:val="24"/>
-        </w:rPr>
-      </w:pPr>
-      <w:r>
-        <w:rPr>
-          <w:rFonts w:ascii="Calibri Light" w:hAnsi="Calibri Light" w:cs="Times New Roman"/>
+          <w:rFonts w:ascii="Calibri" w:eastAsia="Times Roman" w:hAnsi="Calibri" w:cs="Times New Roman"/>
+          <w:sz w:val="24"/>
+          <w:szCs w:val="24"/>
+        </w:rPr>
+      </w:pPr>
+      <w:r>
+        <w:rPr>
+          <w:rFonts w:ascii="Calibri" w:hAnsi="Calibri" w:cs="Times New Roman"/>
           <w:sz w:val="24"/>
           <w:szCs w:val="24"/>
         </w:rPr>
@@ -6070,48 +6279,48 @@
         <w:adjustRightInd w:val="0"/>
         <w:jc w:val="both"/>
         <w:rPr>
-          <w:rFonts w:ascii="Calibri Light" w:hAnsi="Calibri Light"/>
-        </w:rPr>
-      </w:pPr>
-      <w:r>
-        <w:rPr>
-          <w:rFonts w:ascii="Calibri Light" w:hAnsi="Calibri Light"/>
+          <w:rFonts w:ascii="Calibri" w:hAnsi="Calibri"/>
+        </w:rPr>
+      </w:pPr>
+      <w:r>
+        <w:rPr>
+          <w:rFonts w:ascii="Calibri" w:hAnsi="Calibri"/>
         </w:rPr>
         <w:t>This single-phase converter can be easily extended to a three</w:t>
       </w:r>
       <w:r>
         <w:rPr>
-          <w:rFonts w:ascii="Calibri Light" w:hAnsi="Calibri Light"/>
+          <w:rFonts w:ascii="Calibri" w:hAnsi="Calibri"/>
         </w:rPr>
         <w:t xml:space="preserve"> </w:t>
       </w:r>
       <w:r>
         <w:rPr>
-          <w:rFonts w:ascii="Calibri Light" w:hAnsi="Calibri Light"/>
+          <w:rFonts w:ascii="Calibri" w:hAnsi="Calibri"/>
         </w:rPr>
         <w:t>phase</w:t>
       </w:r>
       <w:r>
         <w:rPr>
-          <w:rFonts w:ascii="Calibri Light" w:hAnsi="Calibri Light"/>
+          <w:rFonts w:ascii="Calibri" w:hAnsi="Calibri"/>
         </w:rPr>
         <w:t xml:space="preserve"> </w:t>
       </w:r>
       <w:r>
         <w:rPr>
-          <w:rFonts w:ascii="Calibri Light" w:hAnsi="Calibri Light"/>
+          <w:rFonts w:ascii="Calibri" w:hAnsi="Calibri"/>
         </w:rPr>
         <w:t>converter by tripling the two-leg configuration and connect</w:t>
       </w:r>
       <w:r>
         <w:rPr>
-          <w:rFonts w:ascii="Calibri Light" w:hAnsi="Calibri Light"/>
+          <w:rFonts w:ascii="Calibri" w:hAnsi="Calibri"/>
         </w:rPr>
         <w:t xml:space="preserve">ing the neutral points together. </w:t>
       </w:r>
       <w:r>
         <w:rPr>
-          <w:rFonts w:ascii="Calibri Light" w:hAnsi="Calibri Light"/>
+          <w:rFonts w:ascii="Calibri" w:hAnsi="Calibri"/>
         </w:rPr>
         <w:t xml:space="preserve"> This will open the possibilities of the following:</w:t>
       </w:r>
@@ -6151,14 +6360,14 @@
         <w:spacing w:after="240"/>
         <w:jc w:val="both"/>
         <w:rPr>
-          <w:rFonts w:ascii="Calibri Light" w:hAnsi="Calibri Light" w:cs="Times"/>
-          <w:sz w:val="24"/>
-          <w:szCs w:val="24"/>
-        </w:rPr>
-      </w:pPr>
-      <w:r>
-        <w:rPr>
-          <w:rFonts w:ascii="Calibri Light" w:hAnsi="Calibri Light" w:cs="Times New Roman"/>
+          <w:rFonts w:ascii="Calibri" w:hAnsi="Calibri" w:cs="Times"/>
+          <w:sz w:val="24"/>
+          <w:szCs w:val="24"/>
+        </w:rPr>
+      </w:pPr>
+      <w:r>
+        <w:rPr>
+          <w:rFonts w:ascii="Calibri" w:hAnsi="Calibri" w:cs="Times New Roman"/>
           <w:sz w:val="24"/>
           <w:szCs w:val="24"/>
           <w:lang w:val="it-IT"/>
@@ -6189,14 +6398,14 @@
         <w:spacing w:after="240"/>
         <w:jc w:val="both"/>
         <w:rPr>
-          <w:rFonts w:ascii="Calibri Light" w:hAnsi="Calibri Light" w:cs="Times"/>
-          <w:sz w:val="24"/>
-          <w:szCs w:val="24"/>
-        </w:rPr>
-      </w:pPr>
-      <w:r>
-        <w:rPr>
-          <w:rFonts w:ascii="Calibri Light" w:hAnsi="Calibri Light" w:cs="Times New Roman"/>
+          <w:rFonts w:ascii="Calibri" w:hAnsi="Calibri" w:cs="Times"/>
+          <w:sz w:val="24"/>
+          <w:szCs w:val="24"/>
+        </w:rPr>
+      </w:pPr>
+      <w:r>
+        <w:rPr>
+          <w:rFonts w:ascii="Calibri" w:hAnsi="Calibri" w:cs="Times New Roman"/>
           <w:sz w:val="24"/>
           <w:szCs w:val="24"/>
           <w:lang w:val="it-IT"/>
@@ -6209,7 +6418,7 @@
         <w:pStyle w:val="ListParagraph"/>
         <w:jc w:val="both"/>
         <w:rPr>
-          <w:rFonts w:ascii="Calibri Light" w:hAnsi="Calibri Light"/>
+          <w:rFonts w:ascii="Calibri" w:hAnsi="Calibri"/>
         </w:rPr>
       </w:pPr>
     </w:p>
@@ -6235,14 +6444,14 @@
         <w:spacing w:after="240"/>
         <w:jc w:val="both"/>
         <w:rPr>
-          <w:rFonts w:ascii="Calibri Light" w:hAnsi="Calibri Light" w:cs="Times"/>
-          <w:sz w:val="24"/>
-          <w:szCs w:val="24"/>
-        </w:rPr>
-      </w:pPr>
-      <w:r>
-        <w:rPr>
-          <w:rFonts w:ascii="Calibri Light" w:hAnsi="Calibri Light"/>
+          <w:rFonts w:ascii="Calibri" w:hAnsi="Calibri" w:cs="Times"/>
+          <w:sz w:val="24"/>
+          <w:szCs w:val="24"/>
+        </w:rPr>
+      </w:pPr>
+      <w:r>
+        <w:rPr>
+          <w:rFonts w:ascii="Calibri" w:hAnsi="Calibri"/>
           <w:sz w:val="24"/>
           <w:szCs w:val="24"/>
         </w:rPr>
@@ -6250,7 +6459,7 @@
       </w:r>
       <w:r>
         <w:rPr>
-          <w:rFonts w:ascii="Calibri Light" w:hAnsi="Calibri Light"/>
+          <w:rFonts w:ascii="Calibri" w:hAnsi="Calibri"/>
           <w:sz w:val="24"/>
           <w:szCs w:val="24"/>
         </w:rPr>
@@ -10095,6 +10304,16 @@
       <w:color w:val="1F4E69" w:themeColor="accent1" w:themeShade="7F"/>
       <w:sz w:val="24"/>
       <w:szCs w:val="24"/>
+    </w:rPr>
+  </w:style>
+  <w:style w:type="character" w:styleId="PlaceholderText">
+    <w:name w:val="Placeholder Text"/>
+    <w:basedOn w:val="DefaultParagraphFont"/>
+    <w:uiPriority w:val="99"/>
+    <w:semiHidden/>
+    <w:rsid w:val="008C72C3"/>
+    <w:rPr>
+      <w:color w:val="808080"/>
     </w:rPr>
   </w:style>
 </w:styles>

</xml_diff>

<commit_message>
Further TO DO added
</commit_message>
<xml_diff>
--- a/main_btp.docx
+++ b/main_btp.docx
@@ -1626,18 +1626,38 @@
         <w:spacing w:after="240"/>
         <w:jc w:val="both"/>
         <w:rPr>
-          <w:rFonts w:ascii="Times New Roman" w:eastAsia="Times Roman" w:hAnsi="Times New Roman" w:cs="Times New Roman"/>
-          <w:sz w:val="32"/>
-          <w:szCs w:val="32"/>
-        </w:rPr>
-      </w:pPr>
-      <w:r>
-        <w:rPr>
           <w:rFonts w:ascii="Times New Roman" w:hAnsi="Times New Roman" w:cs="Times New Roman"/>
           <w:sz w:val="32"/>
           <w:szCs w:val="32"/>
         </w:rPr>
+      </w:pPr>
+      <w:r>
+        <w:rPr>
+          <w:rFonts w:ascii="Times New Roman" w:hAnsi="Times New Roman" w:cs="Times New Roman"/>
+          <w:sz w:val="32"/>
+          <w:szCs w:val="32"/>
+        </w:rPr>
         <w:t>// TO DO : Write more stuffs here in paras</w:t>
+      </w:r>
+    </w:p>
+    <w:p>
+      <w:pPr>
+        <w:pStyle w:val="Default"/>
+        <w:spacing w:after="240"/>
+        <w:jc w:val="both"/>
+        <w:rPr>
+          <w:rFonts w:ascii="Times New Roman" w:eastAsia="Times Roman" w:hAnsi="Times New Roman" w:cs="Times New Roman"/>
+          <w:sz w:val="32"/>
+          <w:szCs w:val="32"/>
+        </w:rPr>
+      </w:pPr>
+      <w:r>
+        <w:rPr>
+          <w:rFonts w:ascii="Times New Roman" w:hAnsi="Times New Roman" w:cs="Times New Roman"/>
+          <w:sz w:val="32"/>
+          <w:szCs w:val="32"/>
+        </w:rPr>
+        <w:t>Microsoft visio – Ninja needs to download this.</w:t>
       </w:r>
     </w:p>
     <w:p>
@@ -1865,6 +1885,7 @@
                 <w:sz w:val="28"/>
                 <w:szCs w:val="28"/>
               </w:rPr>
+              <w:lastRenderedPageBreak/>
               <w:t>Topic</w:t>
             </w:r>
           </w:p>
@@ -1941,7 +1962,6 @@
                 <w:sz w:val="28"/>
                 <w:szCs w:val="28"/>
               </w:rPr>
-              <w:lastRenderedPageBreak/>
               <w:t>Candidate’s Declaration</w:t>
             </w:r>
           </w:p>
@@ -3026,12 +3046,43 @@
           <w:color w:val="000000"/>
         </w:rPr>
       </w:pPr>
-      <w:r>
+    </w:p>
+    <w:p>
+      <w:pPr>
+        <w:pStyle w:val="btp"/>
         <w:rPr>
           <w:rFonts w:ascii="Times New Roman" w:hAnsi="Times New Roman" w:cs="Times New Roman"/>
           <w:b/>
           <w:color w:val="000000"/>
         </w:rPr>
+      </w:pPr>
+    </w:p>
+    <w:p>
+      <w:pPr>
+        <w:pStyle w:val="btp"/>
+        <w:rPr>
+          <w:rFonts w:ascii="Times New Roman" w:hAnsi="Times New Roman" w:cs="Times New Roman"/>
+          <w:b/>
+          <w:color w:val="000000"/>
+        </w:rPr>
+      </w:pPr>
+    </w:p>
+    <w:p>
+      <w:pPr>
+        <w:pStyle w:val="btp"/>
+        <w:rPr>
+          <w:rFonts w:ascii="Times New Roman" w:hAnsi="Times New Roman" w:cs="Times New Roman"/>
+          <w:b/>
+          <w:color w:val="000000"/>
+        </w:rPr>
+      </w:pPr>
+      <w:r>
+        <w:rPr>
+          <w:rFonts w:ascii="Times New Roman" w:hAnsi="Times New Roman" w:cs="Times New Roman"/>
+          <w:b/>
+          <w:color w:val="000000"/>
+        </w:rPr>
+        <w:lastRenderedPageBreak/>
         <w:t xml:space="preserve">Chapter -1 </w:t>
       </w:r>
     </w:p>
@@ -3085,7 +3136,6 @@
         </w:rPr>
       </w:pPr>
       <w:r>
-        <w:lastRenderedPageBreak/>
         <w:t>1.1. Need for Bi-Directional Converters (BDC)</w:t>
       </w:r>
     </w:p>
@@ -3229,7 +3279,16 @@
           <w:sz w:val="24"/>
           <w:szCs w:val="24"/>
         </w:rPr>
-        <w:t>BDC proposes to smoothen out stressful load demands within the grid, especially in time slots when grid power is at its peak. It also provides ancillary service to alleviate grid consumption. BDC utilises battery as an energy source during peak time, and when the grid is of peak, the battery of DC grid is charged.</w:t>
+        <w:t xml:space="preserve">BDC proposes to smoothen out stressful load demands within the grid, especially in time slots when grid power is at its peak. It also provides ancillary service to alleviate grid consumption. BDC </w:t>
+      </w:r>
+      <w:r>
+        <w:rPr>
+          <w:rFonts w:ascii="Calibri" w:hAnsi="Calibri" w:cs="Times New Roman"/>
+          <w:sz w:val="24"/>
+          <w:szCs w:val="24"/>
+        </w:rPr>
+        <w:lastRenderedPageBreak/>
+        <w:t>utilises battery as an energy source during peak time, and when the grid is of peak, the battery of DC grid is charged.</w:t>
       </w:r>
     </w:p>
     <w:p>
@@ -3276,16 +3335,7 @@
           <w:sz w:val="24"/>
           <w:szCs w:val="24"/>
         </w:rPr>
-        <w:t xml:space="preserve">They are suitable for peak shaving application. For this application, the batteries act as energy storage units. Energy is stored in the batteries during night time when the cost of electricity is at its lowest. During peak hours, unused energy are drawn from them to put power back to the grid. With this scheme, EV owners could produce revenue. They charge their batteries while electricity </w:t>
-      </w:r>
-      <w:r>
-        <w:rPr>
-          <w:rFonts w:ascii="Calibri" w:hAnsi="Calibri" w:cs="Times New Roman"/>
-          <w:sz w:val="24"/>
-          <w:szCs w:val="24"/>
-        </w:rPr>
-        <w:lastRenderedPageBreak/>
-        <w:t>is cheap, and use them to put power back to the grid during peak hours. Utilities could also benefit from this by having increased system flexibility. They could use this as energy storage for intermittent renewable energy sources such as wind and solar. BDC is also suitable for regulating frequency fluctuations caused by system imbalances. Trough bidirectional converters, regulation is made possible by allowing the grid to absorb/release small quantities of energy from/to the batteries.</w:t>
+        <w:t>They are suitable for peak shaving application. For this application, the batteries act as energy storage units. Energy is stored in the batteries during night time when the cost of electricity is at its lowest. During peak hours, unused energy are drawn from them to put power back to the grid. With this scheme, EV owners could produce revenue. They charge their batteries while electricity is cheap, and use them to put power back to the grid during peak hours. Utilities could also benefit from this by having increased system flexibility. They could use this as energy storage for intermittent renewable energy sources such as wind and solar. BDC is also suitable for regulating frequency fluctuations caused by system imbalances. Trough bidirectional converters, regulation is made possible by allowing the grid to absorb/release small quantities of energy from/to the batteries.</w:t>
       </w:r>
     </w:p>
     <w:p>
@@ -3665,6 +3715,7 @@
           <w:b/>
           <w:color w:val="000000"/>
         </w:rPr>
+        <w:lastRenderedPageBreak/>
         <w:t>Chapter – 2</w:t>
       </w:r>
     </w:p>
@@ -3721,17 +3772,7 @@
           <w:sz w:val="26"/>
           <w:szCs w:val="26"/>
         </w:rPr>
-        <w:t xml:space="preserve">In recent years, due to the growing concern over energy shortage and environmental pollution, the concepts of distributed generation (DG), and dc-ac based hybrid power systems have become progressively more popular with the decreasing costs of various clean renewable energy sources. Under small-scale power distribution system, such as </w:t>
-      </w:r>
-      <w:r>
-        <w:rPr>
-          <w:rFonts w:ascii="Calibri" w:hAnsi="Calibri" w:cs="Verdana"/>
-          <w:color w:val="000000"/>
-          <w:sz w:val="26"/>
-          <w:szCs w:val="26"/>
-        </w:rPr>
-        <w:lastRenderedPageBreak/>
-        <w:t>house, commercial buildings, bi-directional single-phase PWM converters perform as key components to fulfill the following modes of operation.</w:t>
+        <w:t>In recent years, due to the growing concern over energy shortage and environmental pollution, the concepts of distributed generation (DG), and dc-ac based hybrid power systems have become progressively more popular with the decreasing costs of various clean renewable energy sources. Under small-scale power distribution system, such as house, commercial buildings, bi-directional single-phase PWM converters perform as key components to fulfill the following modes of operation.</w:t>
       </w:r>
     </w:p>
     <w:p>
@@ -3802,8 +3843,6 @@
           </wp:inline>
         </w:drawing>
       </w:r>
-      <w:bookmarkStart w:id="0" w:name="_GoBack"/>
-      <w:bookmarkEnd w:id="0"/>
     </w:p>
     <w:p>
       <w:pPr>
@@ -4029,19 +4068,50 @@
       <w:pPr>
         <w:jc w:val="both"/>
         <w:rPr>
-          <w:rFonts w:ascii="Calibri" w:hAnsi="Calibri"/>
-          <w:sz w:val="26"/>
-          <w:szCs w:val="26"/>
-        </w:rPr>
-      </w:pPr>
-      <w:r>
-        <w:rPr>
           <w:rFonts w:ascii="Calibri" w:hAnsi="Calibri" w:cs="Verdana"/>
           <w:color w:val="000000"/>
           <w:sz w:val="26"/>
           <w:szCs w:val="26"/>
         </w:rPr>
+      </w:pPr>
+      <w:r>
+        <w:rPr>
+          <w:rFonts w:ascii="Calibri" w:hAnsi="Calibri" w:cs="Verdana"/>
+          <w:color w:val="000000"/>
+          <w:sz w:val="26"/>
+          <w:szCs w:val="26"/>
+        </w:rPr>
         <w:t>By applying the modeling methodology of semi-conductor switches, the switching, average and small signal models of the converter are derived under different modes of operation.</w:t>
+      </w:r>
+    </w:p>
+    <w:p>
+      <w:pPr>
+        <w:jc w:val="both"/>
+        <w:rPr>
+          <w:rFonts w:ascii="Calibri" w:hAnsi="Calibri" w:cs="Verdana"/>
+          <w:color w:val="000000"/>
+          <w:sz w:val="26"/>
+          <w:szCs w:val="26"/>
+        </w:rPr>
+      </w:pPr>
+    </w:p>
+    <w:p>
+      <w:pPr>
+        <w:jc w:val="both"/>
+        <w:rPr>
+          <w:rFonts w:ascii="Calibri" w:hAnsi="Calibri"/>
+          <w:sz w:val="26"/>
+          <w:szCs w:val="26"/>
+        </w:rPr>
+      </w:pPr>
+      <w:r>
+        <w:rPr>
+          <w:rFonts w:ascii="Calibri" w:hAnsi="Calibri" w:cs="Verdana"/>
+          <w:color w:val="000000"/>
+          <w:sz w:val="26"/>
+          <w:szCs w:val="26"/>
+        </w:rPr>
+        <w:t>// to search more on these topics</w:t>
       </w:r>
     </w:p>
     <w:p>
@@ -4300,7 +4370,6 @@
           <w:sz w:val="24"/>
           <w:szCs w:val="24"/>
         </w:rPr>
-        <w:lastRenderedPageBreak/>
         <w:t>Limiting device voltages during turn-off transients</w:t>
       </w:r>
     </w:p>
@@ -4986,7 +5055,16 @@
           <w:sz w:val="24"/>
           <w:szCs w:val="24"/>
         </w:rPr>
-        <w:t>Pulse amplification and isolation circuits first isolate the pulses coming from TTL sources from the power circuits and then pulses are amplified. Whole process of amplifying and isolation is carried out by MCT2E along with npn transistors and separate DC supply created using standard 12-0-12 transformer and voltage regulator-7812. Separate DC supply is must for each module as the pulses have to be given with respect to the source of each mosfet, hence we need separate ref. point for each pulse.</w:t>
+        <w:t xml:space="preserve">Pulse amplification and isolation circuits first isolate the pulses coming from TTL sources from the power circuits and then pulses are amplified. Whole process of amplifying and isolation is carried </w:t>
+      </w:r>
+      <w:r>
+        <w:rPr>
+          <w:rFonts w:ascii="Calibri" w:hAnsi="Calibri" w:cs="Times New Roman"/>
+          <w:sz w:val="24"/>
+          <w:szCs w:val="24"/>
+        </w:rPr>
+        <w:lastRenderedPageBreak/>
+        <w:t>out by MCT2E along with npn transistors and separate DC supply created using standard 12-0-12 transformer and voltage regulator-7812. Separate DC supply is must for each module as the pulses have to be given with respect to the source of each mosfet, hence we need separate ref. point for each pulse.</w:t>
       </w:r>
     </w:p>
     <w:p>
@@ -5007,7 +5085,6 @@
           <w:sz w:val="24"/>
           <w:szCs w:val="24"/>
         </w:rPr>
-        <w:lastRenderedPageBreak/>
         <w:drawing>
           <wp:inline distT="0" distB="0" distL="0" distR="0" wp14:anchorId="383D7F76" wp14:editId="1D2A354E">
             <wp:extent cx="6120130" cy="2040043"/>
@@ -5174,6 +5251,54 @@
         <w:spacing w:after="240"/>
         <w:jc w:val="both"/>
         <w:rPr>
+          <w:rFonts w:ascii="Calibri" w:hAnsi="Calibri" w:cs="Times New Roman"/>
+          <w:sz w:val="24"/>
+          <w:szCs w:val="24"/>
+        </w:rPr>
+      </w:pPr>
+      <w:r>
+        <w:rPr>
+          <w:rFonts w:ascii="Calibri" w:hAnsi="Calibri" w:cs="Times New Roman"/>
+          <w:sz w:val="24"/>
+          <w:szCs w:val="24"/>
+        </w:rPr>
+        <w:t>Voltage sensing was performed using a standard AD-202 circuit as shown in figure below.AD-202 performs the task of isolation and stepping down of input signal. It was ensured that peak of voltage reaching the input terminals of AD202 is less than 5 volts.</w:t>
+      </w:r>
+      <w:r>
+        <w:rPr>
+          <w:rFonts w:ascii="Calibri" w:hAnsi="Calibri" w:cs="Times New Roman"/>
+          <w:sz w:val="24"/>
+          <w:szCs w:val="24"/>
+        </w:rPr>
+        <w:t xml:space="preserve"> </w:t>
+      </w:r>
+      <w:r>
+        <w:rPr>
+          <w:rFonts w:ascii="Calibri" w:hAnsi="Calibri" w:cs="Times New Roman"/>
+          <w:sz w:val="24"/>
+          <w:szCs w:val="24"/>
+        </w:rPr>
+        <w:t>This was ensured by using a stepping down circuit using resistors.</w:t>
+      </w:r>
+    </w:p>
+    <w:p>
+      <w:pPr>
+        <w:pStyle w:val="Default"/>
+        <w:spacing w:after="240"/>
+        <w:jc w:val="both"/>
+        <w:rPr>
+          <w:rFonts w:ascii="Calibri" w:hAnsi="Calibri" w:cs="Times New Roman"/>
+          <w:sz w:val="24"/>
+          <w:szCs w:val="24"/>
+        </w:rPr>
+      </w:pPr>
+    </w:p>
+    <w:p>
+      <w:pPr>
+        <w:pStyle w:val="Default"/>
+        <w:spacing w:after="240"/>
+        <w:jc w:val="both"/>
+        <w:rPr>
           <w:rFonts w:ascii="Calibri" w:eastAsia="Times Roman" w:hAnsi="Calibri" w:cs="Times New Roman"/>
           <w:sz w:val="24"/>
           <w:szCs w:val="24"/>
@@ -5185,24 +5310,20 @@
           <w:sz w:val="24"/>
           <w:szCs w:val="24"/>
         </w:rPr>
-        <w:t>Voltage sensing was performed using a standard AD-202 circuit as shown in figure below.AD-202 performs the task of isolation and stepping down of input signal. It was ensured that peak of voltage reaching the input terminals of AD202 is less than 5 volts.</w:t>
-      </w:r>
-      <w:r>
-        <w:rPr>
-          <w:rFonts w:ascii="Calibri" w:hAnsi="Calibri" w:cs="Times New Roman"/>
-          <w:sz w:val="24"/>
-          <w:szCs w:val="24"/>
-        </w:rPr>
-        <w:t xml:space="preserve"> </w:t>
-      </w:r>
-      <w:r>
-        <w:rPr>
-          <w:rFonts w:ascii="Calibri" w:hAnsi="Calibri" w:cs="Times New Roman"/>
-          <w:sz w:val="24"/>
-          <w:szCs w:val="24"/>
-        </w:rPr>
-        <w:t>This was ensured by using a stepping down circuit using resistors.</w:t>
-      </w:r>
+        <w:t>Voltage sensing module was directly supplied with 230V RMS AC supply and following waveform was obtained as output which was then used as input signal to MPPT module and PLL module.</w:t>
+      </w:r>
+    </w:p>
+    <w:p>
+      <w:pPr>
+        <w:pStyle w:val="Default"/>
+        <w:spacing w:after="240"/>
+        <w:jc w:val="both"/>
+        <w:rPr>
+          <w:rFonts w:ascii="Calibri" w:eastAsia="Times Roman" w:hAnsi="Calibri" w:cs="Times New Roman"/>
+          <w:sz w:val="24"/>
+          <w:szCs w:val="24"/>
+        </w:rPr>
+      </w:pPr>
     </w:p>
     <w:p>
       <w:pPr>
@@ -5401,24 +5522,47 @@
     </w:p>
     <w:p>
       <w:pPr>
-        <w:pStyle w:val="Heading3"/>
-        <w:rPr>
-          <w:rFonts w:eastAsia="Times Roman"/>
-        </w:rPr>
-      </w:pPr>
-      <w:r>
-        <w:lastRenderedPageBreak/>
-        <w:t>3.2.2.2 SPWM Core Circuit</w:t>
-      </w:r>
-    </w:p>
-    <w:p>
-      <w:pPr>
         <w:pStyle w:val="Default"/>
         <w:tabs>
           <w:tab w:val="left" w:pos="220"/>
           <w:tab w:val="left" w:pos="720"/>
         </w:tabs>
         <w:spacing w:after="240"/>
+        <w:jc w:val="both"/>
+        <w:rPr>
+          <w:rFonts w:ascii="Calibri" w:hAnsi="Calibri" w:cs="Times New Roman"/>
+          <w:sz w:val="24"/>
+          <w:szCs w:val="24"/>
+        </w:rPr>
+      </w:pPr>
+      <w:r>
+        <w:rPr>
+          <w:rFonts w:ascii="Calibri" w:hAnsi="Calibri" w:cs="Times New Roman"/>
+          <w:sz w:val="24"/>
+          <w:szCs w:val="24"/>
+        </w:rPr>
+        <w:t>// DIAGRAM</w:t>
+      </w:r>
+    </w:p>
+    <w:p>
+      <w:pPr>
+        <w:pStyle w:val="Heading3"/>
+        <w:rPr>
+          <w:rFonts w:eastAsia="Times Roman"/>
+        </w:rPr>
+      </w:pPr>
+      <w:r>
+        <w:t>3.2.2.2 SPWM Core Circuit</w:t>
+      </w:r>
+    </w:p>
+    <w:p>
+      <w:pPr>
+        <w:pStyle w:val="Default"/>
+        <w:tabs>
+          <w:tab w:val="left" w:pos="220"/>
+          <w:tab w:val="left" w:pos="720"/>
+        </w:tabs>
+        <w:spacing w:after="240"/>
         <w:ind w:left="720" w:hanging="720"/>
         <w:rPr>
           <w:rFonts w:ascii="Times New Roman" w:eastAsia="Times Roman" w:hAnsi="Times New Roman" w:cs="Times New Roman"/>
@@ -5426,6 +5570,14 @@
           <w:szCs w:val="38"/>
         </w:rPr>
       </w:pPr>
+      <w:r>
+        <w:rPr>
+          <w:rFonts w:ascii="Times New Roman" w:eastAsia="Times Roman" w:hAnsi="Times New Roman" w:cs="Times New Roman"/>
+          <w:sz w:val="38"/>
+          <w:szCs w:val="38"/>
+        </w:rPr>
+        <w:t>// FROM FINLA BTP</w:t>
+      </w:r>
     </w:p>
     <w:p>
       <w:pPr>
@@ -5437,7 +5589,7 @@
         </w:rPr>
       </w:pPr>
       <w:r>
-        <w:t>3.2.2</w:t>
+        <w:t>3.2.3</w:t>
       </w:r>
       <w:r>
         <w:t xml:space="preserve"> Current Sensing Circuit</w:t>
@@ -5449,18 +5601,83 @@
         <w:spacing w:after="240"/>
         <w:jc w:val="both"/>
         <w:rPr>
-          <w:rFonts w:ascii="Calibri" w:eastAsia="Times Roman" w:hAnsi="Calibri" w:cs="Times New Roman"/>
-          <w:sz w:val="24"/>
-          <w:szCs w:val="24"/>
-        </w:rPr>
-      </w:pPr>
-      <w:r>
-        <w:rPr>
           <w:rFonts w:ascii="Calibri" w:hAnsi="Calibri" w:cs="Times New Roman"/>
           <w:sz w:val="24"/>
           <w:szCs w:val="24"/>
         </w:rPr>
-        <w:t xml:space="preserve">Current sensing circuit is fabricated using HALL Effect sensor and buffer amplifier. </w:t>
+      </w:pPr>
+      <w:r>
+        <w:rPr>
+          <w:rFonts w:ascii="Calibri" w:hAnsi="Calibri" w:cs="Times New Roman"/>
+          <w:sz w:val="24"/>
+          <w:szCs w:val="24"/>
+        </w:rPr>
+        <w:t>Current sensing circuit is fabrica</w:t>
+      </w:r>
+      <w:r>
+        <w:rPr>
+          <w:rFonts w:ascii="Calibri" w:hAnsi="Calibri" w:cs="Times New Roman"/>
+          <w:sz w:val="24"/>
+          <w:szCs w:val="24"/>
+        </w:rPr>
+        <w:t>ted using HALL Effect sensor,</w:t>
+      </w:r>
+      <w:r>
+        <w:rPr>
+          <w:rFonts w:ascii="Calibri" w:hAnsi="Calibri" w:cs="Times New Roman"/>
+          <w:sz w:val="24"/>
+          <w:szCs w:val="24"/>
+        </w:rPr>
+        <w:t xml:space="preserve"> buffer </w:t>
+      </w:r>
+      <w:r>
+        <w:rPr>
+          <w:rFonts w:ascii="Calibri" w:hAnsi="Calibri" w:cs="Times New Roman"/>
+          <w:sz w:val="24"/>
+          <w:szCs w:val="24"/>
+        </w:rPr>
+        <w:t xml:space="preserve">and </w:t>
+      </w:r>
+      <w:bookmarkStart w:id="0" w:name="_GoBack"/>
+      <w:bookmarkEnd w:id="0"/>
+      <w:r>
+        <w:rPr>
+          <w:rFonts w:ascii="Calibri" w:hAnsi="Calibri" w:cs="Times New Roman"/>
+          <w:sz w:val="24"/>
+          <w:szCs w:val="24"/>
+        </w:rPr>
+        <w:t xml:space="preserve">amplifier. </w:t>
+      </w:r>
+    </w:p>
+    <w:p>
+      <w:pPr>
+        <w:pStyle w:val="Default"/>
+        <w:spacing w:after="240"/>
+        <w:jc w:val="both"/>
+        <w:rPr>
+          <w:rFonts w:ascii="Calibri" w:hAnsi="Calibri" w:cs="Times New Roman"/>
+          <w:sz w:val="24"/>
+          <w:szCs w:val="24"/>
+        </w:rPr>
+      </w:pPr>
+      <w:r>
+        <w:rPr>
+          <w:rFonts w:ascii="Calibri" w:hAnsi="Calibri" w:cs="Times New Roman"/>
+          <w:sz w:val="24"/>
+          <w:szCs w:val="24"/>
+        </w:rPr>
+        <w:t>//FROM</w:t>
+      </w:r>
+    </w:p>
+    <w:p>
+      <w:pPr>
+        <w:pStyle w:val="Heading2"/>
+        <w:rPr>
+          <w:rFonts w:eastAsia="Times Roman"/>
+        </w:rPr>
+      </w:pPr>
+      <w:r>
+        <w:t>3.2.4 PI Controller Circuit (Analog)</w:t>
       </w:r>
     </w:p>
     <w:p>
@@ -5572,6 +5789,7 @@
           <w:sz w:val="24"/>
           <w:szCs w:val="24"/>
         </w:rPr>
+        <w:lastRenderedPageBreak/>
         <w:drawing>
           <wp:inline distT="0" distB="0" distL="0" distR="0" wp14:anchorId="4D7FF642" wp14:editId="53C25C33">
             <wp:extent cx="6120130" cy="3318470"/>
@@ -5680,7 +5898,6 @@
           <w:sz w:val="24"/>
           <w:szCs w:val="24"/>
         </w:rPr>
-        <w:lastRenderedPageBreak/>
         <w:drawing>
           <wp:inline distT="0" distB="0" distL="0" distR="0" wp14:anchorId="4A16DB1F" wp14:editId="424B7D43">
             <wp:extent cx="5819775" cy="2352675"/>
@@ -6144,29 +6361,6 @@
           <w:szCs w:val="24"/>
         </w:rPr>
       </w:pPr>
-      <w:r>
-        <w:t>4.1 Voltage sensing module</w:t>
-      </w:r>
-    </w:p>
-    <w:p>
-      <w:pPr>
-        <w:pStyle w:val="Default"/>
-        <w:spacing w:after="240"/>
-        <w:jc w:val="both"/>
-        <w:rPr>
-          <w:rFonts w:ascii="Calibri" w:eastAsia="Times Roman" w:hAnsi="Calibri" w:cs="Times New Roman"/>
-          <w:sz w:val="24"/>
-          <w:szCs w:val="24"/>
-        </w:rPr>
-      </w:pPr>
-      <w:r>
-        <w:rPr>
-          <w:rFonts w:ascii="Calibri" w:hAnsi="Calibri" w:cs="Times New Roman"/>
-          <w:sz w:val="24"/>
-          <w:szCs w:val="24"/>
-        </w:rPr>
-        <w:t>Voltage sensing module was directly supplied with 230V RMS AC supply and following waveform was obtained as output which was then used as input signal to MPPT module and PLL module.</w:t>
-      </w:r>
     </w:p>
     <w:p>
       <w:pPr>
@@ -6372,7 +6566,6 @@
           <w:szCs w:val="24"/>
           <w:lang w:val="it-IT"/>
         </w:rPr>
-        <w:lastRenderedPageBreak/>
         <w:t>Integration of DC microgrids to improve efficiency of energy storage and generation systems. For instance,a dedicated DC grid for electric vehicles in a city which also acts as energy storage system for the AC grid.</w:t>
       </w:r>
     </w:p>
@@ -6398,9 +6591,7 @@
         <w:spacing w:after="240"/>
         <w:jc w:val="both"/>
         <w:rPr>
-          <w:rFonts w:ascii="Calibri" w:hAnsi="Calibri" w:cs="Times"/>
-          <w:sz w:val="24"/>
-          <w:szCs w:val="24"/>
+          <w:rFonts w:ascii="Calibri" w:hAnsi="Calibri"/>
         </w:rPr>
       </w:pPr>
       <w:r>
@@ -6412,15 +6603,6 @@
         </w:rPr>
         <w:t>Power sharing between isolated micro-grids through DC interconnection.</w:t>
       </w:r>
-    </w:p>
-    <w:p>
-      <w:pPr>
-        <w:pStyle w:val="ListParagraph"/>
-        <w:jc w:val="both"/>
-        <w:rPr>
-          <w:rFonts w:ascii="Calibri" w:hAnsi="Calibri"/>
-        </w:rPr>
-      </w:pPr>
     </w:p>
     <w:p>
       <w:pPr>
@@ -6629,6 +6811,7 @@
           <w:sz w:val="26"/>
           <w:szCs w:val="26"/>
         </w:rPr>
+        <w:lastRenderedPageBreak/>
         <w:t>[1]</w:t>
       </w:r>
       <w:r>
@@ -6862,16 +7045,7 @@
           <w:sz w:val="26"/>
           <w:szCs w:val="26"/>
         </w:rPr>
-        <w:t>[6] F. D. Kanellos, A. I. Tsouchnikas, and N. D. Hatziargyriou, “DC grid Simulation during Grid-</w:t>
-      </w:r>
-      <w:r>
-        <w:rPr>
-          <w:rFonts w:ascii="Calibri Light" w:hAnsi="Calibri Light" w:cs="Times"/>
-          <w:sz w:val="26"/>
-          <w:szCs w:val="26"/>
-        </w:rPr>
-        <w:lastRenderedPageBreak/>
-        <w:t>Connected and Islanded Mode of Operation,” in Int. Conf. Power Systems</w:t>
+        <w:t>[6] F. D. Kanellos, A. I. Tsouchnikas, and N. D. Hatziargyriou, “DC grid Simulation during Grid-Connected and Islanded Mode of Operation,” in Int. Conf. Power Systems</w:t>
       </w:r>
       <w:r>
         <w:rPr>
@@ -7150,6 +7324,7 @@
           <w:sz w:val="48"/>
           <w:szCs w:val="48"/>
         </w:rPr>
+        <w:lastRenderedPageBreak/>
         <w:br/>
       </w:r>
       <w:r>
@@ -7189,7 +7364,6 @@
           <w:sz w:val="40"/>
           <w:szCs w:val="40"/>
         </w:rPr>
-        <w:lastRenderedPageBreak/>
         <w:drawing>
           <wp:inline distT="0" distB="0" distL="0" distR="0" wp14:anchorId="0F453F07" wp14:editId="6E8FA2B8">
             <wp:extent cx="6507467" cy="5668666"/>
@@ -7353,7 +7527,6 @@
           <w:rFonts w:ascii="Times New Roman" w:hAnsi="Times New Roman" w:cs="Times New Roman"/>
           <w:noProof/>
         </w:rPr>
-        <w:lastRenderedPageBreak/>
         <w:drawing>
           <wp:inline distT="0" distB="0" distL="0" distR="0" wp14:anchorId="17625483" wp14:editId="3250D16D">
             <wp:extent cx="6121400" cy="3314700"/>
@@ -7464,7 +7637,7 @@
       <w:rPr>
         <w:noProof/>
       </w:rPr>
-      <w:t>7</w:t>
+      <w:t>18</w:t>
     </w:r>
     <w:r>
       <w:fldChar w:fldCharType="end"/>

</xml_diff>